<commit_message>
docs: :memo: empezar plan de gestion de calidad
</commit_message>
<xml_diff>
--- a/wip/semana 5/PLAN DE GESTION DE CALIDAD_v3.docx
+++ b/wip/semana 5/PLAN DE GESTION DE CALIDAD_v3.docx
@@ -15,11 +15,11 @@
       </w:tblPr>
       <w:tblGrid>
         <w:gridCol w:w="1112"/>
-        <w:gridCol w:w="3778"/>
-        <w:gridCol w:w="1209"/>
-        <w:gridCol w:w="1827"/>
+        <w:gridCol w:w="3746"/>
+        <w:gridCol w:w="1199"/>
+        <w:gridCol w:w="1852"/>
         <w:gridCol w:w="1427"/>
-        <w:gridCol w:w="1663"/>
+        <w:gridCol w:w="1680"/>
       </w:tblGrid>
       <w:tr>
         <w:tc>
@@ -58,15 +58,14 @@
                 <w:sz w:val="20"/>
               </w:rPr>
             </w:pPr>
-          </w:p>
-          <w:p>
-            <w:pPr>
-              <w:jc w:val="center"/>
-              <w:rPr>
-                <w:b/>
-                <w:sz w:val="20"/>
-              </w:rPr>
-            </w:pPr>
+            <w:r>
+              <w:rPr>
+                <w:b/>
+                <w:color w:val="0070C0"/>
+                <w:sz w:val="20"/>
+              </w:rPr>
+              <w:t>Orchid cosmetics</w:t>
+            </w:r>
           </w:p>
         </w:tc>
         <w:tc>
@@ -105,6 +104,14 @@
                 <w:sz w:val="20"/>
               </w:rPr>
             </w:pPr>
+            <w:r>
+              <w:rPr>
+                <w:b/>
+                <w:color w:val="0070C0"/>
+                <w:sz w:val="20"/>
+              </w:rPr>
+              <w:t>2025-001</w:t>
+            </w:r>
           </w:p>
         </w:tc>
         <w:tc>
@@ -140,9 +147,18 @@
               <w:jc w:val="center"/>
               <w:rPr>
                 <w:b/>
-                <w:sz w:val="20"/>
-              </w:rPr>
-            </w:pPr>
+                <w:color w:val="0070C0"/>
+                <w:sz w:val="20"/>
+              </w:rPr>
+            </w:pPr>
+            <w:r>
+              <w:rPr>
+                <w:b/>
+                <w:color w:val="0070C0"/>
+                <w:sz w:val="20"/>
+              </w:rPr>
+              <w:t>18-01-2025</w:t>
+            </w:r>
           </w:p>
         </w:tc>
       </w:tr>
@@ -181,19 +197,11 @@
         </w:rPr>
         <w:t xml:space="preserve">de los </w:t>
       </w:r>
-      <w:proofErr w:type="spellStart"/>
       <w:r>
         <w:rPr>
           <w:b/>
         </w:rPr>
-        <w:t>FAE</w:t>
-      </w:r>
-      <w:proofErr w:type="spellEnd"/>
-      <w:r>
-        <w:rPr>
-          <w:b/>
-        </w:rPr>
-        <w:t>)</w:t>
+        <w:t>FAE)</w:t>
       </w:r>
     </w:p>
     <w:tbl>
@@ -396,28 +404,20 @@
                 <w:szCs w:val="18"/>
               </w:rPr>
             </w:pPr>
-          </w:p>
-        </w:tc>
-        <w:tc>
-          <w:tcPr>
-            <w:tcW w:w="2751" w:type="pct"/>
-            <w:vAlign w:val="center"/>
-          </w:tcPr>
-          <w:p>
-            <w:pPr>
-              <w:spacing w:after="0" w:line="240" w:lineRule="auto"/>
+            <w:r>
               <w:rPr>
                 <w:rFonts w:eastAsia="Calibri" w:cs="HelveticaNeueLT Std Med"/>
                 <w:iCs/>
                 <w:sz w:val="18"/>
                 <w:szCs w:val="18"/>
               </w:rPr>
-            </w:pPr>
-          </w:p>
-        </w:tc>
-        <w:tc>
-          <w:tcPr>
-            <w:tcW w:w="1610" w:type="pct"/>
+              <w:t>E1</w:t>
+            </w:r>
+          </w:p>
+        </w:tc>
+        <w:tc>
+          <w:tcPr>
+            <w:tcW w:w="2751" w:type="pct"/>
             <w:vAlign w:val="center"/>
           </w:tcPr>
           <w:p>
@@ -430,6 +430,41 @@
                 <w:szCs w:val="18"/>
               </w:rPr>
             </w:pPr>
+            <w:r>
+              <w:rPr>
+                <w:rFonts w:eastAsia="Calibri" w:cs="HelveticaNeueLT Std Med"/>
+                <w:iCs/>
+                <w:sz w:val="18"/>
+                <w:szCs w:val="18"/>
+              </w:rPr>
+              <w:t>Aplicación web de compra de productos y servicios de cosmética</w:t>
+            </w:r>
+          </w:p>
+        </w:tc>
+        <w:tc>
+          <w:tcPr>
+            <w:tcW w:w="1610" w:type="pct"/>
+            <w:vAlign w:val="center"/>
+          </w:tcPr>
+          <w:p>
+            <w:pPr>
+              <w:spacing w:after="0" w:line="240" w:lineRule="auto"/>
+              <w:rPr>
+                <w:rFonts w:eastAsia="Calibri" w:cs="HelveticaNeueLT Std Med"/>
+                <w:iCs/>
+                <w:sz w:val="18"/>
+                <w:szCs w:val="18"/>
+              </w:rPr>
+            </w:pPr>
+            <w:r>
+              <w:rPr>
+                <w:rFonts w:eastAsia="Calibri" w:cs="HelveticaNeueLT Std Med"/>
+                <w:iCs/>
+                <w:sz w:val="18"/>
+                <w:szCs w:val="18"/>
+              </w:rPr>
+              <w:t>La aplicación cumple todos los requisitos planteados</w:t>
+            </w:r>
           </w:p>
         </w:tc>
       </w:tr>
@@ -452,28 +487,20 @@
                 <w:szCs w:val="18"/>
               </w:rPr>
             </w:pPr>
-          </w:p>
-        </w:tc>
-        <w:tc>
-          <w:tcPr>
-            <w:tcW w:w="2751" w:type="pct"/>
-            <w:vAlign w:val="center"/>
-          </w:tcPr>
-          <w:p>
-            <w:pPr>
-              <w:spacing w:after="0" w:line="240" w:lineRule="auto"/>
+            <w:r>
               <w:rPr>
                 <w:rFonts w:eastAsia="Calibri" w:cs="HelveticaNeueLT Std Med"/>
                 <w:iCs/>
                 <w:sz w:val="18"/>
                 <w:szCs w:val="18"/>
               </w:rPr>
-            </w:pPr>
-          </w:p>
-        </w:tc>
-        <w:tc>
-          <w:tcPr>
-            <w:tcW w:w="1610" w:type="pct"/>
+              <w:t>E2</w:t>
+            </w:r>
+          </w:p>
+        </w:tc>
+        <w:tc>
+          <w:tcPr>
+            <w:tcW w:w="2751" w:type="pct"/>
             <w:vAlign w:val="center"/>
           </w:tcPr>
           <w:p>
@@ -486,6 +513,124 @@
                 <w:szCs w:val="18"/>
               </w:rPr>
             </w:pPr>
+            <w:r>
+              <w:rPr>
+                <w:rFonts w:eastAsia="Calibri" w:cs="HelveticaNeueLT Std Med"/>
+                <w:iCs/>
+                <w:sz w:val="18"/>
+                <w:szCs w:val="18"/>
+              </w:rPr>
+              <w:t>Instrucciones de instalación y puesta en producción</w:t>
+            </w:r>
+          </w:p>
+        </w:tc>
+        <w:tc>
+          <w:tcPr>
+            <w:tcW w:w="1610" w:type="pct"/>
+            <w:vAlign w:val="center"/>
+          </w:tcPr>
+          <w:p>
+            <w:pPr>
+              <w:spacing w:after="0" w:line="240" w:lineRule="auto"/>
+              <w:rPr>
+                <w:rFonts w:eastAsia="Calibri" w:cs="HelveticaNeueLT Std Med"/>
+                <w:iCs/>
+                <w:sz w:val="18"/>
+                <w:szCs w:val="18"/>
+              </w:rPr>
+            </w:pPr>
+            <w:r>
+              <w:rPr>
+                <w:rFonts w:eastAsia="Calibri" w:cs="HelveticaNeueLT Std Med"/>
+                <w:iCs/>
+                <w:sz w:val="18"/>
+                <w:szCs w:val="18"/>
+              </w:rPr>
+              <w:t>Los manuales explican el funcionamiento de la aplicación</w:t>
+            </w:r>
+          </w:p>
+        </w:tc>
+      </w:tr>
+      <w:tr>
+        <w:trPr>
+          <w:trHeight w:val="406"/>
+        </w:trPr>
+        <w:tc>
+          <w:tcPr>
+            <w:tcW w:w="639" w:type="pct"/>
+            <w:vAlign w:val="center"/>
+          </w:tcPr>
+          <w:p>
+            <w:pPr>
+              <w:spacing w:after="0" w:line="240" w:lineRule="auto"/>
+              <w:rPr>
+                <w:rFonts w:eastAsia="Calibri" w:cs="HelveticaNeueLT Std Med"/>
+                <w:iCs/>
+                <w:sz w:val="18"/>
+                <w:szCs w:val="18"/>
+              </w:rPr>
+            </w:pPr>
+            <w:r>
+              <w:rPr>
+                <w:rFonts w:eastAsia="Calibri" w:cs="HelveticaNeueLT Std Med"/>
+                <w:iCs/>
+                <w:sz w:val="18"/>
+                <w:szCs w:val="18"/>
+              </w:rPr>
+              <w:t>E3</w:t>
+            </w:r>
+          </w:p>
+        </w:tc>
+        <w:tc>
+          <w:tcPr>
+            <w:tcW w:w="2751" w:type="pct"/>
+            <w:vAlign w:val="center"/>
+          </w:tcPr>
+          <w:p>
+            <w:pPr>
+              <w:spacing w:after="0" w:line="240" w:lineRule="auto"/>
+              <w:rPr>
+                <w:rFonts w:eastAsia="Calibri" w:cs="HelveticaNeueLT Std Med"/>
+                <w:iCs/>
+                <w:sz w:val="18"/>
+                <w:szCs w:val="18"/>
+              </w:rPr>
+            </w:pPr>
+            <w:r>
+              <w:rPr>
+                <w:rFonts w:eastAsia="Calibri" w:cs="HelveticaNeueLT Std Med"/>
+                <w:iCs/>
+                <w:sz w:val="18"/>
+                <w:szCs w:val="18"/>
+              </w:rPr>
+              <w:t>Fuentes de la aplicación</w:t>
+            </w:r>
+          </w:p>
+        </w:tc>
+        <w:tc>
+          <w:tcPr>
+            <w:tcW w:w="1610" w:type="pct"/>
+            <w:vAlign w:val="center"/>
+          </w:tcPr>
+          <w:p>
+            <w:pPr>
+              <w:spacing w:after="0" w:line="240" w:lineRule="auto"/>
+              <w:rPr>
+                <w:rFonts w:eastAsia="Calibri" w:cs="HelveticaNeueLT Std Med"/>
+                <w:iCs/>
+                <w:sz w:val="18"/>
+                <w:szCs w:val="18"/>
+              </w:rPr>
+            </w:pPr>
+            <w:r>
+              <w:rPr>
+                <w:rFonts w:eastAsia="Calibri" w:cs="HelveticaNeueLT Std Med"/>
+                <w:iCs/>
+                <w:sz w:val="18"/>
+                <w:szCs w:val="18"/>
+              </w:rPr>
+              <w:t>El código se atañe a los documentos correspondientes</w:t>
+            </w:r>
           </w:p>
         </w:tc>
       </w:tr>
@@ -545,19 +690,11 @@
                 <w:b/>
               </w:rPr>
             </w:pPr>
-            <w:proofErr w:type="spellStart"/>
-            <w:r>
-              <w:rPr>
-                <w:b/>
-              </w:rPr>
-              <w:t>EDT</w:t>
-            </w:r>
-            <w:proofErr w:type="spellEnd"/>
-            <w:r>
-              <w:rPr>
-                <w:b/>
-              </w:rPr>
-              <w:t xml:space="preserve"> #</w:t>
+            <w:r>
+              <w:rPr>
+                <w:b/>
+              </w:rPr>
+              <w:t>EDT #</w:t>
             </w:r>
           </w:p>
         </w:tc>
@@ -666,31 +803,7 @@
                 <w:sz w:val="20"/>
                 <w:lang w:val="es-ES"/>
               </w:rPr>
-              <w:t xml:space="preserve">incluir en el Diccionario de la </w:t>
-            </w:r>
-            <w:proofErr w:type="spellStart"/>
-            <w:r>
-              <w:rPr>
-                <w:rFonts w:cstheme="minorHAnsi"/>
-                <w:i/>
-                <w:iCs/>
-                <w:color w:val="0070C0"/>
-                <w:sz w:val="20"/>
-                <w:lang w:val="es-ES"/>
-              </w:rPr>
-              <w:t>EDT</w:t>
-            </w:r>
-            <w:proofErr w:type="spellEnd"/>
-            <w:r>
-              <w:rPr>
-                <w:rFonts w:cstheme="minorHAnsi"/>
-                <w:i/>
-                <w:iCs/>
-                <w:color w:val="0070C0"/>
-                <w:sz w:val="20"/>
-                <w:lang w:val="es-ES"/>
-              </w:rPr>
-              <w:t xml:space="preserve"> del paquete de trabajo.</w:t>
+              <w:t>incluir en el Diccionario de la EDT del paquete de trabajo.</w:t>
             </w:r>
           </w:p>
         </w:tc>
@@ -724,9 +837,20 @@
           </w:tcPr>
           <w:p>
             <w:pPr>
-              <w:spacing w:afterAutospacing="0"/>
-              <w:jc w:val="both"/>
-            </w:pPr>
+              <w:rPr>
+                <w:b/>
+                <w:color w:val="0070C0"/>
+                <w:sz w:val="20"/>
+              </w:rPr>
+            </w:pPr>
+            <w:r>
+              <w:rPr>
+                <w:b/>
+                <w:color w:val="0070C0"/>
+                <w:sz w:val="20"/>
+              </w:rPr>
+              <w:t>1</w:t>
+            </w:r>
           </w:p>
         </w:tc>
         <w:tc>
@@ -735,9 +859,20 @@
           </w:tcPr>
           <w:p>
             <w:pPr>
-              <w:spacing w:afterAutospacing="0"/>
-              <w:jc w:val="both"/>
-            </w:pPr>
+              <w:rPr>
+                <w:b/>
+                <w:color w:val="0070C0"/>
+                <w:sz w:val="20"/>
+              </w:rPr>
+            </w:pPr>
+            <w:r>
+              <w:rPr>
+                <w:b/>
+                <w:color w:val="0070C0"/>
+                <w:sz w:val="20"/>
+              </w:rPr>
+              <w:t>Base de datos</w:t>
+            </w:r>
           </w:p>
         </w:tc>
         <w:tc>
@@ -746,8 +881,20 @@
           </w:tcPr>
           <w:p>
             <w:pPr>
-              <w:spacing w:afterAutospacing="0"/>
-            </w:pPr>
+              <w:rPr>
+                <w:b/>
+                <w:color w:val="0070C0"/>
+                <w:sz w:val="20"/>
+              </w:rPr>
+            </w:pPr>
+            <w:r>
+              <w:rPr>
+                <w:b/>
+                <w:color w:val="0070C0"/>
+                <w:sz w:val="20"/>
+              </w:rPr>
+              <w:t>Pruebas e integración</w:t>
+            </w:r>
           </w:p>
         </w:tc>
         <w:tc>
@@ -756,9 +903,20 @@
           </w:tcPr>
           <w:p>
             <w:pPr>
-              <w:spacing w:afterAutospacing="0"/>
-              <w:jc w:val="both"/>
-            </w:pPr>
+              <w:rPr>
+                <w:b/>
+                <w:color w:val="0070C0"/>
+                <w:sz w:val="20"/>
+              </w:rPr>
+            </w:pPr>
+            <w:r>
+              <w:rPr>
+                <w:b/>
+                <w:color w:val="0070C0"/>
+                <w:sz w:val="20"/>
+              </w:rPr>
+              <w:t>Equipo de trabajo</w:t>
+            </w:r>
           </w:p>
         </w:tc>
       </w:tr>
@@ -769,9 +927,20 @@
           </w:tcPr>
           <w:p>
             <w:pPr>
-              <w:spacing w:afterAutospacing="0"/>
-              <w:jc w:val="both"/>
-            </w:pPr>
+              <w:rPr>
+                <w:b/>
+                <w:color w:val="0070C0"/>
+                <w:sz w:val="20"/>
+              </w:rPr>
+            </w:pPr>
+            <w:r>
+              <w:rPr>
+                <w:b/>
+                <w:color w:val="0070C0"/>
+                <w:sz w:val="20"/>
+              </w:rPr>
+              <w:t>2</w:t>
+            </w:r>
           </w:p>
         </w:tc>
         <w:tc>
@@ -780,9 +949,20 @@
           </w:tcPr>
           <w:p>
             <w:pPr>
-              <w:spacing w:afterAutospacing="0"/>
-              <w:jc w:val="both"/>
-            </w:pPr>
+              <w:rPr>
+                <w:b/>
+                <w:color w:val="0070C0"/>
+                <w:sz w:val="20"/>
+              </w:rPr>
+            </w:pPr>
+            <w:r>
+              <w:rPr>
+                <w:b/>
+                <w:color w:val="0070C0"/>
+                <w:sz w:val="20"/>
+              </w:rPr>
+              <w:t>Repositorios</w:t>
+            </w:r>
           </w:p>
         </w:tc>
         <w:tc>
@@ -791,9 +971,20 @@
           </w:tcPr>
           <w:p>
             <w:pPr>
-              <w:spacing w:afterAutospacing="0"/>
-              <w:jc w:val="both"/>
-            </w:pPr>
+              <w:rPr>
+                <w:b/>
+                <w:color w:val="0070C0"/>
+                <w:sz w:val="20"/>
+              </w:rPr>
+            </w:pPr>
+            <w:r>
+              <w:rPr>
+                <w:b/>
+                <w:color w:val="0070C0"/>
+                <w:sz w:val="20"/>
+              </w:rPr>
+              <w:t>Implementar pruebas unitarias para el repositorio de usuarios</w:t>
+            </w:r>
           </w:p>
         </w:tc>
         <w:tc>
@@ -802,9 +993,20 @@
           </w:tcPr>
           <w:p>
             <w:pPr>
-              <w:spacing w:afterAutospacing="0"/>
-              <w:jc w:val="both"/>
-            </w:pPr>
+              <w:rPr>
+                <w:b/>
+                <w:color w:val="0070C0"/>
+                <w:sz w:val="20"/>
+              </w:rPr>
+            </w:pPr>
+            <w:r>
+              <w:rPr>
+                <w:b/>
+                <w:color w:val="0070C0"/>
+                <w:sz w:val="20"/>
+              </w:rPr>
+              <w:t>Equipo de trabajo</w:t>
+            </w:r>
           </w:p>
         </w:tc>
       </w:tr>
@@ -815,9 +1017,20 @@
           </w:tcPr>
           <w:p>
             <w:pPr>
-              <w:spacing w:afterAutospacing="0"/>
-              <w:jc w:val="both"/>
-            </w:pPr>
+              <w:rPr>
+                <w:b/>
+                <w:color w:val="0070C0"/>
+                <w:sz w:val="20"/>
+              </w:rPr>
+            </w:pPr>
+            <w:r>
+              <w:rPr>
+                <w:b/>
+                <w:color w:val="0070C0"/>
+                <w:sz w:val="20"/>
+              </w:rPr>
+              <w:t>3</w:t>
+            </w:r>
           </w:p>
         </w:tc>
         <w:tc>
@@ -826,9 +1039,20 @@
           </w:tcPr>
           <w:p>
             <w:pPr>
-              <w:spacing w:afterAutospacing="0"/>
-              <w:jc w:val="both"/>
-            </w:pPr>
+              <w:rPr>
+                <w:b/>
+                <w:color w:val="0070C0"/>
+                <w:sz w:val="20"/>
+              </w:rPr>
+            </w:pPr>
+            <w:r>
+              <w:rPr>
+                <w:b/>
+                <w:color w:val="0070C0"/>
+                <w:sz w:val="20"/>
+              </w:rPr>
+              <w:t>Repositorios</w:t>
+            </w:r>
           </w:p>
         </w:tc>
         <w:tc>
@@ -837,9 +1061,20 @@
           </w:tcPr>
           <w:p>
             <w:pPr>
-              <w:spacing w:afterAutospacing="0"/>
-              <w:jc w:val="both"/>
-            </w:pPr>
+              <w:rPr>
+                <w:b/>
+                <w:color w:val="0070C0"/>
+                <w:sz w:val="20"/>
+              </w:rPr>
+            </w:pPr>
+            <w:r>
+              <w:rPr>
+                <w:b/>
+                <w:color w:val="0070C0"/>
+                <w:sz w:val="20"/>
+              </w:rPr>
+              <w:t>Implementar pruebas unitarias para el repositorio de pedido</w:t>
+            </w:r>
           </w:p>
         </w:tc>
         <w:tc>
@@ -848,9 +1083,20 @@
           </w:tcPr>
           <w:p>
             <w:pPr>
-              <w:spacing w:afterAutospacing="0"/>
-              <w:jc w:val="both"/>
-            </w:pPr>
+              <w:rPr>
+                <w:b/>
+                <w:color w:val="0070C0"/>
+                <w:sz w:val="20"/>
+              </w:rPr>
+            </w:pPr>
+            <w:r>
+              <w:rPr>
+                <w:b/>
+                <w:color w:val="0070C0"/>
+                <w:sz w:val="20"/>
+              </w:rPr>
+              <w:t>Equipo de trabajo</w:t>
+            </w:r>
           </w:p>
         </w:tc>
       </w:tr>
@@ -861,9 +1107,20 @@
           </w:tcPr>
           <w:p>
             <w:pPr>
-              <w:spacing w:afterAutospacing="0"/>
-              <w:jc w:val="both"/>
-            </w:pPr>
+              <w:rPr>
+                <w:b/>
+                <w:color w:val="0070C0"/>
+                <w:sz w:val="20"/>
+              </w:rPr>
+            </w:pPr>
+            <w:r>
+              <w:rPr>
+                <w:b/>
+                <w:color w:val="0070C0"/>
+                <w:sz w:val="20"/>
+              </w:rPr>
+              <w:t>4</w:t>
+            </w:r>
           </w:p>
         </w:tc>
         <w:tc>
@@ -872,9 +1129,20 @@
           </w:tcPr>
           <w:p>
             <w:pPr>
-              <w:spacing w:afterAutospacing="0"/>
-              <w:jc w:val="both"/>
-            </w:pPr>
+              <w:rPr>
+                <w:b/>
+                <w:color w:val="0070C0"/>
+                <w:sz w:val="20"/>
+              </w:rPr>
+            </w:pPr>
+            <w:r>
+              <w:rPr>
+                <w:b/>
+                <w:color w:val="0070C0"/>
+                <w:sz w:val="20"/>
+              </w:rPr>
+              <w:t>Repositorios</w:t>
+            </w:r>
           </w:p>
         </w:tc>
         <w:tc>
@@ -883,9 +1151,20 @@
           </w:tcPr>
           <w:p>
             <w:pPr>
-              <w:spacing w:afterAutospacing="0"/>
-              <w:jc w:val="both"/>
-            </w:pPr>
+              <w:rPr>
+                <w:b/>
+                <w:color w:val="0070C0"/>
+                <w:sz w:val="20"/>
+              </w:rPr>
+            </w:pPr>
+            <w:r>
+              <w:rPr>
+                <w:b/>
+                <w:color w:val="0070C0"/>
+                <w:sz w:val="20"/>
+              </w:rPr>
+              <w:t>Implementar pruebas unitarias para el repositorio de CantidadProducto</w:t>
+            </w:r>
           </w:p>
         </w:tc>
         <w:tc>
@@ -894,9 +1173,20 @@
           </w:tcPr>
           <w:p>
             <w:pPr>
-              <w:spacing w:afterAutospacing="0"/>
-              <w:jc w:val="both"/>
-            </w:pPr>
+              <w:rPr>
+                <w:b/>
+                <w:color w:val="0070C0"/>
+                <w:sz w:val="20"/>
+              </w:rPr>
+            </w:pPr>
+            <w:r>
+              <w:rPr>
+                <w:b/>
+                <w:color w:val="0070C0"/>
+                <w:sz w:val="20"/>
+              </w:rPr>
+              <w:t>Equipo de trabajo</w:t>
+            </w:r>
           </w:p>
         </w:tc>
       </w:tr>
@@ -907,9 +1197,20 @@
           </w:tcPr>
           <w:p>
             <w:pPr>
-              <w:spacing w:afterAutospacing="0"/>
-              <w:jc w:val="both"/>
-            </w:pPr>
+              <w:rPr>
+                <w:b/>
+                <w:color w:val="0070C0"/>
+                <w:sz w:val="20"/>
+              </w:rPr>
+            </w:pPr>
+            <w:r>
+              <w:rPr>
+                <w:b/>
+                <w:color w:val="0070C0"/>
+                <w:sz w:val="20"/>
+              </w:rPr>
+              <w:t>5</w:t>
+            </w:r>
           </w:p>
         </w:tc>
         <w:tc>
@@ -918,9 +1219,20 @@
           </w:tcPr>
           <w:p>
             <w:pPr>
-              <w:spacing w:afterAutospacing="0"/>
-              <w:jc w:val="both"/>
-            </w:pPr>
+              <w:rPr>
+                <w:b/>
+                <w:color w:val="0070C0"/>
+                <w:sz w:val="20"/>
+              </w:rPr>
+            </w:pPr>
+            <w:r>
+              <w:rPr>
+                <w:b/>
+                <w:color w:val="0070C0"/>
+                <w:sz w:val="20"/>
+              </w:rPr>
+              <w:t>Repositorios</w:t>
+            </w:r>
           </w:p>
         </w:tc>
         <w:tc>
@@ -929,9 +1241,20 @@
           </w:tcPr>
           <w:p>
             <w:pPr>
-              <w:spacing w:afterAutospacing="0"/>
-              <w:jc w:val="both"/>
-            </w:pPr>
+              <w:rPr>
+                <w:b/>
+                <w:color w:val="0070C0"/>
+                <w:sz w:val="20"/>
+              </w:rPr>
+            </w:pPr>
+            <w:r>
+              <w:rPr>
+                <w:b/>
+                <w:color w:val="0070C0"/>
+                <w:sz w:val="20"/>
+              </w:rPr>
+              <w:t>Implementar pruebas unitarias para el repositorio de la entidad CantidadServicio</w:t>
+            </w:r>
           </w:p>
         </w:tc>
         <w:tc>
@@ -940,9 +1263,1026 @@
           </w:tcPr>
           <w:p>
             <w:pPr>
-              <w:spacing w:afterAutospacing="0"/>
-              <w:jc w:val="both"/>
-            </w:pPr>
+              <w:rPr>
+                <w:b/>
+                <w:color w:val="0070C0"/>
+                <w:sz w:val="20"/>
+              </w:rPr>
+            </w:pPr>
+            <w:r>
+              <w:rPr>
+                <w:b/>
+                <w:color w:val="0070C0"/>
+                <w:sz w:val="20"/>
+              </w:rPr>
+              <w:t>Equipo de trabajo</w:t>
+            </w:r>
+          </w:p>
+        </w:tc>
+      </w:tr>
+      <w:tr>
+        <w:tc>
+          <w:tcPr>
+            <w:tcW w:w="1124" w:type="dxa"/>
+          </w:tcPr>
+          <w:p>
+            <w:pPr>
+              <w:rPr>
+                <w:b/>
+                <w:color w:val="0070C0"/>
+                <w:sz w:val="20"/>
+              </w:rPr>
+            </w:pPr>
+            <w:r>
+              <w:rPr>
+                <w:b/>
+                <w:color w:val="0070C0"/>
+                <w:sz w:val="20"/>
+              </w:rPr>
+              <w:t>6</w:t>
+            </w:r>
+          </w:p>
+        </w:tc>
+        <w:tc>
+          <w:tcPr>
+            <w:tcW w:w="2267" w:type="dxa"/>
+          </w:tcPr>
+          <w:p>
+            <w:pPr>
+              <w:rPr>
+                <w:b/>
+                <w:color w:val="0070C0"/>
+                <w:sz w:val="20"/>
+              </w:rPr>
+            </w:pPr>
+            <w:r>
+              <w:rPr>
+                <w:b/>
+                <w:color w:val="0070C0"/>
+                <w:sz w:val="20"/>
+              </w:rPr>
+              <w:t>Repositorios</w:t>
+            </w:r>
+          </w:p>
+        </w:tc>
+        <w:tc>
+          <w:tcPr>
+            <w:tcW w:w="5606" w:type="dxa"/>
+          </w:tcPr>
+          <w:p>
+            <w:pPr>
+              <w:rPr>
+                <w:b/>
+                <w:color w:val="0070C0"/>
+                <w:sz w:val="20"/>
+              </w:rPr>
+            </w:pPr>
+            <w:r>
+              <w:rPr>
+                <w:b/>
+                <w:color w:val="0070C0"/>
+                <w:sz w:val="20"/>
+              </w:rPr>
+              <w:t>Implementar pruebas unitarias para el repositorio de Producto</w:t>
+            </w:r>
+          </w:p>
+        </w:tc>
+        <w:tc>
+          <w:tcPr>
+            <w:tcW w:w="2019" w:type="dxa"/>
+          </w:tcPr>
+          <w:p>
+            <w:pPr>
+              <w:rPr>
+                <w:b/>
+                <w:color w:val="0070C0"/>
+                <w:sz w:val="20"/>
+              </w:rPr>
+            </w:pPr>
+            <w:r>
+              <w:rPr>
+                <w:b/>
+                <w:color w:val="0070C0"/>
+                <w:sz w:val="20"/>
+              </w:rPr>
+              <w:t>Equipo de trabajo</w:t>
+            </w:r>
+          </w:p>
+        </w:tc>
+      </w:tr>
+      <w:tr>
+        <w:tc>
+          <w:tcPr>
+            <w:tcW w:w="1124" w:type="dxa"/>
+          </w:tcPr>
+          <w:p>
+            <w:pPr>
+              <w:rPr>
+                <w:b/>
+                <w:color w:val="0070C0"/>
+                <w:sz w:val="20"/>
+              </w:rPr>
+            </w:pPr>
+            <w:r>
+              <w:rPr>
+                <w:b/>
+                <w:color w:val="0070C0"/>
+                <w:sz w:val="20"/>
+              </w:rPr>
+              <w:t>7</w:t>
+            </w:r>
+          </w:p>
+        </w:tc>
+        <w:tc>
+          <w:tcPr>
+            <w:tcW w:w="2267" w:type="dxa"/>
+          </w:tcPr>
+          <w:p>
+            <w:pPr>
+              <w:rPr>
+                <w:b/>
+                <w:color w:val="0070C0"/>
+                <w:sz w:val="20"/>
+              </w:rPr>
+            </w:pPr>
+            <w:r>
+              <w:rPr>
+                <w:b/>
+                <w:color w:val="0070C0"/>
+                <w:sz w:val="20"/>
+              </w:rPr>
+              <w:t>Repositorios</w:t>
+            </w:r>
+          </w:p>
+        </w:tc>
+        <w:tc>
+          <w:tcPr>
+            <w:tcW w:w="5606" w:type="dxa"/>
+          </w:tcPr>
+          <w:p>
+            <w:pPr>
+              <w:rPr>
+                <w:b/>
+                <w:color w:val="0070C0"/>
+                <w:sz w:val="20"/>
+              </w:rPr>
+            </w:pPr>
+            <w:r>
+              <w:rPr>
+                <w:b/>
+                <w:color w:val="0070C0"/>
+                <w:sz w:val="20"/>
+              </w:rPr>
+              <w:t>Implementar pruebas unitarias para el repositorio de Servicio</w:t>
+            </w:r>
+          </w:p>
+        </w:tc>
+        <w:tc>
+          <w:tcPr>
+            <w:tcW w:w="2019" w:type="dxa"/>
+          </w:tcPr>
+          <w:p>
+            <w:pPr>
+              <w:rPr>
+                <w:b/>
+                <w:color w:val="0070C0"/>
+                <w:sz w:val="20"/>
+              </w:rPr>
+            </w:pPr>
+            <w:r>
+              <w:rPr>
+                <w:b/>
+                <w:color w:val="0070C0"/>
+                <w:sz w:val="20"/>
+              </w:rPr>
+              <w:t>Equipo de trabajo</w:t>
+            </w:r>
+          </w:p>
+        </w:tc>
+      </w:tr>
+      <w:tr>
+        <w:tc>
+          <w:tcPr>
+            <w:tcW w:w="1124" w:type="dxa"/>
+          </w:tcPr>
+          <w:p>
+            <w:pPr>
+              <w:rPr>
+                <w:b/>
+                <w:color w:val="0070C0"/>
+                <w:sz w:val="20"/>
+              </w:rPr>
+            </w:pPr>
+            <w:r>
+              <w:rPr>
+                <w:b/>
+                <w:color w:val="0070C0"/>
+                <w:sz w:val="20"/>
+              </w:rPr>
+              <w:t>8</w:t>
+            </w:r>
+          </w:p>
+        </w:tc>
+        <w:tc>
+          <w:tcPr>
+            <w:tcW w:w="2267" w:type="dxa"/>
+          </w:tcPr>
+          <w:p>
+            <w:pPr>
+              <w:rPr>
+                <w:b/>
+                <w:color w:val="0070C0"/>
+                <w:sz w:val="20"/>
+              </w:rPr>
+            </w:pPr>
+            <w:r>
+              <w:rPr>
+                <w:b/>
+                <w:color w:val="0070C0"/>
+                <w:sz w:val="20"/>
+              </w:rPr>
+              <w:t>Repositorios</w:t>
+            </w:r>
+          </w:p>
+        </w:tc>
+        <w:tc>
+          <w:tcPr>
+            <w:tcW w:w="5606" w:type="dxa"/>
+          </w:tcPr>
+          <w:p>
+            <w:pPr>
+              <w:rPr>
+                <w:b/>
+                <w:color w:val="0070C0"/>
+                <w:sz w:val="20"/>
+              </w:rPr>
+            </w:pPr>
+            <w:r>
+              <w:rPr>
+                <w:b/>
+                <w:color w:val="0070C0"/>
+                <w:sz w:val="20"/>
+              </w:rPr>
+              <w:t>Implementar pruebas unitarias para el repositorio de Categoría</w:t>
+            </w:r>
+          </w:p>
+        </w:tc>
+        <w:tc>
+          <w:tcPr>
+            <w:tcW w:w="2019" w:type="dxa"/>
+          </w:tcPr>
+          <w:p>
+            <w:pPr>
+              <w:rPr>
+                <w:b/>
+                <w:color w:val="0070C0"/>
+                <w:sz w:val="20"/>
+              </w:rPr>
+            </w:pPr>
+            <w:r>
+              <w:rPr>
+                <w:b/>
+                <w:color w:val="0070C0"/>
+                <w:sz w:val="20"/>
+              </w:rPr>
+              <w:t>Equipo de trabajo</w:t>
+            </w:r>
+          </w:p>
+        </w:tc>
+      </w:tr>
+      <w:tr>
+        <w:tc>
+          <w:tcPr>
+            <w:tcW w:w="1124" w:type="dxa"/>
+          </w:tcPr>
+          <w:p>
+            <w:pPr>
+              <w:rPr>
+                <w:b/>
+                <w:color w:val="0070C0"/>
+                <w:sz w:val="20"/>
+              </w:rPr>
+            </w:pPr>
+            <w:r>
+              <w:rPr>
+                <w:b/>
+                <w:color w:val="0070C0"/>
+                <w:sz w:val="20"/>
+              </w:rPr>
+              <w:t>9</w:t>
+            </w:r>
+          </w:p>
+        </w:tc>
+        <w:tc>
+          <w:tcPr>
+            <w:tcW w:w="2267" w:type="dxa"/>
+          </w:tcPr>
+          <w:p>
+            <w:pPr>
+              <w:rPr>
+                <w:b/>
+                <w:color w:val="0070C0"/>
+                <w:sz w:val="20"/>
+              </w:rPr>
+            </w:pPr>
+            <w:r>
+              <w:rPr>
+                <w:b/>
+                <w:color w:val="0070C0"/>
+                <w:sz w:val="20"/>
+              </w:rPr>
+              <w:t>Servicios</w:t>
+            </w:r>
+          </w:p>
+        </w:tc>
+        <w:tc>
+          <w:tcPr>
+            <w:tcW w:w="5606" w:type="dxa"/>
+          </w:tcPr>
+          <w:p>
+            <w:pPr>
+              <w:rPr>
+                <w:b/>
+                <w:color w:val="0070C0"/>
+                <w:sz w:val="20"/>
+              </w:rPr>
+            </w:pPr>
+            <w:r>
+              <w:rPr>
+                <w:b/>
+                <w:color w:val="0070C0"/>
+                <w:sz w:val="20"/>
+              </w:rPr>
+              <w:t xml:space="preserve">Implementar </w:t>
+            </w:r>
+            <w:r>
+              <w:rPr>
+                <w:b/>
+                <w:color w:val="0070C0"/>
+                <w:sz w:val="20"/>
+              </w:rPr>
+              <w:t>pruebas del servicio de gestión de pagos</w:t>
+            </w:r>
+          </w:p>
+        </w:tc>
+        <w:tc>
+          <w:tcPr>
+            <w:tcW w:w="2019" w:type="dxa"/>
+          </w:tcPr>
+          <w:p>
+            <w:pPr>
+              <w:rPr>
+                <w:b/>
+                <w:color w:val="0070C0"/>
+                <w:sz w:val="20"/>
+              </w:rPr>
+            </w:pPr>
+            <w:r>
+              <w:rPr>
+                <w:b/>
+                <w:color w:val="0070C0"/>
+                <w:sz w:val="20"/>
+              </w:rPr>
+              <w:t>Equipo de trabajo</w:t>
+            </w:r>
+          </w:p>
+        </w:tc>
+      </w:tr>
+      <w:tr>
+        <w:tc>
+          <w:tcPr>
+            <w:tcW w:w="1124" w:type="dxa"/>
+          </w:tcPr>
+          <w:p>
+            <w:pPr>
+              <w:rPr>
+                <w:b/>
+                <w:color w:val="0070C0"/>
+                <w:sz w:val="20"/>
+              </w:rPr>
+            </w:pPr>
+            <w:r>
+              <w:rPr>
+                <w:b/>
+                <w:color w:val="0070C0"/>
+                <w:sz w:val="20"/>
+              </w:rPr>
+              <w:t>10</w:t>
+            </w:r>
+          </w:p>
+        </w:tc>
+        <w:tc>
+          <w:tcPr>
+            <w:tcW w:w="2267" w:type="dxa"/>
+          </w:tcPr>
+          <w:p>
+            <w:pPr>
+              <w:rPr>
+                <w:b/>
+                <w:color w:val="0070C0"/>
+                <w:sz w:val="20"/>
+              </w:rPr>
+            </w:pPr>
+            <w:r>
+              <w:rPr>
+                <w:b/>
+                <w:color w:val="0070C0"/>
+                <w:sz w:val="20"/>
+              </w:rPr>
+              <w:t>Servicios</w:t>
+            </w:r>
+          </w:p>
+        </w:tc>
+        <w:tc>
+          <w:tcPr>
+            <w:tcW w:w="5606" w:type="dxa"/>
+          </w:tcPr>
+          <w:p>
+            <w:pPr>
+              <w:rPr>
+                <w:b/>
+                <w:color w:val="0070C0"/>
+                <w:sz w:val="20"/>
+              </w:rPr>
+            </w:pPr>
+            <w:r>
+              <w:rPr>
+                <w:b/>
+                <w:color w:val="0070C0"/>
+                <w:sz w:val="20"/>
+              </w:rPr>
+              <w:t>Implementar pruebas unitarias para el servicio de productos</w:t>
+            </w:r>
+          </w:p>
+        </w:tc>
+        <w:tc>
+          <w:tcPr>
+            <w:tcW w:w="2019" w:type="dxa"/>
+          </w:tcPr>
+          <w:p>
+            <w:pPr>
+              <w:rPr>
+                <w:b/>
+                <w:color w:val="0070C0"/>
+                <w:sz w:val="20"/>
+              </w:rPr>
+            </w:pPr>
+            <w:r>
+              <w:rPr>
+                <w:b/>
+                <w:color w:val="0070C0"/>
+                <w:sz w:val="20"/>
+              </w:rPr>
+              <w:t>Equipo de trabajo</w:t>
+            </w:r>
+          </w:p>
+        </w:tc>
+      </w:tr>
+      <w:tr>
+        <w:tc>
+          <w:tcPr>
+            <w:tcW w:w="1124" w:type="dxa"/>
+          </w:tcPr>
+          <w:p>
+            <w:pPr>
+              <w:rPr>
+                <w:b/>
+                <w:color w:val="0070C0"/>
+                <w:sz w:val="20"/>
+              </w:rPr>
+            </w:pPr>
+            <w:r>
+              <w:rPr>
+                <w:b/>
+                <w:color w:val="0070C0"/>
+                <w:sz w:val="20"/>
+              </w:rPr>
+              <w:t>11</w:t>
+            </w:r>
+          </w:p>
+        </w:tc>
+        <w:tc>
+          <w:tcPr>
+            <w:tcW w:w="2267" w:type="dxa"/>
+          </w:tcPr>
+          <w:p>
+            <w:pPr>
+              <w:rPr>
+                <w:b/>
+                <w:color w:val="0070C0"/>
+                <w:sz w:val="20"/>
+              </w:rPr>
+            </w:pPr>
+            <w:r>
+              <w:rPr>
+                <w:b/>
+                <w:color w:val="0070C0"/>
+                <w:sz w:val="20"/>
+              </w:rPr>
+              <w:t>Servicios</w:t>
+            </w:r>
+          </w:p>
+        </w:tc>
+        <w:tc>
+          <w:tcPr>
+            <w:tcW w:w="5606" w:type="dxa"/>
+          </w:tcPr>
+          <w:p>
+            <w:pPr>
+              <w:rPr>
+                <w:b/>
+                <w:color w:val="0070C0"/>
+                <w:sz w:val="20"/>
+              </w:rPr>
+            </w:pPr>
+            <w:r>
+              <w:rPr>
+                <w:b/>
+                <w:color w:val="0070C0"/>
+                <w:sz w:val="20"/>
+              </w:rPr>
+              <w:t>Implementar pruebas unitarias para el servicio de servicios de cosmética</w:t>
+            </w:r>
+          </w:p>
+        </w:tc>
+        <w:tc>
+          <w:tcPr>
+            <w:tcW w:w="2019" w:type="dxa"/>
+          </w:tcPr>
+          <w:p>
+            <w:pPr>
+              <w:rPr>
+                <w:b/>
+                <w:color w:val="0070C0"/>
+                <w:sz w:val="20"/>
+              </w:rPr>
+            </w:pPr>
+            <w:r>
+              <w:rPr>
+                <w:b/>
+                <w:color w:val="0070C0"/>
+                <w:sz w:val="20"/>
+              </w:rPr>
+              <w:t>Equipo de trabajo</w:t>
+            </w:r>
+          </w:p>
+        </w:tc>
+      </w:tr>
+      <w:tr>
+        <w:tc>
+          <w:tcPr>
+            <w:tcW w:w="1124" w:type="dxa"/>
+          </w:tcPr>
+          <w:p>
+            <w:pPr>
+              <w:rPr>
+                <w:b/>
+                <w:color w:val="0070C0"/>
+                <w:sz w:val="20"/>
+              </w:rPr>
+            </w:pPr>
+            <w:r>
+              <w:rPr>
+                <w:b/>
+                <w:color w:val="0070C0"/>
+                <w:sz w:val="20"/>
+              </w:rPr>
+              <w:t>12</w:t>
+            </w:r>
+          </w:p>
+        </w:tc>
+        <w:tc>
+          <w:tcPr>
+            <w:tcW w:w="2267" w:type="dxa"/>
+          </w:tcPr>
+          <w:p>
+            <w:pPr>
+              <w:rPr>
+                <w:b/>
+                <w:color w:val="0070C0"/>
+                <w:sz w:val="20"/>
+              </w:rPr>
+            </w:pPr>
+            <w:r>
+              <w:rPr>
+                <w:b/>
+                <w:color w:val="0070C0"/>
+                <w:sz w:val="20"/>
+              </w:rPr>
+              <w:t>Servicios</w:t>
+            </w:r>
+          </w:p>
+        </w:tc>
+        <w:tc>
+          <w:tcPr>
+            <w:tcW w:w="5606" w:type="dxa"/>
+          </w:tcPr>
+          <w:p>
+            <w:pPr>
+              <w:rPr>
+                <w:b/>
+                <w:color w:val="0070C0"/>
+                <w:sz w:val="20"/>
+              </w:rPr>
+            </w:pPr>
+            <w:r>
+              <w:rPr>
+                <w:b/>
+                <w:color w:val="0070C0"/>
+                <w:sz w:val="20"/>
+              </w:rPr>
+              <w:t>Implementar pruebas unitarias sobre el servicio de gestión de las compras</w:t>
+            </w:r>
+          </w:p>
+        </w:tc>
+        <w:tc>
+          <w:tcPr>
+            <w:tcW w:w="2019" w:type="dxa"/>
+          </w:tcPr>
+          <w:p>
+            <w:pPr>
+              <w:rPr>
+                <w:b/>
+                <w:color w:val="0070C0"/>
+                <w:sz w:val="20"/>
+              </w:rPr>
+            </w:pPr>
+            <w:r>
+              <w:rPr>
+                <w:b/>
+                <w:color w:val="0070C0"/>
+                <w:sz w:val="20"/>
+              </w:rPr>
+              <w:t>Equipo de trabajo</w:t>
+            </w:r>
+          </w:p>
+        </w:tc>
+      </w:tr>
+      <w:tr>
+        <w:tc>
+          <w:tcPr>
+            <w:tcW w:w="1124" w:type="dxa"/>
+          </w:tcPr>
+          <w:p>
+            <w:pPr>
+              <w:rPr>
+                <w:b/>
+                <w:color w:val="0070C0"/>
+                <w:sz w:val="20"/>
+              </w:rPr>
+            </w:pPr>
+            <w:r>
+              <w:rPr>
+                <w:b/>
+                <w:color w:val="0070C0"/>
+                <w:sz w:val="20"/>
+              </w:rPr>
+              <w:t>13</w:t>
+            </w:r>
+          </w:p>
+        </w:tc>
+        <w:tc>
+          <w:tcPr>
+            <w:tcW w:w="2267" w:type="dxa"/>
+          </w:tcPr>
+          <w:p>
+            <w:pPr>
+              <w:rPr>
+                <w:b/>
+                <w:color w:val="0070C0"/>
+                <w:sz w:val="20"/>
+              </w:rPr>
+            </w:pPr>
+            <w:r>
+              <w:rPr>
+                <w:b/>
+                <w:color w:val="0070C0"/>
+                <w:sz w:val="20"/>
+              </w:rPr>
+              <w:t>Controladores</w:t>
+            </w:r>
+          </w:p>
+        </w:tc>
+        <w:tc>
+          <w:tcPr>
+            <w:tcW w:w="5606" w:type="dxa"/>
+          </w:tcPr>
+          <w:p>
+            <w:pPr>
+              <w:rPr>
+                <w:b/>
+                <w:color w:val="0070C0"/>
+                <w:sz w:val="20"/>
+              </w:rPr>
+            </w:pPr>
+            <w:r>
+              <w:rPr>
+                <w:b/>
+                <w:color w:val="0070C0"/>
+                <w:sz w:val="20"/>
+              </w:rPr>
+              <w:t xml:space="preserve">Implementar pruebas </w:t>
+            </w:r>
+            <w:r>
+              <w:rPr>
+                <w:b/>
+                <w:color w:val="0070C0"/>
+                <w:sz w:val="20"/>
+              </w:rPr>
+              <w:t>unitarias sobre el controlador de los usuarios</w:t>
+            </w:r>
+          </w:p>
+        </w:tc>
+        <w:tc>
+          <w:tcPr>
+            <w:tcW w:w="2019" w:type="dxa"/>
+          </w:tcPr>
+          <w:p>
+            <w:pPr>
+              <w:rPr>
+                <w:b/>
+                <w:color w:val="0070C0"/>
+                <w:sz w:val="20"/>
+              </w:rPr>
+            </w:pPr>
+            <w:r>
+              <w:rPr>
+                <w:b/>
+                <w:color w:val="0070C0"/>
+                <w:sz w:val="20"/>
+              </w:rPr>
+              <w:t>Equipo de trabajo</w:t>
+            </w:r>
+          </w:p>
+        </w:tc>
+      </w:tr>
+      <w:tr>
+        <w:tc>
+          <w:tcPr>
+            <w:tcW w:w="1124" w:type="dxa"/>
+          </w:tcPr>
+          <w:p>
+            <w:pPr>
+              <w:rPr>
+                <w:b/>
+                <w:color w:val="0070C0"/>
+                <w:sz w:val="20"/>
+              </w:rPr>
+            </w:pPr>
+            <w:r>
+              <w:rPr>
+                <w:b/>
+                <w:color w:val="0070C0"/>
+                <w:sz w:val="20"/>
+              </w:rPr>
+              <w:t>14</w:t>
+            </w:r>
+          </w:p>
+        </w:tc>
+        <w:tc>
+          <w:tcPr>
+            <w:tcW w:w="2267" w:type="dxa"/>
+          </w:tcPr>
+          <w:p>
+            <w:pPr>
+              <w:rPr>
+                <w:b/>
+                <w:color w:val="0070C0"/>
+                <w:sz w:val="20"/>
+              </w:rPr>
+            </w:pPr>
+            <w:r>
+              <w:rPr>
+                <w:b/>
+                <w:color w:val="0070C0"/>
+                <w:sz w:val="20"/>
+              </w:rPr>
+              <w:t>Controladores</w:t>
+            </w:r>
+          </w:p>
+        </w:tc>
+        <w:tc>
+          <w:tcPr>
+            <w:tcW w:w="5606" w:type="dxa"/>
+          </w:tcPr>
+          <w:p>
+            <w:pPr>
+              <w:rPr>
+                <w:b/>
+                <w:color w:val="0070C0"/>
+                <w:sz w:val="20"/>
+              </w:rPr>
+            </w:pPr>
+            <w:r>
+              <w:rPr>
+                <w:b/>
+                <w:color w:val="0070C0"/>
+                <w:sz w:val="20"/>
+              </w:rPr>
+              <w:t>Implementar pruebas unitarias para el controlador de productos</w:t>
+            </w:r>
+          </w:p>
+        </w:tc>
+        <w:tc>
+          <w:tcPr>
+            <w:tcW w:w="2019" w:type="dxa"/>
+          </w:tcPr>
+          <w:p>
+            <w:pPr>
+              <w:rPr>
+                <w:b/>
+                <w:color w:val="0070C0"/>
+                <w:sz w:val="20"/>
+              </w:rPr>
+            </w:pPr>
+            <w:r>
+              <w:rPr>
+                <w:b/>
+                <w:color w:val="0070C0"/>
+                <w:sz w:val="20"/>
+              </w:rPr>
+              <w:t>Equipo de trabajo</w:t>
+            </w:r>
+          </w:p>
+        </w:tc>
+      </w:tr>
+      <w:tr>
+        <w:tc>
+          <w:tcPr>
+            <w:tcW w:w="1124" w:type="dxa"/>
+          </w:tcPr>
+          <w:p>
+            <w:pPr>
+              <w:rPr>
+                <w:b/>
+                <w:color w:val="0070C0"/>
+                <w:sz w:val="20"/>
+              </w:rPr>
+            </w:pPr>
+            <w:r>
+              <w:rPr>
+                <w:b/>
+                <w:color w:val="0070C0"/>
+                <w:sz w:val="20"/>
+              </w:rPr>
+              <w:t>15</w:t>
+            </w:r>
+          </w:p>
+        </w:tc>
+        <w:tc>
+          <w:tcPr>
+            <w:tcW w:w="2267" w:type="dxa"/>
+          </w:tcPr>
+          <w:p>
+            <w:pPr>
+              <w:rPr>
+                <w:b/>
+                <w:color w:val="0070C0"/>
+                <w:sz w:val="20"/>
+              </w:rPr>
+            </w:pPr>
+            <w:r>
+              <w:rPr>
+                <w:b/>
+                <w:color w:val="0070C0"/>
+                <w:sz w:val="20"/>
+              </w:rPr>
+              <w:t>Controladores</w:t>
+            </w:r>
+          </w:p>
+        </w:tc>
+        <w:tc>
+          <w:tcPr>
+            <w:tcW w:w="5606" w:type="dxa"/>
+          </w:tcPr>
+          <w:p>
+            <w:pPr>
+              <w:rPr>
+                <w:b/>
+                <w:color w:val="0070C0"/>
+                <w:sz w:val="20"/>
+              </w:rPr>
+            </w:pPr>
+            <w:r>
+              <w:rPr>
+                <w:b/>
+                <w:color w:val="0070C0"/>
+                <w:sz w:val="20"/>
+              </w:rPr>
+              <w:t>Implementar pruebas unitarias para el controlador de servicios de cosmética</w:t>
+            </w:r>
+          </w:p>
+        </w:tc>
+        <w:tc>
+          <w:tcPr>
+            <w:tcW w:w="2019" w:type="dxa"/>
+          </w:tcPr>
+          <w:p>
+            <w:pPr>
+              <w:rPr>
+                <w:b/>
+                <w:color w:val="0070C0"/>
+                <w:sz w:val="20"/>
+              </w:rPr>
+            </w:pPr>
+            <w:r>
+              <w:rPr>
+                <w:b/>
+                <w:color w:val="0070C0"/>
+                <w:sz w:val="20"/>
+              </w:rPr>
+              <w:t>Equipo de trabajo</w:t>
+            </w:r>
+          </w:p>
+        </w:tc>
+      </w:tr>
+      <w:tr>
+        <w:tc>
+          <w:tcPr>
+            <w:tcW w:w="1124" w:type="dxa"/>
+          </w:tcPr>
+          <w:p>
+            <w:pPr>
+              <w:rPr>
+                <w:b/>
+                <w:color w:val="0070C0"/>
+                <w:sz w:val="20"/>
+              </w:rPr>
+            </w:pPr>
+            <w:r>
+              <w:rPr>
+                <w:b/>
+                <w:color w:val="0070C0"/>
+                <w:sz w:val="20"/>
+              </w:rPr>
+              <w:t>16</w:t>
+            </w:r>
+          </w:p>
+        </w:tc>
+        <w:tc>
+          <w:tcPr>
+            <w:tcW w:w="2267" w:type="dxa"/>
+          </w:tcPr>
+          <w:p>
+            <w:pPr>
+              <w:rPr>
+                <w:b/>
+                <w:color w:val="0070C0"/>
+                <w:sz w:val="20"/>
+              </w:rPr>
+            </w:pPr>
+            <w:r>
+              <w:rPr>
+                <w:b/>
+                <w:color w:val="0070C0"/>
+                <w:sz w:val="20"/>
+              </w:rPr>
+              <w:t>Controladores</w:t>
+            </w:r>
+          </w:p>
+        </w:tc>
+        <w:tc>
+          <w:tcPr>
+            <w:tcW w:w="5606" w:type="dxa"/>
+          </w:tcPr>
+          <w:p>
+            <w:pPr>
+              <w:rPr>
+                <w:b/>
+                <w:color w:val="0070C0"/>
+                <w:sz w:val="20"/>
+              </w:rPr>
+            </w:pPr>
+            <w:r>
+              <w:rPr>
+                <w:b/>
+                <w:color w:val="0070C0"/>
+                <w:sz w:val="20"/>
+              </w:rPr>
+              <w:t>Implementar pruebas unitarias sobre el controlador de gestión de los pedidos</w:t>
+            </w:r>
+          </w:p>
+        </w:tc>
+        <w:tc>
+          <w:tcPr>
+            <w:tcW w:w="2019" w:type="dxa"/>
+          </w:tcPr>
+          <w:p>
+            <w:pPr>
+              <w:rPr>
+                <w:b/>
+                <w:color w:val="0070C0"/>
+                <w:sz w:val="20"/>
+              </w:rPr>
+            </w:pPr>
+            <w:r>
+              <w:rPr>
+                <w:b/>
+                <w:color w:val="0070C0"/>
+                <w:sz w:val="20"/>
+              </w:rPr>
+              <w:t>Equipo de trabajo</w:t>
+            </w:r>
           </w:p>
         </w:tc>
       </w:tr>
@@ -1186,19 +2526,11 @@
                 <w:b/>
               </w:rPr>
             </w:pPr>
-            <w:proofErr w:type="spellStart"/>
-            <w:r>
-              <w:rPr>
-                <w:b/>
-              </w:rPr>
-              <w:t>EDT</w:t>
-            </w:r>
-            <w:proofErr w:type="spellEnd"/>
-            <w:r>
-              <w:rPr>
-                <w:b/>
-              </w:rPr>
-              <w:t xml:space="preserve"> #</w:t>
+            <w:r>
+              <w:rPr>
+                <w:b/>
+              </w:rPr>
+              <w:t>EDT #</w:t>
             </w:r>
           </w:p>
         </w:tc>
@@ -1263,31 +2595,7 @@
                 <w:sz w:val="20"/>
                 <w:lang w:val="es-ES"/>
               </w:rPr>
-              <w:t xml:space="preserve">Actividad a incluir en el Diccionario de la </w:t>
-            </w:r>
-            <w:proofErr w:type="spellStart"/>
-            <w:r>
-              <w:rPr>
-                <w:rFonts w:cstheme="minorHAnsi"/>
-                <w:i/>
-                <w:iCs/>
-                <w:color w:val="0070C0"/>
-                <w:sz w:val="20"/>
-                <w:lang w:val="es-ES"/>
-              </w:rPr>
-              <w:t>EDT</w:t>
-            </w:r>
-            <w:proofErr w:type="spellEnd"/>
-            <w:r>
-              <w:rPr>
-                <w:rFonts w:cstheme="minorHAnsi"/>
-                <w:i/>
-                <w:iCs/>
-                <w:color w:val="0070C0"/>
-                <w:sz w:val="20"/>
-                <w:lang w:val="es-ES"/>
-              </w:rPr>
-              <w:t xml:space="preserve"> del paquete de trabajo.</w:t>
+              <w:t>Actividad a incluir en el Diccionario de la EDT del paquete de trabajo.</w:t>
             </w:r>
           </w:p>
         </w:tc>
@@ -2508,14 +3816,12 @@
         <w:rFonts w:ascii="Copperplate Gothic Bold" w:hAnsi="Copperplate Gothic Bold"/>
       </w:rPr>
     </w:pPr>
-    <w:proofErr w:type="spellStart"/>
     <w:r>
       <w:rPr>
         <w:rFonts w:ascii="Copperplate Gothic Bold" w:hAnsi="Copperplate Gothic Bold"/>
       </w:rPr>
       <w:t>PGPI</w:t>
     </w:r>
-    <w:proofErr w:type="spellEnd"/>
   </w:p>
 </w:ftr>
 </file>

</xml_diff>

<commit_message>
docs: :memo: Avance en el plan de gestion de calidad
</commit_message>
<xml_diff>
--- a/wip/semana 5/PLAN DE GESTION DE CALIDAD_v3.docx
+++ b/wip/semana 5/PLAN DE GESTION DE CALIDAD_v3.docx
@@ -58,13 +58,23 @@
                 <w:sz w:val="20"/>
               </w:rPr>
             </w:pPr>
-            <w:r>
-              <w:rPr>
-                <w:b/>
-                <w:color w:val="0070C0"/>
-                <w:sz w:val="20"/>
-              </w:rPr>
-              <w:t>Orchid cosmetics</w:t>
+            <w:proofErr w:type="spellStart"/>
+            <w:r>
+              <w:rPr>
+                <w:b/>
+                <w:color w:val="0070C0"/>
+                <w:sz w:val="20"/>
+              </w:rPr>
+              <w:t>Orchid</w:t>
+            </w:r>
+            <w:proofErr w:type="spellEnd"/>
+            <w:r>
+              <w:rPr>
+                <w:b/>
+                <w:color w:val="0070C0"/>
+                <w:sz w:val="20"/>
+              </w:rPr>
+              <w:t xml:space="preserve"> cosmetics</w:t>
             </w:r>
           </w:p>
         </w:tc>
@@ -179,12 +189,14 @@
           <w:b/>
         </w:rPr>
       </w:pPr>
+      <w:proofErr w:type="gramStart"/>
       <w:r>
         <w:rPr>
           <w:b/>
         </w:rPr>
         <w:t>NORMAS Y PROCEDIMIENTOS A APLICAR</w:t>
       </w:r>
+      <w:proofErr w:type="gramEnd"/>
       <w:r>
         <w:rPr>
           <w:b/>
@@ -225,6 +237,12 @@
                 <w:sz w:val="20"/>
               </w:rPr>
             </w:pPr>
+            <w:r>
+              <w:rPr>
+                <w:sz w:val="20"/>
+              </w:rPr>
+              <w:t>La marca y los colores de la empresa deben de ser visibles en todas las pestañas de la web.</w:t>
+            </w:r>
           </w:p>
           <w:p>
             <w:pPr>
@@ -398,18 +416,16 @@
             <w:pPr>
               <w:spacing w:after="0" w:line="240" w:lineRule="auto"/>
               <w:rPr>
-                <w:rFonts w:eastAsia="Calibri" w:cs="HelveticaNeueLT Std Med"/>
-                <w:iCs/>
-                <w:sz w:val="18"/>
-                <w:szCs w:val="18"/>
-              </w:rPr>
-            </w:pPr>
-            <w:r>
-              <w:rPr>
-                <w:rFonts w:eastAsia="Calibri" w:cs="HelveticaNeueLT Std Med"/>
-                <w:iCs/>
-                <w:sz w:val="18"/>
-                <w:szCs w:val="18"/>
+                <w:b/>
+                <w:color w:val="0070C0"/>
+                <w:sz w:val="20"/>
+              </w:rPr>
+            </w:pPr>
+            <w:r>
+              <w:rPr>
+                <w:b/>
+                <w:color w:val="0070C0"/>
+                <w:sz w:val="20"/>
               </w:rPr>
               <w:t>E1</w:t>
             </w:r>
@@ -424,18 +440,16 @@
             <w:pPr>
               <w:spacing w:after="0" w:line="240" w:lineRule="auto"/>
               <w:rPr>
-                <w:rFonts w:eastAsia="Calibri" w:cs="HelveticaNeueLT Std Med"/>
-                <w:iCs/>
-                <w:sz w:val="18"/>
-                <w:szCs w:val="18"/>
-              </w:rPr>
-            </w:pPr>
-            <w:r>
-              <w:rPr>
-                <w:rFonts w:eastAsia="Calibri" w:cs="HelveticaNeueLT Std Med"/>
-                <w:iCs/>
-                <w:sz w:val="18"/>
-                <w:szCs w:val="18"/>
+                <w:b/>
+                <w:color w:val="0070C0"/>
+                <w:sz w:val="20"/>
+              </w:rPr>
+            </w:pPr>
+            <w:r>
+              <w:rPr>
+                <w:b/>
+                <w:color w:val="0070C0"/>
+                <w:sz w:val="20"/>
               </w:rPr>
               <w:t>Aplicación web de compra de productos y servicios de cosmética</w:t>
             </w:r>
@@ -450,18 +464,16 @@
             <w:pPr>
               <w:spacing w:after="0" w:line="240" w:lineRule="auto"/>
               <w:rPr>
-                <w:rFonts w:eastAsia="Calibri" w:cs="HelveticaNeueLT Std Med"/>
-                <w:iCs/>
-                <w:sz w:val="18"/>
-                <w:szCs w:val="18"/>
-              </w:rPr>
-            </w:pPr>
-            <w:r>
-              <w:rPr>
-                <w:rFonts w:eastAsia="Calibri" w:cs="HelveticaNeueLT Std Med"/>
-                <w:iCs/>
-                <w:sz w:val="18"/>
-                <w:szCs w:val="18"/>
+                <w:b/>
+                <w:color w:val="0070C0"/>
+                <w:sz w:val="20"/>
+              </w:rPr>
+            </w:pPr>
+            <w:r>
+              <w:rPr>
+                <w:b/>
+                <w:color w:val="0070C0"/>
+                <w:sz w:val="20"/>
               </w:rPr>
               <w:t>La aplicación cumple todos los requisitos planteados</w:t>
             </w:r>
@@ -481,18 +493,16 @@
             <w:pPr>
               <w:spacing w:after="0" w:line="240" w:lineRule="auto"/>
               <w:rPr>
-                <w:rFonts w:eastAsia="Calibri" w:cs="HelveticaNeueLT Std Med"/>
-                <w:iCs/>
-                <w:sz w:val="18"/>
-                <w:szCs w:val="18"/>
-              </w:rPr>
-            </w:pPr>
-            <w:r>
-              <w:rPr>
-                <w:rFonts w:eastAsia="Calibri" w:cs="HelveticaNeueLT Std Med"/>
-                <w:iCs/>
-                <w:sz w:val="18"/>
-                <w:szCs w:val="18"/>
+                <w:b/>
+                <w:color w:val="0070C0"/>
+                <w:sz w:val="20"/>
+              </w:rPr>
+            </w:pPr>
+            <w:r>
+              <w:rPr>
+                <w:b/>
+                <w:color w:val="0070C0"/>
+                <w:sz w:val="20"/>
               </w:rPr>
               <w:t>E2</w:t>
             </w:r>
@@ -507,18 +517,16 @@
             <w:pPr>
               <w:spacing w:after="0" w:line="240" w:lineRule="auto"/>
               <w:rPr>
-                <w:rFonts w:eastAsia="Calibri" w:cs="HelveticaNeueLT Std Med"/>
-                <w:iCs/>
-                <w:sz w:val="18"/>
-                <w:szCs w:val="18"/>
-              </w:rPr>
-            </w:pPr>
-            <w:r>
-              <w:rPr>
-                <w:rFonts w:eastAsia="Calibri" w:cs="HelveticaNeueLT Std Med"/>
-                <w:iCs/>
-                <w:sz w:val="18"/>
-                <w:szCs w:val="18"/>
+                <w:b/>
+                <w:color w:val="0070C0"/>
+                <w:sz w:val="20"/>
+              </w:rPr>
+            </w:pPr>
+            <w:r>
+              <w:rPr>
+                <w:b/>
+                <w:color w:val="0070C0"/>
+                <w:sz w:val="20"/>
               </w:rPr>
               <w:t>Instrucciones de instalación y puesta en producción</w:t>
             </w:r>
@@ -533,18 +541,16 @@
             <w:pPr>
               <w:spacing w:after="0" w:line="240" w:lineRule="auto"/>
               <w:rPr>
-                <w:rFonts w:eastAsia="Calibri" w:cs="HelveticaNeueLT Std Med"/>
-                <w:iCs/>
-                <w:sz w:val="18"/>
-                <w:szCs w:val="18"/>
-              </w:rPr>
-            </w:pPr>
-            <w:r>
-              <w:rPr>
-                <w:rFonts w:eastAsia="Calibri" w:cs="HelveticaNeueLT Std Med"/>
-                <w:iCs/>
-                <w:sz w:val="18"/>
-                <w:szCs w:val="18"/>
+                <w:b/>
+                <w:color w:val="0070C0"/>
+                <w:sz w:val="20"/>
+              </w:rPr>
+            </w:pPr>
+            <w:r>
+              <w:rPr>
+                <w:b/>
+                <w:color w:val="0070C0"/>
+                <w:sz w:val="20"/>
               </w:rPr>
               <w:t>Los manuales explican el funcionamiento de la aplicación</w:t>
             </w:r>
@@ -564,18 +570,16 @@
             <w:pPr>
               <w:spacing w:after="0" w:line="240" w:lineRule="auto"/>
               <w:rPr>
-                <w:rFonts w:eastAsia="Calibri" w:cs="HelveticaNeueLT Std Med"/>
-                <w:iCs/>
-                <w:sz w:val="18"/>
-                <w:szCs w:val="18"/>
-              </w:rPr>
-            </w:pPr>
-            <w:r>
-              <w:rPr>
-                <w:rFonts w:eastAsia="Calibri" w:cs="HelveticaNeueLT Std Med"/>
-                <w:iCs/>
-                <w:sz w:val="18"/>
-                <w:szCs w:val="18"/>
+                <w:b/>
+                <w:color w:val="0070C0"/>
+                <w:sz w:val="20"/>
+              </w:rPr>
+            </w:pPr>
+            <w:r>
+              <w:rPr>
+                <w:b/>
+                <w:color w:val="0070C0"/>
+                <w:sz w:val="20"/>
               </w:rPr>
               <w:t>E3</w:t>
             </w:r>
@@ -590,18 +594,16 @@
             <w:pPr>
               <w:spacing w:after="0" w:line="240" w:lineRule="auto"/>
               <w:rPr>
-                <w:rFonts w:eastAsia="Calibri" w:cs="HelveticaNeueLT Std Med"/>
-                <w:iCs/>
-                <w:sz w:val="18"/>
-                <w:szCs w:val="18"/>
-              </w:rPr>
-            </w:pPr>
-            <w:r>
-              <w:rPr>
-                <w:rFonts w:eastAsia="Calibri" w:cs="HelveticaNeueLT Std Med"/>
-                <w:iCs/>
-                <w:sz w:val="18"/>
-                <w:szCs w:val="18"/>
+                <w:b/>
+                <w:color w:val="0070C0"/>
+                <w:sz w:val="20"/>
+              </w:rPr>
+            </w:pPr>
+            <w:r>
+              <w:rPr>
+                <w:b/>
+                <w:color w:val="0070C0"/>
+                <w:sz w:val="20"/>
               </w:rPr>
               <w:t>Fuentes de la aplicación</w:t>
             </w:r>
@@ -616,18 +618,16 @@
             <w:pPr>
               <w:spacing w:after="0" w:line="240" w:lineRule="auto"/>
               <w:rPr>
-                <w:rFonts w:eastAsia="Calibri" w:cs="HelveticaNeueLT Std Med"/>
-                <w:iCs/>
-                <w:sz w:val="18"/>
-                <w:szCs w:val="18"/>
-              </w:rPr>
-            </w:pPr>
-            <w:r>
-              <w:rPr>
-                <w:rFonts w:eastAsia="Calibri" w:cs="HelveticaNeueLT Std Med"/>
-                <w:iCs/>
-                <w:sz w:val="18"/>
-                <w:szCs w:val="18"/>
+                <w:b/>
+                <w:color w:val="0070C0"/>
+                <w:sz w:val="20"/>
+              </w:rPr>
+            </w:pPr>
+            <w:r>
+              <w:rPr>
+                <w:b/>
+                <w:color w:val="0070C0"/>
+                <w:sz w:val="20"/>
               </w:rPr>
               <w:t>El código se atañe a los documentos correspondientes</w:t>
             </w:r>
@@ -750,6 +750,7 @@
                 <w:b/>
               </w:rPr>
             </w:pPr>
+            <w:proofErr w:type="gramStart"/>
             <w:r>
               <w:rPr>
                 <w:rFonts w:cstheme="minorHAnsi"/>
@@ -757,7 +758,6 @@
                 <w:iCs/>
                 <w:color w:val="0070C0"/>
                 <w:sz w:val="20"/>
-                <w:lang w:val="es-ES"/>
               </w:rPr>
               <w:t>Actividad</w:t>
             </w:r>
@@ -768,7 +768,6 @@
                 <w:iCs/>
                 <w:color w:val="0070C0"/>
                 <w:sz w:val="20"/>
-                <w:lang w:val="es-ES"/>
               </w:rPr>
               <w:t xml:space="preserve"> </w:t>
             </w:r>
@@ -779,7 +778,6 @@
                 <w:iCs/>
                 <w:color w:val="0070C0"/>
                 <w:sz w:val="20"/>
-                <w:lang w:val="es-ES"/>
               </w:rPr>
               <w:t>a</w:t>
             </w:r>
@@ -790,7 +788,6 @@
                 <w:iCs/>
                 <w:color w:val="0070C0"/>
                 <w:sz w:val="20"/>
-                <w:lang w:val="es-ES"/>
               </w:rPr>
               <w:t xml:space="preserve"> </w:t>
             </w:r>
@@ -801,9 +798,19 @@
                 <w:iCs/>
                 <w:color w:val="0070C0"/>
                 <w:sz w:val="20"/>
-                <w:lang w:val="es-ES"/>
-              </w:rPr>
-              <w:t>incluir en el Diccionario de la EDT del paquete de trabajo.</w:t>
+              </w:rPr>
+              <w:t>incluir</w:t>
+            </w:r>
+            <w:proofErr w:type="gramEnd"/>
+            <w:r>
+              <w:rPr>
+                <w:rFonts w:cstheme="minorHAnsi"/>
+                <w:i/>
+                <w:iCs/>
+                <w:color w:val="0070C0"/>
+                <w:sz w:val="20"/>
+              </w:rPr>
+              <w:t xml:space="preserve"> en el Diccionario de la EDT del paquete de trabajo.</w:t>
             </w:r>
           </w:p>
         </w:tc>
@@ -1163,8 +1170,18 @@
                 <w:color w:val="0070C0"/>
                 <w:sz w:val="20"/>
               </w:rPr>
-              <w:t>Implementar pruebas unitarias para el repositorio de CantidadProducto</w:t>
-            </w:r>
+              <w:t xml:space="preserve">Implementar pruebas unitarias para el repositorio de </w:t>
+            </w:r>
+            <w:proofErr w:type="spellStart"/>
+            <w:r>
+              <w:rPr>
+                <w:b/>
+                <w:color w:val="0070C0"/>
+                <w:sz w:val="20"/>
+              </w:rPr>
+              <w:t>CantidadProducto</w:t>
+            </w:r>
+            <w:proofErr w:type="spellEnd"/>
           </w:p>
         </w:tc>
         <w:tc>
@@ -1253,8 +1270,18 @@
                 <w:color w:val="0070C0"/>
                 <w:sz w:val="20"/>
               </w:rPr>
-              <w:t>Implementar pruebas unitarias para el repositorio de la entidad CantidadServicio</w:t>
-            </w:r>
+              <w:t xml:space="preserve">Implementar pruebas unitarias para el repositorio de la entidad </w:t>
+            </w:r>
+            <w:proofErr w:type="spellStart"/>
+            <w:r>
+              <w:rPr>
+                <w:b/>
+                <w:color w:val="0070C0"/>
+                <w:sz w:val="20"/>
+              </w:rPr>
+              <w:t>CantidadServicio</w:t>
+            </w:r>
+            <w:proofErr w:type="spellEnd"/>
           </w:p>
         </w:tc>
         <w:tc>
@@ -2412,12 +2439,19 @@
             <w:pPr>
               <w:spacing w:after="0" w:line="240" w:lineRule="auto"/>
               <w:rPr>
-                <w:rFonts w:eastAsia="Calibri" w:cs="HelveticaNeueLT Std Med"/>
-                <w:iCs/>
-                <w:sz w:val="18"/>
-                <w:szCs w:val="18"/>
-              </w:rPr>
-            </w:pPr>
+                <w:b/>
+                <w:color w:val="0070C0"/>
+                <w:sz w:val="20"/>
+              </w:rPr>
+            </w:pPr>
+            <w:r>
+              <w:rPr>
+                <w:b/>
+                <w:color w:val="0070C0"/>
+                <w:sz w:val="20"/>
+              </w:rPr>
+              <w:t>E1</w:t>
+            </w:r>
           </w:p>
         </w:tc>
         <w:tc>
@@ -2429,12 +2463,19 @@
             <w:pPr>
               <w:spacing w:after="0" w:line="240" w:lineRule="auto"/>
               <w:rPr>
-                <w:rFonts w:eastAsia="Calibri" w:cs="HelveticaNeueLT Std Med"/>
-                <w:iCs/>
-                <w:sz w:val="18"/>
-                <w:szCs w:val="18"/>
-              </w:rPr>
-            </w:pPr>
+                <w:b/>
+                <w:color w:val="0070C0"/>
+                <w:sz w:val="20"/>
+              </w:rPr>
+            </w:pPr>
+            <w:r>
+              <w:rPr>
+                <w:b/>
+                <w:color w:val="0070C0"/>
+                <w:sz w:val="20"/>
+              </w:rPr>
+              <w:t>El control de calidad del entregable E1 se realizará en las pruebas unitarias de cada apartado. Si todas pasan exitosamente sin gastar excesivos recursos, se considerará que el entregable E1 tiene la calidad adecuada.</w:t>
+            </w:r>
           </w:p>
         </w:tc>
       </w:tr>
@@ -2451,12 +2492,20 @@
             <w:pPr>
               <w:spacing w:after="0" w:line="240" w:lineRule="auto"/>
               <w:rPr>
-                <w:rFonts w:eastAsia="Calibri" w:cs="HelveticaNeueLT Std Med"/>
-                <w:iCs/>
-                <w:sz w:val="18"/>
-                <w:szCs w:val="18"/>
-              </w:rPr>
-            </w:pPr>
+                <w:b/>
+                <w:color w:val="0070C0"/>
+                <w:sz w:val="20"/>
+              </w:rPr>
+            </w:pPr>
+            <w:r>
+              <w:rPr>
+                <w:b/>
+                <w:color w:val="0070C0"/>
+                <w:sz w:val="20"/>
+              </w:rPr>
+              <w:lastRenderedPageBreak/>
+              <w:t>E2</w:t>
+            </w:r>
           </w:p>
         </w:tc>
         <w:tc>
@@ -2468,12 +2517,72 @@
             <w:pPr>
               <w:spacing w:after="0" w:line="240" w:lineRule="auto"/>
               <w:rPr>
-                <w:rFonts w:eastAsia="Calibri" w:cs="HelveticaNeueLT Std Med"/>
-                <w:iCs/>
-                <w:sz w:val="18"/>
-                <w:szCs w:val="18"/>
-              </w:rPr>
-            </w:pPr>
+                <w:b/>
+                <w:color w:val="0070C0"/>
+                <w:sz w:val="20"/>
+              </w:rPr>
+            </w:pPr>
+            <w:r>
+              <w:rPr>
+                <w:b/>
+                <w:color w:val="0070C0"/>
+                <w:sz w:val="20"/>
+              </w:rPr>
+              <w:t>El control de calidad del entregable E2 se medirá en la medida que el despliegue sea exitoso, es decir, que la aplicación se mantenga en pie de forma estable.</w:t>
+            </w:r>
+          </w:p>
+        </w:tc>
+      </w:tr>
+      <w:tr>
+        <w:trPr>
+          <w:trHeight w:val="406"/>
+        </w:trPr>
+        <w:tc>
+          <w:tcPr>
+            <w:tcW w:w="363" w:type="pct"/>
+            <w:vAlign w:val="center"/>
+          </w:tcPr>
+          <w:p>
+            <w:pPr>
+              <w:spacing w:after="0" w:line="240" w:lineRule="auto"/>
+              <w:rPr>
+                <w:b/>
+                <w:color w:val="0070C0"/>
+                <w:sz w:val="20"/>
+              </w:rPr>
+            </w:pPr>
+            <w:r>
+              <w:rPr>
+                <w:b/>
+                <w:color w:val="0070C0"/>
+                <w:sz w:val="20"/>
+              </w:rPr>
+              <w:t>E3</w:t>
+            </w:r>
+          </w:p>
+        </w:tc>
+        <w:tc>
+          <w:tcPr>
+            <w:tcW w:w="4637" w:type="pct"/>
+            <w:vAlign w:val="center"/>
+          </w:tcPr>
+          <w:p>
+            <w:pPr>
+              <w:spacing w:after="0" w:line="240" w:lineRule="auto"/>
+              <w:rPr>
+                <w:b/>
+                <w:color w:val="0070C0"/>
+                <w:sz w:val="20"/>
+              </w:rPr>
+            </w:pPr>
+            <w:r>
+              <w:rPr>
+                <w:b/>
+                <w:color w:val="0070C0"/>
+                <w:sz w:val="20"/>
+              </w:rPr>
+              <w:t>El control de calidad del entregable E3 se medirá en base a si los manuales y documentación describen con suficiente exactitud el código y la instalación.</w:t>
+            </w:r>
           </w:p>
         </w:tc>
       </w:tr>
@@ -2586,6 +2695,7 @@
                 <w:b/>
               </w:rPr>
             </w:pPr>
+            <w:proofErr w:type="gramStart"/>
             <w:r>
               <w:rPr>
                 <w:rFonts w:cstheme="minorHAnsi"/>
@@ -2593,9 +2703,19 @@
                 <w:iCs/>
                 <w:color w:val="0070C0"/>
                 <w:sz w:val="20"/>
-                <w:lang w:val="es-ES"/>
-              </w:rPr>
-              <w:t>Actividad a incluir en el Diccionario de la EDT del paquete de trabajo.</w:t>
+              </w:rPr>
+              <w:t>Actividad a incluir</w:t>
+            </w:r>
+            <w:proofErr w:type="gramEnd"/>
+            <w:r>
+              <w:rPr>
+                <w:rFonts w:cstheme="minorHAnsi"/>
+                <w:i/>
+                <w:iCs/>
+                <w:color w:val="0070C0"/>
+                <w:sz w:val="20"/>
+              </w:rPr>
+              <w:t xml:space="preserve"> en el Diccionario de la EDT del paquete de trabajo.</w:t>
             </w:r>
           </w:p>
         </w:tc>
@@ -2897,6 +3017,7 @@
                 <w:bCs/>
               </w:rPr>
             </w:pPr>
+            <w:proofErr w:type="gramStart"/>
             <w:r>
               <w:rPr>
                 <w:rFonts w:eastAsia="Calibri" w:cs="HelveticaNeueLT Std Med"/>
@@ -2905,6 +3026,7 @@
               </w:rPr>
               <w:t>HITOS A INCLUIR</w:t>
             </w:r>
+            <w:proofErr w:type="gramEnd"/>
           </w:p>
         </w:tc>
       </w:tr>
@@ -2978,12 +3100,19 @@
             <w:pPr>
               <w:spacing w:after="0" w:line="240" w:lineRule="auto"/>
               <w:rPr>
-                <w:rFonts w:eastAsia="Calibri" w:cs="HelveticaNeueLT Std Med"/>
-                <w:iCs/>
-                <w:sz w:val="18"/>
-                <w:szCs w:val="18"/>
-              </w:rPr>
-            </w:pPr>
+                <w:b/>
+                <w:color w:val="0070C0"/>
+                <w:sz w:val="20"/>
+              </w:rPr>
+            </w:pPr>
+            <w:r>
+              <w:rPr>
+                <w:b/>
+                <w:color w:val="0070C0"/>
+                <w:sz w:val="20"/>
+              </w:rPr>
+              <w:t>H1</w:t>
+            </w:r>
           </w:p>
         </w:tc>
         <w:tc>
@@ -2995,12 +3124,19 @@
             <w:pPr>
               <w:spacing w:after="0" w:line="240" w:lineRule="auto"/>
               <w:rPr>
-                <w:rFonts w:eastAsia="Calibri" w:cs="HelveticaNeueLT Std Med"/>
-                <w:iCs/>
-                <w:sz w:val="18"/>
-                <w:szCs w:val="18"/>
-              </w:rPr>
-            </w:pPr>
+                <w:b/>
+                <w:color w:val="0070C0"/>
+                <w:sz w:val="20"/>
+              </w:rPr>
+            </w:pPr>
+            <w:r>
+              <w:rPr>
+                <w:b/>
+                <w:color w:val="0070C0"/>
+                <w:sz w:val="20"/>
+              </w:rPr>
+              <w:t>Finalización de la planificación de pruebas</w:t>
+            </w:r>
           </w:p>
         </w:tc>
       </w:tr>
@@ -3017,12 +3153,19 @@
             <w:pPr>
               <w:spacing w:after="0" w:line="240" w:lineRule="auto"/>
               <w:rPr>
-                <w:rFonts w:eastAsia="Calibri" w:cs="HelveticaNeueLT Std Med"/>
-                <w:iCs/>
-                <w:sz w:val="18"/>
-                <w:szCs w:val="18"/>
-              </w:rPr>
-            </w:pPr>
+                <w:b/>
+                <w:color w:val="0070C0"/>
+                <w:sz w:val="20"/>
+              </w:rPr>
+            </w:pPr>
+            <w:r>
+              <w:rPr>
+                <w:b/>
+                <w:color w:val="0070C0"/>
+                <w:sz w:val="20"/>
+              </w:rPr>
+              <w:t>H2</w:t>
+            </w:r>
           </w:p>
         </w:tc>
         <w:tc>
@@ -3034,12 +3177,72 @@
             <w:pPr>
               <w:spacing w:after="0" w:line="240" w:lineRule="auto"/>
               <w:rPr>
-                <w:rFonts w:eastAsia="Calibri" w:cs="HelveticaNeueLT Std Med"/>
-                <w:iCs/>
-                <w:sz w:val="18"/>
-                <w:szCs w:val="18"/>
-              </w:rPr>
-            </w:pPr>
+                <w:b/>
+                <w:color w:val="0070C0"/>
+                <w:sz w:val="20"/>
+              </w:rPr>
+            </w:pPr>
+            <w:r>
+              <w:rPr>
+                <w:b/>
+                <w:color w:val="0070C0"/>
+                <w:sz w:val="20"/>
+              </w:rPr>
+              <w:t>Finalización de las pruebas</w:t>
+            </w:r>
+          </w:p>
+        </w:tc>
+      </w:tr>
+      <w:tr>
+        <w:trPr>
+          <w:trHeight w:val="406"/>
+        </w:trPr>
+        <w:tc>
+          <w:tcPr>
+            <w:tcW w:w="363" w:type="pct"/>
+            <w:vAlign w:val="center"/>
+          </w:tcPr>
+          <w:p>
+            <w:pPr>
+              <w:spacing w:after="0" w:line="240" w:lineRule="auto"/>
+              <w:rPr>
+                <w:b/>
+                <w:color w:val="0070C0"/>
+                <w:sz w:val="20"/>
+              </w:rPr>
+            </w:pPr>
+            <w:r>
+              <w:rPr>
+                <w:b/>
+                <w:color w:val="0070C0"/>
+                <w:sz w:val="20"/>
+              </w:rPr>
+              <w:t>H3</w:t>
+            </w:r>
+          </w:p>
+        </w:tc>
+        <w:tc>
+          <w:tcPr>
+            <w:tcW w:w="4637" w:type="pct"/>
+            <w:vAlign w:val="center"/>
+          </w:tcPr>
+          <w:p>
+            <w:pPr>
+              <w:spacing w:after="0" w:line="240" w:lineRule="auto"/>
+              <w:rPr>
+                <w:b/>
+                <w:color w:val="0070C0"/>
+                <w:sz w:val="20"/>
+              </w:rPr>
+            </w:pPr>
+            <w:r>
+              <w:rPr>
+                <w:b/>
+                <w:color w:val="0070C0"/>
+                <w:sz w:val="20"/>
+              </w:rPr>
+              <w:t>Aceptación formal de los entregables por parte del patrocinador y del director del equipo de trabajo</w:t>
+            </w:r>
           </w:p>
         </w:tc>
       </w:tr>
@@ -3094,6 +3297,7 @@
                 <w:bCs/>
               </w:rPr>
             </w:pPr>
+            <w:proofErr w:type="gramStart"/>
             <w:r>
               <w:rPr>
                 <w:rFonts w:eastAsia="Calibri" w:cs="HelveticaNeueLT Std Med"/>
@@ -3102,6 +3306,7 @@
               </w:rPr>
               <w:t>REUNIONES A REALIZAR</w:t>
             </w:r>
+            <w:proofErr w:type="gramEnd"/>
           </w:p>
         </w:tc>
       </w:tr>
@@ -3285,6 +3490,7 @@
                 <w:bCs/>
               </w:rPr>
             </w:pPr>
+            <w:proofErr w:type="gramStart"/>
             <w:r>
               <w:rPr>
                 <w:rFonts w:eastAsia="Calibri" w:cs="HelveticaNeueLT Std Med"/>
@@ -3293,6 +3499,7 @@
               </w:rPr>
               <w:t>INFORMES A ELABORAR</w:t>
             </w:r>
+            <w:proofErr w:type="gramEnd"/>
           </w:p>
         </w:tc>
       </w:tr>
@@ -3777,15 +3984,9 @@
       <w:fldChar w:fldCharType="separate"/>
     </w:r>
     <w:r>
-      <w:rPr>
-        <w:noProof/>
-      </w:rPr>
       <w:t>1</w:t>
     </w:r>
     <w:r>
-      <w:rPr>
-        <w:noProof/>
-      </w:rPr>
       <w:fldChar w:fldCharType="end"/>
     </w:r>
     <w:r>
@@ -3793,9 +3994,6 @@
     </w:r>
     <w:fldSimple w:instr=" NUMPAGES   \* MERGEFORMAT ">
       <w:r>
-        <w:rPr>
-          <w:noProof/>
-        </w:rPr>
         <w:t>1</w:t>
       </w:r>
     </w:fldSimple>
@@ -4290,6 +4488,9 @@
     <w:name w:val="Normal"/>
     <w:qFormat/>
     <w:rsid w:val="00F90956"/>
+    <w:rPr>
+      <w:lang w:val="es-ES"/>
+    </w:rPr>
   </w:style>
   <w:style w:type="character" w:default="1" w:styleId="Fuentedeprrafopredeter">
     <w:name w:val="Default Paragraph Font"/>

</xml_diff>

<commit_message>
docs: :memo: Quitado hito
</commit_message>
<xml_diff>
--- a/wip/semana 5/PLAN DE GESTION DE CALIDAD_v3.docx
+++ b/wip/semana 5/PLAN DE GESTION DE CALIDAD_v3.docx
@@ -1,6 +1,6 @@
 
 <file path=word/document.xml><?xml version="1.0" encoding="utf-8"?>
-<w:document xmlns:wpc="http://schemas.microsoft.com/office/word/2010/wordprocessingCanvas" xmlns:cx="http://schemas.microsoft.com/office/drawing/2014/chartex" xmlns:cx1="http://schemas.microsoft.com/office/drawing/2015/9/8/chartex" xmlns:cx2="http://schemas.microsoft.com/office/drawing/2015/10/21/chartex" xmlns:cx3="http://schemas.microsoft.com/office/drawing/2016/5/9/chartex" xmlns:cx4="http://schemas.microsoft.com/office/drawing/2016/5/10/chartex" xmlns:cx5="http://schemas.microsoft.com/office/drawing/2016/5/11/chartex" xmlns:cx6="http://schemas.microsoft.com/office/drawing/2016/5/12/chartex" xmlns:cx7="http://schemas.microsoft.com/office/drawing/2016/5/13/chartex" xmlns:cx8="http://schemas.microsoft.com/office/drawing/2016/5/14/chartex" xmlns:mc="http://schemas.openxmlformats.org/markup-compatibility/2006" xmlns:aink="http://schemas.microsoft.com/office/drawing/2016/ink" xmlns:am3d="http://schemas.microsoft.com/office/drawing/2017/model3d" xmlns:o="urn:schemas-microsoft-com:office:office" xmlns:oel="http://schemas.microsoft.com/office/2019/extlst" xmlns:r="http://schemas.openxmlformats.org/officeDocument/2006/relationships" xmlns:m="http://schemas.openxmlformats.org/officeDocument/2006/math" xmlns:v="urn:schemas-microsoft-com:vml" xmlns:wp14="http://schemas.microsoft.com/office/word/2010/wordprocessingDrawing" xmlns:wp="http://schemas.openxmlformats.org/drawingml/2006/wordprocessingDrawing" xmlns:w10="urn:schemas-microsoft-com:office:word" xmlns:w="http://schemas.openxmlformats.org/wordprocessingml/2006/main" xmlns:w14="http://schemas.microsoft.com/office/word/2010/wordml" xmlns:w15="http://schemas.microsoft.com/office/word/2012/wordml" xmlns:w16cex="http://schemas.microsoft.com/office/word/2018/wordml/cex" xmlns:w16cid="http://schemas.microsoft.com/office/word/2016/wordml/cid" xmlns:w16="http://schemas.microsoft.com/office/word/2018/wordml" xmlns:w16du="http://schemas.microsoft.com/office/word/2023/wordml/word16du" xmlns:w16sdtdh="http://schemas.microsoft.com/office/word/2020/wordml/sdtdatahash" xmlns:w16sdtfl="http://schemas.microsoft.com/office/word/2024/wordml/sdtformatlock" xmlns:w16se="http://schemas.microsoft.com/office/word/2015/wordml/symex" xmlns:wpg="http://schemas.microsoft.com/office/word/2010/wordprocessingGroup" xmlns:wpi="http://schemas.microsoft.com/office/word/2010/wordprocessingInk" xmlns:wne="http://schemas.microsoft.com/office/word/2006/wordml" xmlns:wps="http://schemas.microsoft.com/office/word/2010/wordprocessingShape" mc:Ignorable="w14 w15 w16se w16cid w16 w16cex w16sdtdh w16sdtfl w16du wp14">
+<w:document xmlns:wpc="http://schemas.microsoft.com/office/word/2010/wordprocessingCanvas" xmlns:cx="http://schemas.microsoft.com/office/drawing/2014/chartex" xmlns:cx1="http://schemas.microsoft.com/office/drawing/2015/9/8/chartex" xmlns:cx2="http://schemas.microsoft.com/office/drawing/2015/10/21/chartex" xmlns:cx3="http://schemas.microsoft.com/office/drawing/2016/5/9/chartex" xmlns:cx4="http://schemas.microsoft.com/office/drawing/2016/5/10/chartex" xmlns:cx5="http://schemas.microsoft.com/office/drawing/2016/5/11/chartex" xmlns:cx6="http://schemas.microsoft.com/office/drawing/2016/5/12/chartex" xmlns:cx7="http://schemas.microsoft.com/office/drawing/2016/5/13/chartex" xmlns:cx8="http://schemas.microsoft.com/office/drawing/2016/5/14/chartex" xmlns:mc="http://schemas.openxmlformats.org/markup-compatibility/2006" xmlns:aink="http://schemas.microsoft.com/office/drawing/2016/ink" xmlns:am3d="http://schemas.microsoft.com/office/drawing/2017/model3d" xmlns:o="urn:schemas-microsoft-com:office:office" xmlns:r="http://schemas.openxmlformats.org/officeDocument/2006/relationships" xmlns:m="http://schemas.openxmlformats.org/officeDocument/2006/math" xmlns:v="urn:schemas-microsoft-com:vml" xmlns:wp14="http://schemas.microsoft.com/office/word/2010/wordprocessingDrawing" xmlns:wp="http://schemas.openxmlformats.org/drawingml/2006/wordprocessingDrawing" xmlns:w10="urn:schemas-microsoft-com:office:word" xmlns:w="http://schemas.openxmlformats.org/wordprocessingml/2006/main" xmlns:w14="http://schemas.microsoft.com/office/word/2010/wordml" xmlns:w15="http://schemas.microsoft.com/office/word/2012/wordml" xmlns:w16cex="http://schemas.microsoft.com/office/word/2018/wordml/cex" xmlns:w16cid="http://schemas.microsoft.com/office/word/2016/wordml/cid" xmlns:w16="http://schemas.microsoft.com/office/word/2018/wordml" xmlns:w16sdtdh="http://schemas.microsoft.com/office/word/2020/wordml/sdtdatahash" xmlns:w16se="http://schemas.microsoft.com/office/word/2015/wordml/symex" xmlns:wpg="http://schemas.microsoft.com/office/word/2010/wordprocessingGroup" xmlns:wpi="http://schemas.microsoft.com/office/word/2010/wordprocessingInk" xmlns:wne="http://schemas.microsoft.com/office/word/2006/wordml" xmlns:wps="http://schemas.microsoft.com/office/word/2010/wordprocessingShape" mc:Ignorable="w14 w15 w16se w16cid w16 w16cex w16sdtdh wp14">
   <w:body>
     <w:p>
       <w:pPr>
@@ -74,8 +74,18 @@
                 <w:color w:val="0070C0"/>
                 <w:sz w:val="20"/>
               </w:rPr>
-              <w:t xml:space="preserve"> cosmetics</w:t>
-            </w:r>
+              <w:t xml:space="preserve"> </w:t>
+            </w:r>
+            <w:proofErr w:type="spellStart"/>
+            <w:r>
+              <w:rPr>
+                <w:b/>
+                <w:color w:val="0070C0"/>
+                <w:sz w:val="20"/>
+              </w:rPr>
+              <w:t>cosmetics</w:t>
+            </w:r>
+            <w:proofErr w:type="spellEnd"/>
           </w:p>
         </w:tc>
         <w:tc>
@@ -173,6 +183,308 @@
         </w:tc>
       </w:tr>
     </w:tbl>
+    <w:p>
+      <w:pPr>
+        <w:spacing w:after="0" w:afterAutospacing="0"/>
+        <w:rPr>
+          <w:sz w:val="20"/>
+        </w:rPr>
+      </w:pPr>
+    </w:p>
+    <w:p>
+      <w:pPr>
+        <w:shd w:val="clear" w:color="auto" w:fill="D9D9D9" w:themeFill="background1" w:themeFillShade="D9"/>
+        <w:spacing w:after="0" w:afterAutospacing="0"/>
+        <w:jc w:val="both"/>
+        <w:rPr>
+          <w:b/>
+        </w:rPr>
+      </w:pPr>
+      <w:r>
+        <w:rPr>
+          <w:b/>
+        </w:rPr>
+        <w:t>HISTÓRICO DE MODIFICACIONES DEL DOCUMENTO</w:t>
+      </w:r>
+    </w:p>
+    <w:tbl>
+      <w:tblPr>
+        <w:tblW w:w="5000" w:type="pct"/>
+        <w:tblBorders>
+          <w:top w:val="single" w:sz="4" w:space="0" w:color="7F7F7F" w:themeColor="text1" w:themeTint="80"/>
+          <w:left w:val="single" w:sz="4" w:space="0" w:color="7F7F7F" w:themeColor="text1" w:themeTint="80"/>
+          <w:bottom w:val="single" w:sz="4" w:space="0" w:color="7F7F7F" w:themeColor="text1" w:themeTint="80"/>
+          <w:right w:val="single" w:sz="4" w:space="0" w:color="7F7F7F" w:themeColor="text1" w:themeTint="80"/>
+          <w:insideH w:val="single" w:sz="4" w:space="0" w:color="7F7F7F" w:themeColor="text1" w:themeTint="80"/>
+          <w:insideV w:val="single" w:sz="4" w:space="0" w:color="7F7F7F" w:themeColor="text1" w:themeTint="80"/>
+        </w:tblBorders>
+        <w:tblCellMar>
+          <w:left w:w="40" w:type="dxa"/>
+          <w:right w:w="40" w:type="dxa"/>
+        </w:tblCellMar>
+        <w:tblLook w:val="04A0" w:firstRow="1" w:lastRow="0" w:firstColumn="1" w:lastColumn="0" w:noHBand="0" w:noVBand="1"/>
+      </w:tblPr>
+      <w:tblGrid>
+        <w:gridCol w:w="1316"/>
+        <w:gridCol w:w="2126"/>
+        <w:gridCol w:w="7438"/>
+      </w:tblGrid>
+      <w:tr>
+        <w:tc>
+          <w:tcPr>
+            <w:tcW w:w="605" w:type="pct"/>
+            <w:tcBorders>
+              <w:top w:val="single" w:sz="4" w:space="0" w:color="7F7F7F" w:themeColor="text1" w:themeTint="80"/>
+              <w:left w:val="single" w:sz="4" w:space="0" w:color="7F7F7F" w:themeColor="text1" w:themeTint="80"/>
+              <w:bottom w:val="single" w:sz="4" w:space="0" w:color="7F7F7F" w:themeColor="text1" w:themeTint="80"/>
+              <w:right w:val="single" w:sz="4" w:space="0" w:color="7F7F7F" w:themeColor="text1" w:themeTint="80"/>
+            </w:tcBorders>
+            <w:shd w:val="clear" w:color="auto" w:fill="D9D9D9"/>
+            <w:hideMark/>
+          </w:tcPr>
+          <w:p>
+            <w:pPr>
+              <w:spacing w:after="0"/>
+              <w:rPr>
+                <w:rFonts w:eastAsia="PMingLiU" w:cstheme="minorHAnsi"/>
+                <w:b/>
+                <w:bCs/>
+                <w:color w:val="000000"/>
+              </w:rPr>
+            </w:pPr>
+            <w:r>
+              <w:rPr>
+                <w:rFonts w:eastAsia="Calibri" w:cstheme="minorHAnsi"/>
+                <w:b/>
+                <w:bCs/>
+                <w:color w:val="000000"/>
+              </w:rPr>
+              <w:t>Fecha</w:t>
+            </w:r>
+          </w:p>
+        </w:tc>
+        <w:tc>
+          <w:tcPr>
+            <w:tcW w:w="977" w:type="pct"/>
+            <w:tcBorders>
+              <w:top w:val="single" w:sz="4" w:space="0" w:color="7F7F7F" w:themeColor="text1" w:themeTint="80"/>
+              <w:left w:val="single" w:sz="4" w:space="0" w:color="7F7F7F" w:themeColor="text1" w:themeTint="80"/>
+              <w:bottom w:val="single" w:sz="4" w:space="0" w:color="7F7F7F" w:themeColor="text1" w:themeTint="80"/>
+              <w:right w:val="single" w:sz="4" w:space="0" w:color="7F7F7F" w:themeColor="text1" w:themeTint="80"/>
+            </w:tcBorders>
+            <w:shd w:val="clear" w:color="auto" w:fill="D9D9D9"/>
+            <w:hideMark/>
+          </w:tcPr>
+          <w:p>
+            <w:pPr>
+              <w:spacing w:after="0"/>
+              <w:rPr>
+                <w:rFonts w:eastAsia="PMingLiU" w:cstheme="minorHAnsi"/>
+                <w:b/>
+                <w:bCs/>
+                <w:color w:val="000000"/>
+              </w:rPr>
+            </w:pPr>
+            <w:r>
+              <w:rPr>
+                <w:rFonts w:eastAsia="Calibri" w:cstheme="minorHAnsi"/>
+                <w:b/>
+                <w:bCs/>
+                <w:color w:val="000000"/>
+              </w:rPr>
+              <w:t>Realizada</w:t>
+            </w:r>
+            <w:r>
+              <w:rPr>
+                <w:rFonts w:eastAsia="Calibri" w:cstheme="minorHAnsi"/>
+                <w:b/>
+                <w:bCs/>
+                <w:color w:val="000000"/>
+              </w:rPr>
+              <w:t xml:space="preserve"> por</w:t>
+            </w:r>
+          </w:p>
+        </w:tc>
+        <w:tc>
+          <w:tcPr>
+            <w:tcW w:w="3418" w:type="pct"/>
+            <w:tcBorders>
+              <w:top w:val="single" w:sz="4" w:space="0" w:color="7F7F7F" w:themeColor="text1" w:themeTint="80"/>
+              <w:left w:val="single" w:sz="4" w:space="0" w:color="7F7F7F" w:themeColor="text1" w:themeTint="80"/>
+              <w:bottom w:val="single" w:sz="4" w:space="0" w:color="7F7F7F" w:themeColor="text1" w:themeTint="80"/>
+              <w:right w:val="single" w:sz="4" w:space="0" w:color="7F7F7F" w:themeColor="text1" w:themeTint="80"/>
+            </w:tcBorders>
+            <w:shd w:val="clear" w:color="auto" w:fill="D9D9D9"/>
+            <w:hideMark/>
+          </w:tcPr>
+          <w:p>
+            <w:pPr>
+              <w:spacing w:after="0"/>
+              <w:rPr>
+                <w:rFonts w:eastAsia="PMingLiU" w:cstheme="minorHAnsi"/>
+                <w:b/>
+                <w:bCs/>
+                <w:color w:val="000000"/>
+              </w:rPr>
+            </w:pPr>
+            <w:r>
+              <w:rPr>
+                <w:rFonts w:eastAsia="Calibri" w:cstheme="minorHAnsi"/>
+                <w:b/>
+                <w:bCs/>
+                <w:color w:val="000000"/>
+              </w:rPr>
+              <w:t>Breve descripción de los cambios</w:t>
+            </w:r>
+          </w:p>
+        </w:tc>
+      </w:tr>
+      <w:tr>
+        <w:tc>
+          <w:tcPr>
+            <w:tcW w:w="605" w:type="pct"/>
+            <w:tcBorders>
+              <w:top w:val="single" w:sz="4" w:space="0" w:color="7F7F7F" w:themeColor="text1" w:themeTint="80"/>
+              <w:left w:val="single" w:sz="4" w:space="0" w:color="7F7F7F" w:themeColor="text1" w:themeTint="80"/>
+              <w:bottom w:val="single" w:sz="4" w:space="0" w:color="7F7F7F" w:themeColor="text1" w:themeTint="80"/>
+              <w:right w:val="single" w:sz="4" w:space="0" w:color="7F7F7F" w:themeColor="text1" w:themeTint="80"/>
+            </w:tcBorders>
+          </w:tcPr>
+          <w:p>
+            <w:pPr>
+              <w:spacing w:after="0"/>
+              <w:rPr>
+                <w:rFonts w:eastAsia="SimSun" w:cstheme="minorHAnsi"/>
+                <w:color w:val="0070C0"/>
+                <w:sz w:val="20"/>
+                <w:szCs w:val="20"/>
+                <w:lang w:eastAsia="zh-CN"/>
+              </w:rPr>
+            </w:pPr>
+          </w:p>
+        </w:tc>
+        <w:tc>
+          <w:tcPr>
+            <w:tcW w:w="977" w:type="pct"/>
+            <w:tcBorders>
+              <w:top w:val="single" w:sz="4" w:space="0" w:color="7F7F7F" w:themeColor="text1" w:themeTint="80"/>
+              <w:left w:val="single" w:sz="4" w:space="0" w:color="7F7F7F" w:themeColor="text1" w:themeTint="80"/>
+              <w:bottom w:val="single" w:sz="4" w:space="0" w:color="7F7F7F" w:themeColor="text1" w:themeTint="80"/>
+              <w:right w:val="single" w:sz="4" w:space="0" w:color="7F7F7F" w:themeColor="text1" w:themeTint="80"/>
+            </w:tcBorders>
+          </w:tcPr>
+          <w:p>
+            <w:pPr>
+              <w:widowControl w:val="0"/>
+              <w:spacing w:after="0" w:line="200" w:lineRule="atLeast"/>
+              <w:rPr>
+                <w:rFonts w:eastAsia="SimSun" w:cstheme="minorHAnsi"/>
+                <w:color w:val="0070C0"/>
+                <w:sz w:val="20"/>
+                <w:szCs w:val="20"/>
+                <w:lang w:eastAsia="zh-CN"/>
+              </w:rPr>
+            </w:pPr>
+          </w:p>
+        </w:tc>
+        <w:tc>
+          <w:tcPr>
+            <w:tcW w:w="3418" w:type="pct"/>
+            <w:tcBorders>
+              <w:top w:val="single" w:sz="4" w:space="0" w:color="7F7F7F" w:themeColor="text1" w:themeTint="80"/>
+              <w:left w:val="single" w:sz="4" w:space="0" w:color="7F7F7F" w:themeColor="text1" w:themeTint="80"/>
+              <w:bottom w:val="single" w:sz="4" w:space="0" w:color="7F7F7F" w:themeColor="text1" w:themeTint="80"/>
+              <w:right w:val="single" w:sz="4" w:space="0" w:color="7F7F7F" w:themeColor="text1" w:themeTint="80"/>
+            </w:tcBorders>
+          </w:tcPr>
+          <w:p>
+            <w:pPr>
+              <w:spacing w:after="0"/>
+              <w:rPr>
+                <w:rFonts w:eastAsia="SimSun" w:cstheme="minorHAnsi"/>
+                <w:color w:val="0070C0"/>
+                <w:sz w:val="20"/>
+                <w:szCs w:val="20"/>
+                <w:lang w:eastAsia="zh-CN"/>
+              </w:rPr>
+            </w:pPr>
+          </w:p>
+        </w:tc>
+      </w:tr>
+      <w:tr>
+        <w:tc>
+          <w:tcPr>
+            <w:tcW w:w="605" w:type="pct"/>
+            <w:tcBorders>
+              <w:top w:val="single" w:sz="4" w:space="0" w:color="7F7F7F" w:themeColor="text1" w:themeTint="80"/>
+              <w:left w:val="single" w:sz="4" w:space="0" w:color="7F7F7F" w:themeColor="text1" w:themeTint="80"/>
+              <w:bottom w:val="single" w:sz="4" w:space="0" w:color="7F7F7F" w:themeColor="text1" w:themeTint="80"/>
+              <w:right w:val="single" w:sz="4" w:space="0" w:color="7F7F7F" w:themeColor="text1" w:themeTint="80"/>
+            </w:tcBorders>
+          </w:tcPr>
+          <w:p>
+            <w:pPr>
+              <w:spacing w:after="0"/>
+              <w:rPr>
+                <w:rFonts w:eastAsia="PMingLiU" w:cstheme="minorHAnsi"/>
+                <w:color w:val="000000" w:themeColor="text1"/>
+                <w:sz w:val="20"/>
+              </w:rPr>
+            </w:pPr>
+          </w:p>
+        </w:tc>
+        <w:tc>
+          <w:tcPr>
+            <w:tcW w:w="977" w:type="pct"/>
+            <w:tcBorders>
+              <w:top w:val="single" w:sz="4" w:space="0" w:color="7F7F7F" w:themeColor="text1" w:themeTint="80"/>
+              <w:left w:val="single" w:sz="4" w:space="0" w:color="7F7F7F" w:themeColor="text1" w:themeTint="80"/>
+              <w:bottom w:val="single" w:sz="4" w:space="0" w:color="7F7F7F" w:themeColor="text1" w:themeTint="80"/>
+              <w:right w:val="single" w:sz="4" w:space="0" w:color="7F7F7F" w:themeColor="text1" w:themeTint="80"/>
+            </w:tcBorders>
+          </w:tcPr>
+          <w:p>
+            <w:pPr>
+              <w:spacing w:after="0"/>
+              <w:rPr>
+                <w:rFonts w:eastAsia="PMingLiU" w:cstheme="minorHAnsi"/>
+                <w:color w:val="000000" w:themeColor="text1"/>
+                <w:sz w:val="20"/>
+              </w:rPr>
+            </w:pPr>
+          </w:p>
+        </w:tc>
+        <w:tc>
+          <w:tcPr>
+            <w:tcW w:w="3418" w:type="pct"/>
+            <w:tcBorders>
+              <w:top w:val="single" w:sz="4" w:space="0" w:color="7F7F7F" w:themeColor="text1" w:themeTint="80"/>
+              <w:left w:val="single" w:sz="4" w:space="0" w:color="7F7F7F" w:themeColor="text1" w:themeTint="80"/>
+              <w:bottom w:val="single" w:sz="4" w:space="0" w:color="7F7F7F" w:themeColor="text1" w:themeTint="80"/>
+              <w:right w:val="single" w:sz="4" w:space="0" w:color="7F7F7F" w:themeColor="text1" w:themeTint="80"/>
+            </w:tcBorders>
+          </w:tcPr>
+          <w:p>
+            <w:pPr>
+              <w:spacing w:after="0"/>
+              <w:rPr>
+                <w:rFonts w:eastAsia="PMingLiU" w:cstheme="minorHAnsi"/>
+                <w:color w:val="000000" w:themeColor="text1"/>
+                <w:sz w:val="20"/>
+              </w:rPr>
+            </w:pPr>
+          </w:p>
+        </w:tc>
+      </w:tr>
+    </w:tbl>
+    <w:p>
+      <w:pPr>
+        <w:spacing w:after="0" w:afterAutospacing="0"/>
+        <w:rPr>
+          <w:sz w:val="20"/>
+        </w:rPr>
+      </w:pPr>
+    </w:p>
     <w:p>
       <w:pPr>
         <w:spacing w:after="0" w:afterAutospacing="0"/>
@@ -189,14 +501,12 @@
           <w:b/>
         </w:rPr>
       </w:pPr>
-      <w:proofErr w:type="gramStart"/>
       <w:r>
         <w:rPr>
           <w:b/>
         </w:rPr>
         <w:t>NORMAS Y PROCEDIMIENTOS A APLICAR</w:t>
       </w:r>
-      <w:proofErr w:type="gramEnd"/>
       <w:r>
         <w:rPr>
           <w:b/>
@@ -232,13 +542,16 @@
           </w:tcPr>
           <w:p>
             <w:pPr>
-              <w:spacing w:afterAutospacing="0"/>
-              <w:rPr>
-                <w:sz w:val="20"/>
-              </w:rPr>
-            </w:pPr>
-            <w:r>
-              <w:rPr>
+              <w:rPr>
+                <w:b/>
+                <w:color w:val="0070C0"/>
+                <w:sz w:val="20"/>
+              </w:rPr>
+            </w:pPr>
+            <w:r>
+              <w:rPr>
+                <w:b/>
+                <w:color w:val="0070C0"/>
                 <w:sz w:val="20"/>
               </w:rPr>
               <w:t>La marca y los colores de la empresa deben de ser visibles en todas las pestañas de la web.</w:t>
@@ -246,8 +559,9 @@
           </w:p>
           <w:p>
             <w:pPr>
-              <w:spacing w:afterAutospacing="0"/>
-              <w:rPr>
+              <w:rPr>
+                <w:b/>
+                <w:color w:val="0070C0"/>
                 <w:sz w:val="20"/>
               </w:rPr>
             </w:pPr>
@@ -750,7 +1064,6 @@
                 <w:b/>
               </w:rPr>
             </w:pPr>
-            <w:proofErr w:type="gramStart"/>
             <w:r>
               <w:rPr>
                 <w:rFonts w:cstheme="minorHAnsi"/>
@@ -799,18 +1112,7 @@
                 <w:color w:val="0070C0"/>
                 <w:sz w:val="20"/>
               </w:rPr>
-              <w:t>incluir</w:t>
-            </w:r>
-            <w:proofErr w:type="gramEnd"/>
-            <w:r>
-              <w:rPr>
-                <w:rFonts w:cstheme="minorHAnsi"/>
-                <w:i/>
-                <w:iCs/>
-                <w:color w:val="0070C0"/>
-                <w:sz w:val="20"/>
-              </w:rPr>
-              <w:t xml:space="preserve"> en el Diccionario de la EDT del paquete de trabajo.</w:t>
+              <w:t>incluir en el Diccionario de la EDT del paquete de trabajo.</w:t>
             </w:r>
           </w:p>
         </w:tc>
@@ -858,6 +1160,14 @@
               </w:rPr>
               <w:t>1</w:t>
             </w:r>
+            <w:r>
+              <w:rPr>
+                <w:b/>
+                <w:color w:val="0070C0"/>
+                <w:sz w:val="20"/>
+              </w:rPr>
+              <w:t>.2.1.3</w:t>
+            </w:r>
           </w:p>
         </w:tc>
         <w:tc>
@@ -946,6 +1256,712 @@
                 <w:color w:val="0070C0"/>
                 <w:sz w:val="20"/>
               </w:rPr>
+              <w:t>1.2.2.2</w:t>
+            </w:r>
+          </w:p>
+        </w:tc>
+        <w:tc>
+          <w:tcPr>
+            <w:tcW w:w="2267" w:type="dxa"/>
+          </w:tcPr>
+          <w:p>
+            <w:pPr>
+              <w:rPr>
+                <w:b/>
+                <w:color w:val="0070C0"/>
+                <w:sz w:val="20"/>
+              </w:rPr>
+            </w:pPr>
+            <w:r>
+              <w:rPr>
+                <w:b/>
+                <w:color w:val="0070C0"/>
+                <w:sz w:val="20"/>
+              </w:rPr>
+              <w:t>Repositorios</w:t>
+            </w:r>
+          </w:p>
+        </w:tc>
+        <w:tc>
+          <w:tcPr>
+            <w:tcW w:w="5606" w:type="dxa"/>
+          </w:tcPr>
+          <w:p>
+            <w:pPr>
+              <w:rPr>
+                <w:b/>
+                <w:color w:val="0070C0"/>
+                <w:sz w:val="20"/>
+              </w:rPr>
+            </w:pPr>
+            <w:r>
+              <w:rPr>
+                <w:b/>
+                <w:color w:val="0070C0"/>
+                <w:sz w:val="20"/>
+              </w:rPr>
+              <w:t>Implementar pruebas unitarias para el repositorio de usuarios</w:t>
+            </w:r>
+          </w:p>
+        </w:tc>
+        <w:tc>
+          <w:tcPr>
+            <w:tcW w:w="2019" w:type="dxa"/>
+          </w:tcPr>
+          <w:p>
+            <w:pPr>
+              <w:rPr>
+                <w:b/>
+                <w:color w:val="0070C0"/>
+                <w:sz w:val="20"/>
+              </w:rPr>
+            </w:pPr>
+            <w:r>
+              <w:rPr>
+                <w:b/>
+                <w:color w:val="0070C0"/>
+                <w:sz w:val="20"/>
+              </w:rPr>
+              <w:t>Equipo de trabajo</w:t>
+            </w:r>
+          </w:p>
+        </w:tc>
+      </w:tr>
+      <w:tr>
+        <w:tc>
+          <w:tcPr>
+            <w:tcW w:w="1124" w:type="dxa"/>
+          </w:tcPr>
+          <w:p>
+            <w:pPr>
+              <w:rPr>
+                <w:b/>
+                <w:color w:val="0070C0"/>
+                <w:sz w:val="20"/>
+              </w:rPr>
+            </w:pPr>
+            <w:r>
+              <w:rPr>
+                <w:b/>
+                <w:color w:val="0070C0"/>
+                <w:sz w:val="20"/>
+              </w:rPr>
+              <w:t>1.2.2.</w:t>
+            </w:r>
+            <w:r>
+              <w:rPr>
+                <w:b/>
+                <w:color w:val="0070C0"/>
+                <w:sz w:val="20"/>
+              </w:rPr>
+              <w:t>4</w:t>
+            </w:r>
+          </w:p>
+        </w:tc>
+        <w:tc>
+          <w:tcPr>
+            <w:tcW w:w="2267" w:type="dxa"/>
+          </w:tcPr>
+          <w:p>
+            <w:pPr>
+              <w:rPr>
+                <w:b/>
+                <w:color w:val="0070C0"/>
+                <w:sz w:val="20"/>
+              </w:rPr>
+            </w:pPr>
+            <w:r>
+              <w:rPr>
+                <w:b/>
+                <w:color w:val="0070C0"/>
+                <w:sz w:val="20"/>
+              </w:rPr>
+              <w:t>Repositorios</w:t>
+            </w:r>
+          </w:p>
+        </w:tc>
+        <w:tc>
+          <w:tcPr>
+            <w:tcW w:w="5606" w:type="dxa"/>
+          </w:tcPr>
+          <w:p>
+            <w:pPr>
+              <w:rPr>
+                <w:b/>
+                <w:color w:val="0070C0"/>
+                <w:sz w:val="20"/>
+              </w:rPr>
+            </w:pPr>
+            <w:r>
+              <w:rPr>
+                <w:b/>
+                <w:color w:val="0070C0"/>
+                <w:sz w:val="20"/>
+              </w:rPr>
+              <w:t>Implementar pruebas unitarias para el repositorio de pedido</w:t>
+            </w:r>
+          </w:p>
+        </w:tc>
+        <w:tc>
+          <w:tcPr>
+            <w:tcW w:w="2019" w:type="dxa"/>
+          </w:tcPr>
+          <w:p>
+            <w:pPr>
+              <w:rPr>
+                <w:b/>
+                <w:color w:val="0070C0"/>
+                <w:sz w:val="20"/>
+              </w:rPr>
+            </w:pPr>
+            <w:r>
+              <w:rPr>
+                <w:b/>
+                <w:color w:val="0070C0"/>
+                <w:sz w:val="20"/>
+              </w:rPr>
+              <w:t>Equipo de trabajo</w:t>
+            </w:r>
+          </w:p>
+        </w:tc>
+      </w:tr>
+      <w:tr>
+        <w:tc>
+          <w:tcPr>
+            <w:tcW w:w="1124" w:type="dxa"/>
+          </w:tcPr>
+          <w:p>
+            <w:pPr>
+              <w:rPr>
+                <w:b/>
+                <w:color w:val="0070C0"/>
+                <w:sz w:val="20"/>
+              </w:rPr>
+            </w:pPr>
+            <w:r>
+              <w:rPr>
+                <w:b/>
+                <w:color w:val="0070C0"/>
+                <w:sz w:val="20"/>
+              </w:rPr>
+              <w:t>1.2.2.</w:t>
+            </w:r>
+            <w:r>
+              <w:rPr>
+                <w:b/>
+                <w:color w:val="0070C0"/>
+                <w:sz w:val="20"/>
+              </w:rPr>
+              <w:t>6</w:t>
+            </w:r>
+          </w:p>
+        </w:tc>
+        <w:tc>
+          <w:tcPr>
+            <w:tcW w:w="2267" w:type="dxa"/>
+          </w:tcPr>
+          <w:p>
+            <w:pPr>
+              <w:rPr>
+                <w:b/>
+                <w:color w:val="0070C0"/>
+                <w:sz w:val="20"/>
+              </w:rPr>
+            </w:pPr>
+            <w:r>
+              <w:rPr>
+                <w:b/>
+                <w:color w:val="0070C0"/>
+                <w:sz w:val="20"/>
+              </w:rPr>
+              <w:t>Repositorios</w:t>
+            </w:r>
+          </w:p>
+        </w:tc>
+        <w:tc>
+          <w:tcPr>
+            <w:tcW w:w="5606" w:type="dxa"/>
+          </w:tcPr>
+          <w:p>
+            <w:pPr>
+              <w:rPr>
+                <w:b/>
+                <w:color w:val="0070C0"/>
+                <w:sz w:val="20"/>
+              </w:rPr>
+            </w:pPr>
+            <w:r>
+              <w:rPr>
+                <w:b/>
+                <w:color w:val="0070C0"/>
+                <w:sz w:val="20"/>
+              </w:rPr>
+              <w:t xml:space="preserve">Implementar pruebas unitarias para el repositorio de </w:t>
+            </w:r>
+            <w:proofErr w:type="spellStart"/>
+            <w:r>
+              <w:rPr>
+                <w:b/>
+                <w:color w:val="0070C0"/>
+                <w:sz w:val="20"/>
+              </w:rPr>
+              <w:t>CantidadProducto</w:t>
+            </w:r>
+            <w:proofErr w:type="spellEnd"/>
+          </w:p>
+        </w:tc>
+        <w:tc>
+          <w:tcPr>
+            <w:tcW w:w="2019" w:type="dxa"/>
+          </w:tcPr>
+          <w:p>
+            <w:pPr>
+              <w:rPr>
+                <w:b/>
+                <w:color w:val="0070C0"/>
+                <w:sz w:val="20"/>
+              </w:rPr>
+            </w:pPr>
+            <w:r>
+              <w:rPr>
+                <w:b/>
+                <w:color w:val="0070C0"/>
+                <w:sz w:val="20"/>
+              </w:rPr>
+              <w:t>Equipo de trabajo</w:t>
+            </w:r>
+          </w:p>
+        </w:tc>
+      </w:tr>
+      <w:tr>
+        <w:tc>
+          <w:tcPr>
+            <w:tcW w:w="1124" w:type="dxa"/>
+          </w:tcPr>
+          <w:p>
+            <w:pPr>
+              <w:rPr>
+                <w:b/>
+                <w:color w:val="0070C0"/>
+                <w:sz w:val="20"/>
+              </w:rPr>
+            </w:pPr>
+            <w:r>
+              <w:rPr>
+                <w:b/>
+                <w:color w:val="0070C0"/>
+                <w:sz w:val="20"/>
+              </w:rPr>
+              <w:t>1.2.2.</w:t>
+            </w:r>
+            <w:r>
+              <w:rPr>
+                <w:b/>
+                <w:color w:val="0070C0"/>
+                <w:sz w:val="20"/>
+              </w:rPr>
+              <w:t>8</w:t>
+            </w:r>
+          </w:p>
+        </w:tc>
+        <w:tc>
+          <w:tcPr>
+            <w:tcW w:w="2267" w:type="dxa"/>
+          </w:tcPr>
+          <w:p>
+            <w:pPr>
+              <w:rPr>
+                <w:b/>
+                <w:color w:val="0070C0"/>
+                <w:sz w:val="20"/>
+              </w:rPr>
+            </w:pPr>
+            <w:r>
+              <w:rPr>
+                <w:b/>
+                <w:color w:val="0070C0"/>
+                <w:sz w:val="20"/>
+              </w:rPr>
+              <w:t>Repositorios</w:t>
+            </w:r>
+          </w:p>
+        </w:tc>
+        <w:tc>
+          <w:tcPr>
+            <w:tcW w:w="5606" w:type="dxa"/>
+          </w:tcPr>
+          <w:p>
+            <w:pPr>
+              <w:rPr>
+                <w:b/>
+                <w:color w:val="0070C0"/>
+                <w:sz w:val="20"/>
+              </w:rPr>
+            </w:pPr>
+            <w:r>
+              <w:rPr>
+                <w:b/>
+                <w:color w:val="0070C0"/>
+                <w:sz w:val="20"/>
+              </w:rPr>
+              <w:t xml:space="preserve">Implementar pruebas unitarias para el repositorio de la entidad </w:t>
+            </w:r>
+            <w:proofErr w:type="spellStart"/>
+            <w:r>
+              <w:rPr>
+                <w:b/>
+                <w:color w:val="0070C0"/>
+                <w:sz w:val="20"/>
+              </w:rPr>
+              <w:t>CantidadServicio</w:t>
+            </w:r>
+            <w:proofErr w:type="spellEnd"/>
+          </w:p>
+        </w:tc>
+        <w:tc>
+          <w:tcPr>
+            <w:tcW w:w="2019" w:type="dxa"/>
+          </w:tcPr>
+          <w:p>
+            <w:pPr>
+              <w:rPr>
+                <w:b/>
+                <w:color w:val="0070C0"/>
+                <w:sz w:val="20"/>
+              </w:rPr>
+            </w:pPr>
+            <w:r>
+              <w:rPr>
+                <w:b/>
+                <w:color w:val="0070C0"/>
+                <w:sz w:val="20"/>
+              </w:rPr>
+              <w:t>Equipo de trabajo</w:t>
+            </w:r>
+          </w:p>
+        </w:tc>
+      </w:tr>
+      <w:tr>
+        <w:tc>
+          <w:tcPr>
+            <w:tcW w:w="1124" w:type="dxa"/>
+          </w:tcPr>
+          <w:p>
+            <w:pPr>
+              <w:rPr>
+                <w:b/>
+                <w:color w:val="0070C0"/>
+                <w:sz w:val="20"/>
+              </w:rPr>
+            </w:pPr>
+            <w:r>
+              <w:rPr>
+                <w:b/>
+                <w:color w:val="0070C0"/>
+                <w:sz w:val="20"/>
+              </w:rPr>
+              <w:t>1.2.2.</w:t>
+            </w:r>
+            <w:r>
+              <w:rPr>
+                <w:b/>
+                <w:color w:val="0070C0"/>
+                <w:sz w:val="20"/>
+              </w:rPr>
+              <w:t>10</w:t>
+            </w:r>
+          </w:p>
+        </w:tc>
+        <w:tc>
+          <w:tcPr>
+            <w:tcW w:w="2267" w:type="dxa"/>
+          </w:tcPr>
+          <w:p>
+            <w:pPr>
+              <w:rPr>
+                <w:b/>
+                <w:color w:val="0070C0"/>
+                <w:sz w:val="20"/>
+              </w:rPr>
+            </w:pPr>
+            <w:r>
+              <w:rPr>
+                <w:b/>
+                <w:color w:val="0070C0"/>
+                <w:sz w:val="20"/>
+              </w:rPr>
+              <w:t>Repositorios</w:t>
+            </w:r>
+          </w:p>
+        </w:tc>
+        <w:tc>
+          <w:tcPr>
+            <w:tcW w:w="5606" w:type="dxa"/>
+          </w:tcPr>
+          <w:p>
+            <w:pPr>
+              <w:rPr>
+                <w:b/>
+                <w:color w:val="0070C0"/>
+                <w:sz w:val="20"/>
+              </w:rPr>
+            </w:pPr>
+            <w:r>
+              <w:rPr>
+                <w:b/>
+                <w:color w:val="0070C0"/>
+                <w:sz w:val="20"/>
+              </w:rPr>
+              <w:t>Implementar pruebas unitarias para el repositorio de Producto</w:t>
+            </w:r>
+          </w:p>
+        </w:tc>
+        <w:tc>
+          <w:tcPr>
+            <w:tcW w:w="2019" w:type="dxa"/>
+          </w:tcPr>
+          <w:p>
+            <w:pPr>
+              <w:rPr>
+                <w:b/>
+                <w:color w:val="0070C0"/>
+                <w:sz w:val="20"/>
+              </w:rPr>
+            </w:pPr>
+            <w:r>
+              <w:rPr>
+                <w:b/>
+                <w:color w:val="0070C0"/>
+                <w:sz w:val="20"/>
+              </w:rPr>
+              <w:t>Equipo de trabajo</w:t>
+            </w:r>
+          </w:p>
+        </w:tc>
+      </w:tr>
+      <w:tr>
+        <w:tc>
+          <w:tcPr>
+            <w:tcW w:w="1124" w:type="dxa"/>
+          </w:tcPr>
+          <w:p>
+            <w:pPr>
+              <w:rPr>
+                <w:b/>
+                <w:color w:val="0070C0"/>
+                <w:sz w:val="20"/>
+              </w:rPr>
+            </w:pPr>
+            <w:r>
+              <w:rPr>
+                <w:b/>
+                <w:color w:val="0070C0"/>
+                <w:sz w:val="20"/>
+              </w:rPr>
+              <w:t>1.2.2.</w:t>
+            </w:r>
+            <w:r>
+              <w:rPr>
+                <w:b/>
+                <w:color w:val="0070C0"/>
+                <w:sz w:val="20"/>
+              </w:rPr>
+              <w:t>12</w:t>
+            </w:r>
+          </w:p>
+        </w:tc>
+        <w:tc>
+          <w:tcPr>
+            <w:tcW w:w="2267" w:type="dxa"/>
+          </w:tcPr>
+          <w:p>
+            <w:pPr>
+              <w:rPr>
+                <w:b/>
+                <w:color w:val="0070C0"/>
+                <w:sz w:val="20"/>
+              </w:rPr>
+            </w:pPr>
+            <w:r>
+              <w:rPr>
+                <w:b/>
+                <w:color w:val="0070C0"/>
+                <w:sz w:val="20"/>
+              </w:rPr>
+              <w:t>Repositorios</w:t>
+            </w:r>
+          </w:p>
+        </w:tc>
+        <w:tc>
+          <w:tcPr>
+            <w:tcW w:w="5606" w:type="dxa"/>
+          </w:tcPr>
+          <w:p>
+            <w:pPr>
+              <w:rPr>
+                <w:b/>
+                <w:color w:val="0070C0"/>
+                <w:sz w:val="20"/>
+              </w:rPr>
+            </w:pPr>
+            <w:r>
+              <w:rPr>
+                <w:b/>
+                <w:color w:val="0070C0"/>
+                <w:sz w:val="20"/>
+              </w:rPr>
+              <w:t>Implementar pruebas unitarias para el repositorio de Servicio</w:t>
+            </w:r>
+          </w:p>
+        </w:tc>
+        <w:tc>
+          <w:tcPr>
+            <w:tcW w:w="2019" w:type="dxa"/>
+          </w:tcPr>
+          <w:p>
+            <w:pPr>
+              <w:rPr>
+                <w:b/>
+                <w:color w:val="0070C0"/>
+                <w:sz w:val="20"/>
+              </w:rPr>
+            </w:pPr>
+            <w:r>
+              <w:rPr>
+                <w:b/>
+                <w:color w:val="0070C0"/>
+                <w:sz w:val="20"/>
+              </w:rPr>
+              <w:t>Equipo de trabajo</w:t>
+            </w:r>
+          </w:p>
+        </w:tc>
+      </w:tr>
+      <w:tr>
+        <w:tc>
+          <w:tcPr>
+            <w:tcW w:w="1124" w:type="dxa"/>
+          </w:tcPr>
+          <w:p>
+            <w:pPr>
+              <w:rPr>
+                <w:b/>
+                <w:color w:val="0070C0"/>
+                <w:sz w:val="20"/>
+              </w:rPr>
+            </w:pPr>
+            <w:r>
+              <w:rPr>
+                <w:b/>
+                <w:color w:val="0070C0"/>
+                <w:sz w:val="20"/>
+              </w:rPr>
+              <w:t>1.2.2.</w:t>
+            </w:r>
+            <w:r>
+              <w:rPr>
+                <w:b/>
+                <w:color w:val="0070C0"/>
+                <w:sz w:val="20"/>
+              </w:rPr>
+              <w:t>14</w:t>
+            </w:r>
+          </w:p>
+        </w:tc>
+        <w:tc>
+          <w:tcPr>
+            <w:tcW w:w="2267" w:type="dxa"/>
+          </w:tcPr>
+          <w:p>
+            <w:pPr>
+              <w:rPr>
+                <w:b/>
+                <w:color w:val="0070C0"/>
+                <w:sz w:val="20"/>
+              </w:rPr>
+            </w:pPr>
+            <w:r>
+              <w:rPr>
+                <w:b/>
+                <w:color w:val="0070C0"/>
+                <w:sz w:val="20"/>
+              </w:rPr>
+              <w:t>Repositorios</w:t>
+            </w:r>
+          </w:p>
+        </w:tc>
+        <w:tc>
+          <w:tcPr>
+            <w:tcW w:w="5606" w:type="dxa"/>
+          </w:tcPr>
+          <w:p>
+            <w:pPr>
+              <w:rPr>
+                <w:b/>
+                <w:color w:val="0070C0"/>
+                <w:sz w:val="20"/>
+              </w:rPr>
+            </w:pPr>
+            <w:r>
+              <w:rPr>
+                <w:b/>
+                <w:color w:val="0070C0"/>
+                <w:sz w:val="20"/>
+              </w:rPr>
+              <w:t>Implementar pruebas unitarias para el repositorio de Categoría</w:t>
+            </w:r>
+          </w:p>
+        </w:tc>
+        <w:tc>
+          <w:tcPr>
+            <w:tcW w:w="2019" w:type="dxa"/>
+          </w:tcPr>
+          <w:p>
+            <w:pPr>
+              <w:rPr>
+                <w:b/>
+                <w:color w:val="0070C0"/>
+                <w:sz w:val="20"/>
+              </w:rPr>
+            </w:pPr>
+            <w:r>
+              <w:rPr>
+                <w:b/>
+                <w:color w:val="0070C0"/>
+                <w:sz w:val="20"/>
+              </w:rPr>
+              <w:t>Equipo de trabajo</w:t>
+            </w:r>
+          </w:p>
+        </w:tc>
+      </w:tr>
+      <w:tr>
+        <w:tc>
+          <w:tcPr>
+            <w:tcW w:w="1124" w:type="dxa"/>
+          </w:tcPr>
+          <w:p>
+            <w:pPr>
+              <w:rPr>
+                <w:b/>
+                <w:color w:val="0070C0"/>
+                <w:sz w:val="20"/>
+              </w:rPr>
+            </w:pPr>
+            <w:r>
+              <w:rPr>
+                <w:b/>
+                <w:color w:val="0070C0"/>
+                <w:sz w:val="20"/>
+              </w:rPr>
+              <w:t>1.2.3.</w:t>
+            </w:r>
+            <w:r>
+              <w:rPr>
+                <w:b/>
+                <w:color w:val="0070C0"/>
+                <w:sz w:val="20"/>
+              </w:rPr>
               <w:t>2</w:t>
             </w:r>
           </w:p>
@@ -968,7 +1984,7 @@
                 <w:color w:val="0070C0"/>
                 <w:sz w:val="20"/>
               </w:rPr>
-              <w:t>Repositorios</w:t>
+              <w:t>Servicios</w:t>
             </w:r>
           </w:p>
         </w:tc>
@@ -990,7 +2006,7 @@
                 <w:color w:val="0070C0"/>
                 <w:sz w:val="20"/>
               </w:rPr>
-              <w:t>Implementar pruebas unitarias para el repositorio de usuarios</w:t>
+              <w:t>Implementar pruebas unitarias sobre el servicio de usuarios</w:t>
             </w:r>
           </w:p>
         </w:tc>
@@ -1036,8 +2052,32 @@
                 <w:color w:val="0070C0"/>
                 <w:sz w:val="20"/>
               </w:rPr>
+              <w:t>1.2.</w:t>
+            </w:r>
+            <w:r>
+              <w:rPr>
+                <w:b/>
+                <w:color w:val="0070C0"/>
+                <w:sz w:val="20"/>
+              </w:rPr>
               <w:t>3</w:t>
             </w:r>
+            <w:r>
+              <w:rPr>
+                <w:b/>
+                <w:color w:val="0070C0"/>
+                <w:sz w:val="20"/>
+              </w:rPr>
+              <w:t>.</w:t>
+            </w:r>
+            <w:r>
+              <w:rPr>
+                <w:b/>
+                <w:color w:val="0070C0"/>
+                <w:sz w:val="20"/>
+              </w:rPr>
+              <w:t>4</w:t>
+            </w:r>
           </w:p>
         </w:tc>
         <w:tc>
@@ -1058,7 +2098,7 @@
                 <w:color w:val="0070C0"/>
                 <w:sz w:val="20"/>
               </w:rPr>
-              <w:t>Repositorios</w:t>
+              <w:t>Servicios</w:t>
             </w:r>
           </w:p>
         </w:tc>
@@ -1080,7 +2120,15 @@
                 <w:color w:val="0070C0"/>
                 <w:sz w:val="20"/>
               </w:rPr>
-              <w:t>Implementar pruebas unitarias para el repositorio de pedido</w:t>
+              <w:t xml:space="preserve">Implementar </w:t>
+            </w:r>
+            <w:r>
+              <w:rPr>
+                <w:b/>
+                <w:color w:val="0070C0"/>
+                <w:sz w:val="20"/>
+              </w:rPr>
+              <w:t>pruebas del servicio de gestión de pagos</w:t>
             </w:r>
           </w:p>
         </w:tc>
@@ -1126,8 +2174,326 @@
                 <w:color w:val="0070C0"/>
                 <w:sz w:val="20"/>
               </w:rPr>
+              <w:t>1.2.3.</w:t>
+            </w:r>
+            <w:r>
+              <w:rPr>
+                <w:b/>
+                <w:color w:val="0070C0"/>
+                <w:sz w:val="20"/>
+              </w:rPr>
+              <w:t>6</w:t>
+            </w:r>
+          </w:p>
+        </w:tc>
+        <w:tc>
+          <w:tcPr>
+            <w:tcW w:w="2267" w:type="dxa"/>
+          </w:tcPr>
+          <w:p>
+            <w:pPr>
+              <w:rPr>
+                <w:b/>
+                <w:color w:val="0070C0"/>
+                <w:sz w:val="20"/>
+              </w:rPr>
+            </w:pPr>
+            <w:r>
+              <w:rPr>
+                <w:b/>
+                <w:color w:val="0070C0"/>
+                <w:sz w:val="20"/>
+              </w:rPr>
+              <w:t>Servicios</w:t>
+            </w:r>
+          </w:p>
+        </w:tc>
+        <w:tc>
+          <w:tcPr>
+            <w:tcW w:w="5606" w:type="dxa"/>
+          </w:tcPr>
+          <w:p>
+            <w:pPr>
+              <w:rPr>
+                <w:b/>
+                <w:color w:val="0070C0"/>
+                <w:sz w:val="20"/>
+              </w:rPr>
+            </w:pPr>
+            <w:r>
+              <w:rPr>
+                <w:b/>
+                <w:color w:val="0070C0"/>
+                <w:sz w:val="20"/>
+              </w:rPr>
+              <w:t>Implementar pruebas unitarias para el servicio de productos</w:t>
+            </w:r>
+          </w:p>
+        </w:tc>
+        <w:tc>
+          <w:tcPr>
+            <w:tcW w:w="2019" w:type="dxa"/>
+          </w:tcPr>
+          <w:p>
+            <w:pPr>
+              <w:rPr>
+                <w:b/>
+                <w:color w:val="0070C0"/>
+                <w:sz w:val="20"/>
+              </w:rPr>
+            </w:pPr>
+            <w:r>
+              <w:rPr>
+                <w:b/>
+                <w:color w:val="0070C0"/>
+                <w:sz w:val="20"/>
+              </w:rPr>
+              <w:t>Equipo de trabajo</w:t>
+            </w:r>
+          </w:p>
+        </w:tc>
+      </w:tr>
+      <w:tr>
+        <w:tc>
+          <w:tcPr>
+            <w:tcW w:w="1124" w:type="dxa"/>
+          </w:tcPr>
+          <w:p>
+            <w:pPr>
+              <w:rPr>
+                <w:b/>
+                <w:color w:val="0070C0"/>
+                <w:sz w:val="20"/>
+              </w:rPr>
+            </w:pPr>
+            <w:r>
+              <w:rPr>
+                <w:b/>
+                <w:color w:val="0070C0"/>
+                <w:sz w:val="20"/>
+              </w:rPr>
+              <w:t>1.2.3.</w:t>
+            </w:r>
+            <w:r>
+              <w:rPr>
+                <w:b/>
+                <w:color w:val="0070C0"/>
+                <w:sz w:val="20"/>
+              </w:rPr>
+              <w:t>8</w:t>
+            </w:r>
+          </w:p>
+        </w:tc>
+        <w:tc>
+          <w:tcPr>
+            <w:tcW w:w="2267" w:type="dxa"/>
+          </w:tcPr>
+          <w:p>
+            <w:pPr>
+              <w:rPr>
+                <w:b/>
+                <w:color w:val="0070C0"/>
+                <w:sz w:val="20"/>
+              </w:rPr>
+            </w:pPr>
+            <w:r>
+              <w:rPr>
+                <w:b/>
+                <w:color w:val="0070C0"/>
+                <w:sz w:val="20"/>
+              </w:rPr>
+              <w:t>Servicios</w:t>
+            </w:r>
+          </w:p>
+        </w:tc>
+        <w:tc>
+          <w:tcPr>
+            <w:tcW w:w="5606" w:type="dxa"/>
+          </w:tcPr>
+          <w:p>
+            <w:pPr>
+              <w:rPr>
+                <w:b/>
+                <w:color w:val="0070C0"/>
+                <w:sz w:val="20"/>
+              </w:rPr>
+            </w:pPr>
+            <w:r>
+              <w:rPr>
+                <w:b/>
+                <w:color w:val="0070C0"/>
+                <w:sz w:val="20"/>
+              </w:rPr>
+              <w:t>Implementar pruebas unitarias para el servicio de servicios de cosmética</w:t>
+            </w:r>
+          </w:p>
+        </w:tc>
+        <w:tc>
+          <w:tcPr>
+            <w:tcW w:w="2019" w:type="dxa"/>
+          </w:tcPr>
+          <w:p>
+            <w:pPr>
+              <w:rPr>
+                <w:b/>
+                <w:color w:val="0070C0"/>
+                <w:sz w:val="20"/>
+              </w:rPr>
+            </w:pPr>
+            <w:r>
+              <w:rPr>
+                <w:b/>
+                <w:color w:val="0070C0"/>
+                <w:sz w:val="20"/>
+              </w:rPr>
+              <w:t>Equipo de trabajo</w:t>
+            </w:r>
+          </w:p>
+        </w:tc>
+      </w:tr>
+      <w:tr>
+        <w:tc>
+          <w:tcPr>
+            <w:tcW w:w="1124" w:type="dxa"/>
+          </w:tcPr>
+          <w:p>
+            <w:pPr>
+              <w:rPr>
+                <w:b/>
+                <w:color w:val="0070C0"/>
+                <w:sz w:val="20"/>
+              </w:rPr>
+            </w:pPr>
+            <w:r>
+              <w:rPr>
+                <w:b/>
+                <w:color w:val="0070C0"/>
+                <w:sz w:val="20"/>
+              </w:rPr>
+              <w:t>1.2.3.</w:t>
+            </w:r>
+            <w:r>
+              <w:rPr>
+                <w:b/>
+                <w:color w:val="0070C0"/>
+                <w:sz w:val="20"/>
+              </w:rPr>
+              <w:t>10</w:t>
+            </w:r>
+          </w:p>
+        </w:tc>
+        <w:tc>
+          <w:tcPr>
+            <w:tcW w:w="2267" w:type="dxa"/>
+          </w:tcPr>
+          <w:p>
+            <w:pPr>
+              <w:rPr>
+                <w:b/>
+                <w:color w:val="0070C0"/>
+                <w:sz w:val="20"/>
+              </w:rPr>
+            </w:pPr>
+            <w:r>
+              <w:rPr>
+                <w:b/>
+                <w:color w:val="0070C0"/>
+                <w:sz w:val="20"/>
+              </w:rPr>
+              <w:t>Servicios</w:t>
+            </w:r>
+          </w:p>
+        </w:tc>
+        <w:tc>
+          <w:tcPr>
+            <w:tcW w:w="5606" w:type="dxa"/>
+          </w:tcPr>
+          <w:p>
+            <w:pPr>
+              <w:rPr>
+                <w:b/>
+                <w:color w:val="0070C0"/>
+                <w:sz w:val="20"/>
+              </w:rPr>
+            </w:pPr>
+            <w:r>
+              <w:rPr>
+                <w:b/>
+                <w:color w:val="0070C0"/>
+                <w:sz w:val="20"/>
+              </w:rPr>
+              <w:t>Implementar pruebas unitarias sobre el servicio de gestión de las compras</w:t>
+            </w:r>
+          </w:p>
+        </w:tc>
+        <w:tc>
+          <w:tcPr>
+            <w:tcW w:w="2019" w:type="dxa"/>
+          </w:tcPr>
+          <w:p>
+            <w:pPr>
+              <w:rPr>
+                <w:b/>
+                <w:color w:val="0070C0"/>
+                <w:sz w:val="20"/>
+              </w:rPr>
+            </w:pPr>
+            <w:r>
+              <w:rPr>
+                <w:b/>
+                <w:color w:val="0070C0"/>
+                <w:sz w:val="20"/>
+              </w:rPr>
+              <w:t>Equipo de trabajo</w:t>
+            </w:r>
+          </w:p>
+        </w:tc>
+      </w:tr>
+      <w:tr>
+        <w:tc>
+          <w:tcPr>
+            <w:tcW w:w="1124" w:type="dxa"/>
+          </w:tcPr>
+          <w:p>
+            <w:pPr>
+              <w:rPr>
+                <w:b/>
+                <w:color w:val="0070C0"/>
+                <w:sz w:val="20"/>
+              </w:rPr>
+            </w:pPr>
+            <w:r>
+              <w:rPr>
+                <w:b/>
+                <w:color w:val="0070C0"/>
+                <w:sz w:val="20"/>
+              </w:rPr>
+              <w:t>1.2.</w:t>
+            </w:r>
+            <w:r>
+              <w:rPr>
+                <w:b/>
+                <w:color w:val="0070C0"/>
+                <w:sz w:val="20"/>
+              </w:rPr>
               <w:t>4</w:t>
             </w:r>
+            <w:r>
+              <w:rPr>
+                <w:b/>
+                <w:color w:val="0070C0"/>
+                <w:sz w:val="20"/>
+              </w:rPr>
+              <w:t>.</w:t>
+            </w:r>
+            <w:r>
+              <w:rPr>
+                <w:b/>
+                <w:color w:val="0070C0"/>
+                <w:sz w:val="20"/>
+              </w:rPr>
+              <w:t>2</w:t>
+            </w:r>
           </w:p>
         </w:tc>
         <w:tc>
@@ -1148,7 +2514,7 @@
                 <w:color w:val="0070C0"/>
                 <w:sz w:val="20"/>
               </w:rPr>
-              <w:t>Repositorios</w:t>
+              <w:t>Controladores</w:t>
             </w:r>
           </w:p>
         </w:tc>
@@ -1170,18 +2536,16 @@
                 <w:color w:val="0070C0"/>
                 <w:sz w:val="20"/>
               </w:rPr>
-              <w:t xml:space="preserve">Implementar pruebas unitarias para el repositorio de </w:t>
-            </w:r>
-            <w:proofErr w:type="spellStart"/>
-            <w:r>
-              <w:rPr>
-                <w:b/>
-                <w:color w:val="0070C0"/>
-                <w:sz w:val="20"/>
-              </w:rPr>
-              <w:t>CantidadProducto</w:t>
-            </w:r>
-            <w:proofErr w:type="spellEnd"/>
+              <w:t xml:space="preserve">Implementar pruebas </w:t>
+            </w:r>
+            <w:r>
+              <w:rPr>
+                <w:b/>
+                <w:color w:val="0070C0"/>
+                <w:sz w:val="20"/>
+              </w:rPr>
+              <w:t>unitarias sobre el controlador de los usuarios</w:t>
+            </w:r>
           </w:p>
         </w:tc>
         <w:tc>
@@ -1226,7 +2590,15 @@
                 <w:color w:val="0070C0"/>
                 <w:sz w:val="20"/>
               </w:rPr>
-              <w:t>5</w:t>
+              <w:t>1.2.4.</w:t>
+            </w:r>
+            <w:r>
+              <w:rPr>
+                <w:b/>
+                <w:color w:val="0070C0"/>
+                <w:sz w:val="20"/>
+              </w:rPr>
+              <w:t>4</w:t>
             </w:r>
           </w:p>
         </w:tc>
@@ -1248,7 +2620,7 @@
                 <w:color w:val="0070C0"/>
                 <w:sz w:val="20"/>
               </w:rPr>
-              <w:t>Repositorios</w:t>
+              <w:t>Controladores</w:t>
             </w:r>
           </w:p>
         </w:tc>
@@ -1270,18 +2642,8 @@
                 <w:color w:val="0070C0"/>
                 <w:sz w:val="20"/>
               </w:rPr>
-              <w:t xml:space="preserve">Implementar pruebas unitarias para el repositorio de la entidad </w:t>
-            </w:r>
-            <w:proofErr w:type="spellStart"/>
-            <w:r>
-              <w:rPr>
-                <w:b/>
-                <w:color w:val="0070C0"/>
-                <w:sz w:val="20"/>
-              </w:rPr>
-              <w:t>CantidadServicio</w:t>
-            </w:r>
-            <w:proofErr w:type="spellEnd"/>
+              <w:t>Implementar pruebas unitarias para el controlador de productos</w:t>
+            </w:r>
           </w:p>
         </w:tc>
         <w:tc>
@@ -1326,6 +2688,15 @@
                 <w:color w:val="0070C0"/>
                 <w:sz w:val="20"/>
               </w:rPr>
+              <w:lastRenderedPageBreak/>
+              <w:t>1.2.4.</w:t>
+            </w:r>
+            <w:r>
+              <w:rPr>
+                <w:b/>
+                <w:color w:val="0070C0"/>
+                <w:sz w:val="20"/>
+              </w:rPr>
               <w:t>6</w:t>
             </w:r>
           </w:p>
@@ -1348,7 +2719,7 @@
                 <w:color w:val="0070C0"/>
                 <w:sz w:val="20"/>
               </w:rPr>
-              <w:t>Repositorios</w:t>
+              <w:t>Controladores</w:t>
             </w:r>
           </w:p>
         </w:tc>
@@ -1370,7 +2741,7 @@
                 <w:color w:val="0070C0"/>
                 <w:sz w:val="20"/>
               </w:rPr>
-              <w:t>Implementar pruebas unitarias para el repositorio de Producto</w:t>
+              <w:t>Implementar pruebas unitarias para el controlador de servicios de cosmética</w:t>
             </w:r>
           </w:p>
         </w:tc>
@@ -1416,7 +2787,15 @@
                 <w:color w:val="0070C0"/>
                 <w:sz w:val="20"/>
               </w:rPr>
-              <w:t>7</w:t>
+              <w:t>1.2.4.</w:t>
+            </w:r>
+            <w:r>
+              <w:rPr>
+                <w:b/>
+                <w:color w:val="0070C0"/>
+                <w:sz w:val="20"/>
+              </w:rPr>
+              <w:t>8</w:t>
             </w:r>
           </w:p>
         </w:tc>
@@ -1438,7 +2817,7 @@
                 <w:color w:val="0070C0"/>
                 <w:sz w:val="20"/>
               </w:rPr>
-              <w:t>Repositorios</w:t>
+              <w:t>Controladores</w:t>
             </w:r>
           </w:p>
         </w:tc>
@@ -1460,7 +2839,7 @@
                 <w:color w:val="0070C0"/>
                 <w:sz w:val="20"/>
               </w:rPr>
-              <w:t>Implementar pruebas unitarias para el repositorio de Servicio</w:t>
+              <w:t>Implementar pruebas unitarias sobre el controlador de gestión de los pedidos</w:t>
             </w:r>
           </w:p>
         </w:tc>
@@ -1506,7 +2885,7 @@
                 <w:color w:val="0070C0"/>
                 <w:sz w:val="20"/>
               </w:rPr>
-              <w:t>8</w:t>
+              <w:t>2.1.1.2</w:t>
             </w:r>
           </w:p>
         </w:tc>
@@ -1528,7 +2907,7 @@
                 <w:color w:val="0070C0"/>
                 <w:sz w:val="20"/>
               </w:rPr>
-              <w:t>Repositorios</w:t>
+              <w:t>Instrucciones de instalación</w:t>
             </w:r>
           </w:p>
         </w:tc>
@@ -1550,7 +2929,7 @@
                 <w:color w:val="0070C0"/>
                 <w:sz w:val="20"/>
               </w:rPr>
-              <w:t>Implementar pruebas unitarias para el repositorio de Categoría</w:t>
+              <w:t>Verificación de las instrucciones de instalación.</w:t>
             </w:r>
           </w:p>
         </w:tc>
@@ -1596,7 +2975,7 @@
                 <w:color w:val="0070C0"/>
                 <w:sz w:val="20"/>
               </w:rPr>
-              <w:t>9</w:t>
+              <w:t>2.1.2.2</w:t>
             </w:r>
           </w:p>
         </w:tc>
@@ -1618,7 +2997,7 @@
                 <w:color w:val="0070C0"/>
                 <w:sz w:val="20"/>
               </w:rPr>
-              <w:t>Servicios</w:t>
+              <w:t>Instrucciones de puesta en producción</w:t>
             </w:r>
           </w:p>
         </w:tc>
@@ -1640,653 +3019,15 @@
                 <w:color w:val="0070C0"/>
                 <w:sz w:val="20"/>
               </w:rPr>
-              <w:t xml:space="preserve">Implementar </w:t>
-            </w:r>
-            <w:r>
-              <w:rPr>
-                <w:b/>
-                <w:color w:val="0070C0"/>
-                <w:sz w:val="20"/>
-              </w:rPr>
-              <w:t>pruebas del servicio de gestión de pagos</w:t>
-            </w:r>
-          </w:p>
-        </w:tc>
-        <w:tc>
-          <w:tcPr>
-            <w:tcW w:w="2019" w:type="dxa"/>
-          </w:tcPr>
-          <w:p>
-            <w:pPr>
-              <w:rPr>
-                <w:b/>
-                <w:color w:val="0070C0"/>
-                <w:sz w:val="20"/>
-              </w:rPr>
-            </w:pPr>
-            <w:r>
-              <w:rPr>
-                <w:b/>
-                <w:color w:val="0070C0"/>
-                <w:sz w:val="20"/>
-              </w:rPr>
-              <w:t>Equipo de trabajo</w:t>
-            </w:r>
-          </w:p>
-        </w:tc>
-      </w:tr>
-      <w:tr>
-        <w:tc>
-          <w:tcPr>
-            <w:tcW w:w="1124" w:type="dxa"/>
-          </w:tcPr>
-          <w:p>
-            <w:pPr>
-              <w:rPr>
-                <w:b/>
-                <w:color w:val="0070C0"/>
-                <w:sz w:val="20"/>
-              </w:rPr>
-            </w:pPr>
-            <w:r>
-              <w:rPr>
-                <w:b/>
-                <w:color w:val="0070C0"/>
-                <w:sz w:val="20"/>
-              </w:rPr>
-              <w:t>10</w:t>
-            </w:r>
-          </w:p>
-        </w:tc>
-        <w:tc>
-          <w:tcPr>
-            <w:tcW w:w="2267" w:type="dxa"/>
-          </w:tcPr>
-          <w:p>
-            <w:pPr>
-              <w:rPr>
-                <w:b/>
-                <w:color w:val="0070C0"/>
-                <w:sz w:val="20"/>
-              </w:rPr>
-            </w:pPr>
-            <w:r>
-              <w:rPr>
-                <w:b/>
-                <w:color w:val="0070C0"/>
-                <w:sz w:val="20"/>
-              </w:rPr>
-              <w:t>Servicios</w:t>
-            </w:r>
-          </w:p>
-        </w:tc>
-        <w:tc>
-          <w:tcPr>
-            <w:tcW w:w="5606" w:type="dxa"/>
-          </w:tcPr>
-          <w:p>
-            <w:pPr>
-              <w:rPr>
-                <w:b/>
-                <w:color w:val="0070C0"/>
-                <w:sz w:val="20"/>
-              </w:rPr>
-            </w:pPr>
-            <w:r>
-              <w:rPr>
-                <w:b/>
-                <w:color w:val="0070C0"/>
-                <w:sz w:val="20"/>
-              </w:rPr>
-              <w:t>Implementar pruebas unitarias para el servicio de productos</w:t>
-            </w:r>
-          </w:p>
-        </w:tc>
-        <w:tc>
-          <w:tcPr>
-            <w:tcW w:w="2019" w:type="dxa"/>
-          </w:tcPr>
-          <w:p>
-            <w:pPr>
-              <w:rPr>
-                <w:b/>
-                <w:color w:val="0070C0"/>
-                <w:sz w:val="20"/>
-              </w:rPr>
-            </w:pPr>
-            <w:r>
-              <w:rPr>
-                <w:b/>
-                <w:color w:val="0070C0"/>
-                <w:sz w:val="20"/>
-              </w:rPr>
-              <w:t>Equipo de trabajo</w:t>
-            </w:r>
-          </w:p>
-        </w:tc>
-      </w:tr>
-      <w:tr>
-        <w:tc>
-          <w:tcPr>
-            <w:tcW w:w="1124" w:type="dxa"/>
-          </w:tcPr>
-          <w:p>
-            <w:pPr>
-              <w:rPr>
-                <w:b/>
-                <w:color w:val="0070C0"/>
-                <w:sz w:val="20"/>
-              </w:rPr>
-            </w:pPr>
-            <w:r>
-              <w:rPr>
-                <w:b/>
-                <w:color w:val="0070C0"/>
-                <w:sz w:val="20"/>
-              </w:rPr>
-              <w:t>11</w:t>
-            </w:r>
-          </w:p>
-        </w:tc>
-        <w:tc>
-          <w:tcPr>
-            <w:tcW w:w="2267" w:type="dxa"/>
-          </w:tcPr>
-          <w:p>
-            <w:pPr>
-              <w:rPr>
-                <w:b/>
-                <w:color w:val="0070C0"/>
-                <w:sz w:val="20"/>
-              </w:rPr>
-            </w:pPr>
-            <w:r>
-              <w:rPr>
-                <w:b/>
-                <w:color w:val="0070C0"/>
-                <w:sz w:val="20"/>
-              </w:rPr>
-              <w:t>Servicios</w:t>
-            </w:r>
-          </w:p>
-        </w:tc>
-        <w:tc>
-          <w:tcPr>
-            <w:tcW w:w="5606" w:type="dxa"/>
-          </w:tcPr>
-          <w:p>
-            <w:pPr>
-              <w:rPr>
-                <w:b/>
-                <w:color w:val="0070C0"/>
-                <w:sz w:val="20"/>
-              </w:rPr>
-            </w:pPr>
-            <w:r>
-              <w:rPr>
-                <w:b/>
-                <w:color w:val="0070C0"/>
-                <w:sz w:val="20"/>
-              </w:rPr>
-              <w:t>Implementar pruebas unitarias para el servicio de servicios de cosmética</w:t>
-            </w:r>
-          </w:p>
-        </w:tc>
-        <w:tc>
-          <w:tcPr>
-            <w:tcW w:w="2019" w:type="dxa"/>
-          </w:tcPr>
-          <w:p>
-            <w:pPr>
-              <w:rPr>
-                <w:b/>
-                <w:color w:val="0070C0"/>
-                <w:sz w:val="20"/>
-              </w:rPr>
-            </w:pPr>
-            <w:r>
-              <w:rPr>
-                <w:b/>
-                <w:color w:val="0070C0"/>
-                <w:sz w:val="20"/>
-              </w:rPr>
-              <w:t>Equipo de trabajo</w:t>
-            </w:r>
-          </w:p>
-        </w:tc>
-      </w:tr>
-      <w:tr>
-        <w:tc>
-          <w:tcPr>
-            <w:tcW w:w="1124" w:type="dxa"/>
-          </w:tcPr>
-          <w:p>
-            <w:pPr>
-              <w:rPr>
-                <w:b/>
-                <w:color w:val="0070C0"/>
-                <w:sz w:val="20"/>
-              </w:rPr>
-            </w:pPr>
-            <w:r>
-              <w:rPr>
-                <w:b/>
-                <w:color w:val="0070C0"/>
-                <w:sz w:val="20"/>
-              </w:rPr>
-              <w:t>12</w:t>
-            </w:r>
-          </w:p>
-        </w:tc>
-        <w:tc>
-          <w:tcPr>
-            <w:tcW w:w="2267" w:type="dxa"/>
-          </w:tcPr>
-          <w:p>
-            <w:pPr>
-              <w:rPr>
-                <w:b/>
-                <w:color w:val="0070C0"/>
-                <w:sz w:val="20"/>
-              </w:rPr>
-            </w:pPr>
-            <w:r>
-              <w:rPr>
-                <w:b/>
-                <w:color w:val="0070C0"/>
-                <w:sz w:val="20"/>
-              </w:rPr>
-              <w:t>Servicios</w:t>
-            </w:r>
-          </w:p>
-        </w:tc>
-        <w:tc>
-          <w:tcPr>
-            <w:tcW w:w="5606" w:type="dxa"/>
-          </w:tcPr>
-          <w:p>
-            <w:pPr>
-              <w:rPr>
-                <w:b/>
-                <w:color w:val="0070C0"/>
-                <w:sz w:val="20"/>
-              </w:rPr>
-            </w:pPr>
-            <w:r>
-              <w:rPr>
-                <w:b/>
-                <w:color w:val="0070C0"/>
-                <w:sz w:val="20"/>
-              </w:rPr>
-              <w:t>Implementar pruebas unitarias sobre el servicio de gestión de las compras</w:t>
-            </w:r>
-          </w:p>
-        </w:tc>
-        <w:tc>
-          <w:tcPr>
-            <w:tcW w:w="2019" w:type="dxa"/>
-          </w:tcPr>
-          <w:p>
-            <w:pPr>
-              <w:rPr>
-                <w:b/>
-                <w:color w:val="0070C0"/>
-                <w:sz w:val="20"/>
-              </w:rPr>
-            </w:pPr>
-            <w:r>
-              <w:rPr>
-                <w:b/>
-                <w:color w:val="0070C0"/>
-                <w:sz w:val="20"/>
-              </w:rPr>
-              <w:t>Equipo de trabajo</w:t>
-            </w:r>
-          </w:p>
-        </w:tc>
-      </w:tr>
-      <w:tr>
-        <w:tc>
-          <w:tcPr>
-            <w:tcW w:w="1124" w:type="dxa"/>
-          </w:tcPr>
-          <w:p>
-            <w:pPr>
-              <w:rPr>
-                <w:b/>
-                <w:color w:val="0070C0"/>
-                <w:sz w:val="20"/>
-              </w:rPr>
-            </w:pPr>
-            <w:r>
-              <w:rPr>
-                <w:b/>
-                <w:color w:val="0070C0"/>
-                <w:sz w:val="20"/>
-              </w:rPr>
-              <w:t>13</w:t>
-            </w:r>
-          </w:p>
-        </w:tc>
-        <w:tc>
-          <w:tcPr>
-            <w:tcW w:w="2267" w:type="dxa"/>
-          </w:tcPr>
-          <w:p>
-            <w:pPr>
-              <w:rPr>
-                <w:b/>
-                <w:color w:val="0070C0"/>
-                <w:sz w:val="20"/>
-              </w:rPr>
-            </w:pPr>
-            <w:r>
-              <w:rPr>
-                <w:b/>
-                <w:color w:val="0070C0"/>
-                <w:sz w:val="20"/>
-              </w:rPr>
-              <w:t>Controladores</w:t>
-            </w:r>
-          </w:p>
-        </w:tc>
-        <w:tc>
-          <w:tcPr>
-            <w:tcW w:w="5606" w:type="dxa"/>
-          </w:tcPr>
-          <w:p>
-            <w:pPr>
-              <w:rPr>
-                <w:b/>
-                <w:color w:val="0070C0"/>
-                <w:sz w:val="20"/>
-              </w:rPr>
-            </w:pPr>
-            <w:r>
-              <w:rPr>
-                <w:b/>
-                <w:color w:val="0070C0"/>
-                <w:sz w:val="20"/>
-              </w:rPr>
-              <w:t xml:space="preserve">Implementar pruebas </w:t>
-            </w:r>
-            <w:r>
-              <w:rPr>
-                <w:b/>
-                <w:color w:val="0070C0"/>
-                <w:sz w:val="20"/>
-              </w:rPr>
-              <w:t>unitarias sobre el controlador de los usuarios</w:t>
-            </w:r>
-          </w:p>
-        </w:tc>
-        <w:tc>
-          <w:tcPr>
-            <w:tcW w:w="2019" w:type="dxa"/>
-          </w:tcPr>
-          <w:p>
-            <w:pPr>
-              <w:rPr>
-                <w:b/>
-                <w:color w:val="0070C0"/>
-                <w:sz w:val="20"/>
-              </w:rPr>
-            </w:pPr>
-            <w:r>
-              <w:rPr>
-                <w:b/>
-                <w:color w:val="0070C0"/>
-                <w:sz w:val="20"/>
-              </w:rPr>
-              <w:t>Equipo de trabajo</w:t>
-            </w:r>
-          </w:p>
-        </w:tc>
-      </w:tr>
-      <w:tr>
-        <w:tc>
-          <w:tcPr>
-            <w:tcW w:w="1124" w:type="dxa"/>
-          </w:tcPr>
-          <w:p>
-            <w:pPr>
-              <w:rPr>
-                <w:b/>
-                <w:color w:val="0070C0"/>
-                <w:sz w:val="20"/>
-              </w:rPr>
-            </w:pPr>
-            <w:r>
-              <w:rPr>
-                <w:b/>
-                <w:color w:val="0070C0"/>
-                <w:sz w:val="20"/>
-              </w:rPr>
-              <w:t>14</w:t>
-            </w:r>
-          </w:p>
-        </w:tc>
-        <w:tc>
-          <w:tcPr>
-            <w:tcW w:w="2267" w:type="dxa"/>
-          </w:tcPr>
-          <w:p>
-            <w:pPr>
-              <w:rPr>
-                <w:b/>
-                <w:color w:val="0070C0"/>
-                <w:sz w:val="20"/>
-              </w:rPr>
-            </w:pPr>
-            <w:r>
-              <w:rPr>
-                <w:b/>
-                <w:color w:val="0070C0"/>
-                <w:sz w:val="20"/>
-              </w:rPr>
-              <w:t>Controladores</w:t>
-            </w:r>
-          </w:p>
-        </w:tc>
-        <w:tc>
-          <w:tcPr>
-            <w:tcW w:w="5606" w:type="dxa"/>
-          </w:tcPr>
-          <w:p>
-            <w:pPr>
-              <w:rPr>
-                <w:b/>
-                <w:color w:val="0070C0"/>
-                <w:sz w:val="20"/>
-              </w:rPr>
-            </w:pPr>
-            <w:r>
-              <w:rPr>
-                <w:b/>
-                <w:color w:val="0070C0"/>
-                <w:sz w:val="20"/>
-              </w:rPr>
-              <w:t>Implementar pruebas unitarias para el controlador de productos</w:t>
-            </w:r>
-          </w:p>
-        </w:tc>
-        <w:tc>
-          <w:tcPr>
-            <w:tcW w:w="2019" w:type="dxa"/>
-          </w:tcPr>
-          <w:p>
-            <w:pPr>
-              <w:rPr>
-                <w:b/>
-                <w:color w:val="0070C0"/>
-                <w:sz w:val="20"/>
-              </w:rPr>
-            </w:pPr>
-            <w:r>
-              <w:rPr>
-                <w:b/>
-                <w:color w:val="0070C0"/>
-                <w:sz w:val="20"/>
-              </w:rPr>
-              <w:t>Equipo de trabajo</w:t>
-            </w:r>
-          </w:p>
-        </w:tc>
-      </w:tr>
-      <w:tr>
-        <w:tc>
-          <w:tcPr>
-            <w:tcW w:w="1124" w:type="dxa"/>
-          </w:tcPr>
-          <w:p>
-            <w:pPr>
-              <w:rPr>
-                <w:b/>
-                <w:color w:val="0070C0"/>
-                <w:sz w:val="20"/>
-              </w:rPr>
-            </w:pPr>
-            <w:r>
-              <w:rPr>
-                <w:b/>
-                <w:color w:val="0070C0"/>
-                <w:sz w:val="20"/>
-              </w:rPr>
-              <w:t>15</w:t>
-            </w:r>
-          </w:p>
-        </w:tc>
-        <w:tc>
-          <w:tcPr>
-            <w:tcW w:w="2267" w:type="dxa"/>
-          </w:tcPr>
-          <w:p>
-            <w:pPr>
-              <w:rPr>
-                <w:b/>
-                <w:color w:val="0070C0"/>
-                <w:sz w:val="20"/>
-              </w:rPr>
-            </w:pPr>
-            <w:r>
-              <w:rPr>
-                <w:b/>
-                <w:color w:val="0070C0"/>
-                <w:sz w:val="20"/>
-              </w:rPr>
-              <w:t>Controladores</w:t>
-            </w:r>
-          </w:p>
-        </w:tc>
-        <w:tc>
-          <w:tcPr>
-            <w:tcW w:w="5606" w:type="dxa"/>
-          </w:tcPr>
-          <w:p>
-            <w:pPr>
-              <w:rPr>
-                <w:b/>
-                <w:color w:val="0070C0"/>
-                <w:sz w:val="20"/>
-              </w:rPr>
-            </w:pPr>
-            <w:r>
-              <w:rPr>
-                <w:b/>
-                <w:color w:val="0070C0"/>
-                <w:sz w:val="20"/>
-              </w:rPr>
-              <w:t>Implementar pruebas unitarias para el controlador de servicios de cosmética</w:t>
-            </w:r>
-          </w:p>
-        </w:tc>
-        <w:tc>
-          <w:tcPr>
-            <w:tcW w:w="2019" w:type="dxa"/>
-          </w:tcPr>
-          <w:p>
-            <w:pPr>
-              <w:rPr>
-                <w:b/>
-                <w:color w:val="0070C0"/>
-                <w:sz w:val="20"/>
-              </w:rPr>
-            </w:pPr>
-            <w:r>
-              <w:rPr>
-                <w:b/>
-                <w:color w:val="0070C0"/>
-                <w:sz w:val="20"/>
-              </w:rPr>
-              <w:t>Equipo de trabajo</w:t>
-            </w:r>
-          </w:p>
-        </w:tc>
-      </w:tr>
-      <w:tr>
-        <w:tc>
-          <w:tcPr>
-            <w:tcW w:w="1124" w:type="dxa"/>
-          </w:tcPr>
-          <w:p>
-            <w:pPr>
-              <w:rPr>
-                <w:b/>
-                <w:color w:val="0070C0"/>
-                <w:sz w:val="20"/>
-              </w:rPr>
-            </w:pPr>
-            <w:r>
-              <w:rPr>
-                <w:b/>
-                <w:color w:val="0070C0"/>
-                <w:sz w:val="20"/>
-              </w:rPr>
-              <w:t>16</w:t>
-            </w:r>
-          </w:p>
-        </w:tc>
-        <w:tc>
-          <w:tcPr>
-            <w:tcW w:w="2267" w:type="dxa"/>
-          </w:tcPr>
-          <w:p>
-            <w:pPr>
-              <w:rPr>
-                <w:b/>
-                <w:color w:val="0070C0"/>
-                <w:sz w:val="20"/>
-              </w:rPr>
-            </w:pPr>
-            <w:r>
-              <w:rPr>
-                <w:b/>
-                <w:color w:val="0070C0"/>
-                <w:sz w:val="20"/>
-              </w:rPr>
-              <w:t>Controladores</w:t>
-            </w:r>
-          </w:p>
-        </w:tc>
-        <w:tc>
-          <w:tcPr>
-            <w:tcW w:w="5606" w:type="dxa"/>
-          </w:tcPr>
-          <w:p>
-            <w:pPr>
-              <w:rPr>
-                <w:b/>
-                <w:color w:val="0070C0"/>
-                <w:sz w:val="20"/>
-              </w:rPr>
-            </w:pPr>
-            <w:r>
-              <w:rPr>
-                <w:b/>
-                <w:color w:val="0070C0"/>
-                <w:sz w:val="20"/>
-              </w:rPr>
-              <w:t>Implementar pruebas unitarias sobre el controlador de gestión de los pedidos</w:t>
+              <w:t>Verificación de las instrucciones de</w:t>
+            </w:r>
+            <w:r>
+              <w:rPr>
+                <w:b/>
+                <w:color w:val="0070C0"/>
+                <w:sz w:val="20"/>
+              </w:rPr>
+              <w:t xml:space="preserve"> puesta en producción.</w:t>
             </w:r>
           </w:p>
         </w:tc>
@@ -2503,7 +3244,6 @@
                 <w:color w:val="0070C0"/>
                 <w:sz w:val="20"/>
               </w:rPr>
-              <w:lastRenderedPageBreak/>
               <w:t>E2</w:t>
             </w:r>
           </w:p>
@@ -2695,7 +3435,6 @@
                 <w:b/>
               </w:rPr>
             </w:pPr>
-            <w:proofErr w:type="gramStart"/>
             <w:r>
               <w:rPr>
                 <w:rFonts w:cstheme="minorHAnsi"/>
@@ -2704,18 +3443,7 @@
                 <w:color w:val="0070C0"/>
                 <w:sz w:val="20"/>
               </w:rPr>
-              <w:t>Actividad a incluir</w:t>
-            </w:r>
-            <w:proofErr w:type="gramEnd"/>
-            <w:r>
-              <w:rPr>
-                <w:rFonts w:cstheme="minorHAnsi"/>
-                <w:i/>
-                <w:iCs/>
-                <w:color w:val="0070C0"/>
-                <w:sz w:val="20"/>
-              </w:rPr>
-              <w:t xml:space="preserve"> en el Diccionario de la EDT del paquete de trabajo.</w:t>
+              <w:t>Actividad a incluir en el Diccionario de la EDT del paquete de trabajo.</w:t>
             </w:r>
           </w:p>
         </w:tc>
@@ -3017,7 +3745,6 @@
                 <w:bCs/>
               </w:rPr>
             </w:pPr>
-            <w:proofErr w:type="gramStart"/>
             <w:r>
               <w:rPr>
                 <w:rFonts w:eastAsia="Calibri" w:cs="HelveticaNeueLT Std Med"/>
@@ -3026,7 +3753,6 @@
               </w:rPr>
               <w:t>HITOS A INCLUIR</w:t>
             </w:r>
-            <w:proofErr w:type="gramEnd"/>
           </w:p>
         </w:tc>
       </w:tr>
@@ -3089,7 +3815,7 @@
       </w:tr>
       <w:tr>
         <w:trPr>
-          <w:trHeight w:val="386"/>
+          <w:trHeight w:val="406"/>
         </w:trPr>
         <w:tc>
           <w:tcPr>
@@ -3111,7 +3837,15 @@
                 <w:color w:val="0070C0"/>
                 <w:sz w:val="20"/>
               </w:rPr>
-              <w:t>H1</w:t>
+              <w:t>H</w:t>
+            </w:r>
+            <w:r>
+              <w:rPr>
+                <w:b/>
+                <w:color w:val="0070C0"/>
+                <w:sz w:val="20"/>
+              </w:rPr>
+              <w:t>1</w:t>
             </w:r>
           </w:p>
         </w:tc>
@@ -3135,7 +3869,7 @@
                 <w:color w:val="0070C0"/>
                 <w:sz w:val="20"/>
               </w:rPr>
-              <w:t>Finalización de la planificación de pruebas</w:t>
+              <w:t>Finalización de las pruebas</w:t>
             </w:r>
           </w:p>
         </w:tc>
@@ -3164,60 +3898,15 @@
                 <w:color w:val="0070C0"/>
                 <w:sz w:val="20"/>
               </w:rPr>
-              <w:t>H2</w:t>
-            </w:r>
-          </w:p>
-        </w:tc>
-        <w:tc>
-          <w:tcPr>
-            <w:tcW w:w="4637" w:type="pct"/>
-            <w:vAlign w:val="center"/>
-          </w:tcPr>
-          <w:p>
-            <w:pPr>
-              <w:spacing w:after="0" w:line="240" w:lineRule="auto"/>
-              <w:rPr>
-                <w:b/>
-                <w:color w:val="0070C0"/>
-                <w:sz w:val="20"/>
-              </w:rPr>
-            </w:pPr>
-            <w:r>
-              <w:rPr>
-                <w:b/>
-                <w:color w:val="0070C0"/>
-                <w:sz w:val="20"/>
-              </w:rPr>
-              <w:t>Finalización de las pruebas</w:t>
-            </w:r>
-          </w:p>
-        </w:tc>
-      </w:tr>
-      <w:tr>
-        <w:trPr>
-          <w:trHeight w:val="406"/>
-        </w:trPr>
-        <w:tc>
-          <w:tcPr>
-            <w:tcW w:w="363" w:type="pct"/>
-            <w:vAlign w:val="center"/>
-          </w:tcPr>
-          <w:p>
-            <w:pPr>
-              <w:spacing w:after="0" w:line="240" w:lineRule="auto"/>
-              <w:rPr>
-                <w:b/>
-                <w:color w:val="0070C0"/>
-                <w:sz w:val="20"/>
-              </w:rPr>
-            </w:pPr>
-            <w:r>
-              <w:rPr>
-                <w:b/>
-                <w:color w:val="0070C0"/>
-                <w:sz w:val="20"/>
-              </w:rPr>
-              <w:t>H3</w:t>
+              <w:t>H</w:t>
+            </w:r>
+            <w:r>
+              <w:rPr>
+                <w:b/>
+                <w:color w:val="0070C0"/>
+                <w:sz w:val="20"/>
+              </w:rPr>
+              <w:t>2</w:t>
             </w:r>
           </w:p>
         </w:tc>
@@ -3297,7 +3986,6 @@
                 <w:bCs/>
               </w:rPr>
             </w:pPr>
-            <w:proofErr w:type="gramStart"/>
             <w:r>
               <w:rPr>
                 <w:rFonts w:eastAsia="Calibri" w:cs="HelveticaNeueLT Std Med"/>
@@ -3306,7 +3994,6 @@
               </w:rPr>
               <w:t>REUNIONES A REALIZAR</w:t>
             </w:r>
-            <w:proofErr w:type="gramEnd"/>
           </w:p>
         </w:tc>
       </w:tr>
@@ -3490,7 +4177,6 @@
                 <w:bCs/>
               </w:rPr>
             </w:pPr>
-            <w:proofErr w:type="gramStart"/>
             <w:r>
               <w:rPr>
                 <w:rFonts w:eastAsia="Calibri" w:cs="HelveticaNeueLT Std Med"/>
@@ -3499,7 +4185,6 @@
               </w:rPr>
               <w:t>INFORMES A ELABORAR</w:t>
             </w:r>
-            <w:proofErr w:type="gramEnd"/>
           </w:p>
         </w:tc>
       </w:tr>
@@ -3736,6 +4421,7 @@
                 <w:b/>
                 <w:bCs/>
               </w:rPr>
+              <w:lastRenderedPageBreak/>
               <w:t>#</w:t>
             </w:r>
           </w:p>
@@ -3927,7 +4613,7 @@
 </file>
 
 <file path=word/endnotes.xml><?xml version="1.0" encoding="utf-8"?>
-<w:endnotes xmlns:wpc="http://schemas.microsoft.com/office/word/2010/wordprocessingCanvas" xmlns:cx="http://schemas.microsoft.com/office/drawing/2014/chartex" xmlns:cx1="http://schemas.microsoft.com/office/drawing/2015/9/8/chartex" xmlns:cx2="http://schemas.microsoft.com/office/drawing/2015/10/21/chartex" xmlns:cx3="http://schemas.microsoft.com/office/drawing/2016/5/9/chartex" xmlns:cx4="http://schemas.microsoft.com/office/drawing/2016/5/10/chartex" xmlns:cx5="http://schemas.microsoft.com/office/drawing/2016/5/11/chartex" xmlns:cx6="http://schemas.microsoft.com/office/drawing/2016/5/12/chartex" xmlns:cx7="http://schemas.microsoft.com/office/drawing/2016/5/13/chartex" xmlns:cx8="http://schemas.microsoft.com/office/drawing/2016/5/14/chartex" xmlns:mc="http://schemas.openxmlformats.org/markup-compatibility/2006" xmlns:aink="http://schemas.microsoft.com/office/drawing/2016/ink" xmlns:am3d="http://schemas.microsoft.com/office/drawing/2017/model3d" xmlns:o="urn:schemas-microsoft-com:office:office" xmlns:oel="http://schemas.microsoft.com/office/2019/extlst" xmlns:r="http://schemas.openxmlformats.org/officeDocument/2006/relationships" xmlns:m="http://schemas.openxmlformats.org/officeDocument/2006/math" xmlns:v="urn:schemas-microsoft-com:vml" xmlns:wp14="http://schemas.microsoft.com/office/word/2010/wordprocessingDrawing" xmlns:wp="http://schemas.openxmlformats.org/drawingml/2006/wordprocessingDrawing" xmlns:w10="urn:schemas-microsoft-com:office:word" xmlns:w="http://schemas.openxmlformats.org/wordprocessingml/2006/main" xmlns:w14="http://schemas.microsoft.com/office/word/2010/wordml" xmlns:w15="http://schemas.microsoft.com/office/word/2012/wordml" xmlns:w16cex="http://schemas.microsoft.com/office/word/2018/wordml/cex" xmlns:w16cid="http://schemas.microsoft.com/office/word/2016/wordml/cid" xmlns:w16="http://schemas.microsoft.com/office/word/2018/wordml" xmlns:w16du="http://schemas.microsoft.com/office/word/2023/wordml/word16du" xmlns:w16sdtdh="http://schemas.microsoft.com/office/word/2020/wordml/sdtdatahash" xmlns:w16sdtfl="http://schemas.microsoft.com/office/word/2024/wordml/sdtformatlock" xmlns:w16se="http://schemas.microsoft.com/office/word/2015/wordml/symex" xmlns:wpg="http://schemas.microsoft.com/office/word/2010/wordprocessingGroup" xmlns:wpi="http://schemas.microsoft.com/office/word/2010/wordprocessingInk" xmlns:wne="http://schemas.microsoft.com/office/word/2006/wordml" xmlns:wps="http://schemas.microsoft.com/office/word/2010/wordprocessingShape" mc:Ignorable="w14 w15 w16se w16cid w16 w16cex w16sdtdh w16sdtfl w16du wp14">
+<w:endnotes xmlns:wpc="http://schemas.microsoft.com/office/word/2010/wordprocessingCanvas" xmlns:cx="http://schemas.microsoft.com/office/drawing/2014/chartex" xmlns:cx1="http://schemas.microsoft.com/office/drawing/2015/9/8/chartex" xmlns:cx2="http://schemas.microsoft.com/office/drawing/2015/10/21/chartex" xmlns:cx3="http://schemas.microsoft.com/office/drawing/2016/5/9/chartex" xmlns:cx4="http://schemas.microsoft.com/office/drawing/2016/5/10/chartex" xmlns:cx5="http://schemas.microsoft.com/office/drawing/2016/5/11/chartex" xmlns:cx6="http://schemas.microsoft.com/office/drawing/2016/5/12/chartex" xmlns:cx7="http://schemas.microsoft.com/office/drawing/2016/5/13/chartex" xmlns:cx8="http://schemas.microsoft.com/office/drawing/2016/5/14/chartex" xmlns:mc="http://schemas.openxmlformats.org/markup-compatibility/2006" xmlns:aink="http://schemas.microsoft.com/office/drawing/2016/ink" xmlns:am3d="http://schemas.microsoft.com/office/drawing/2017/model3d" xmlns:o="urn:schemas-microsoft-com:office:office" xmlns:r="http://schemas.openxmlformats.org/officeDocument/2006/relationships" xmlns:m="http://schemas.openxmlformats.org/officeDocument/2006/math" xmlns:v="urn:schemas-microsoft-com:vml" xmlns:wp14="http://schemas.microsoft.com/office/word/2010/wordprocessingDrawing" xmlns:wp="http://schemas.openxmlformats.org/drawingml/2006/wordprocessingDrawing" xmlns:w10="urn:schemas-microsoft-com:office:word" xmlns:w="http://schemas.openxmlformats.org/wordprocessingml/2006/main" xmlns:w14="http://schemas.microsoft.com/office/word/2010/wordml" xmlns:w15="http://schemas.microsoft.com/office/word/2012/wordml" xmlns:w16cex="http://schemas.microsoft.com/office/word/2018/wordml/cex" xmlns:w16cid="http://schemas.microsoft.com/office/word/2016/wordml/cid" xmlns:w16="http://schemas.microsoft.com/office/word/2018/wordml" xmlns:w16sdtdh="http://schemas.microsoft.com/office/word/2020/wordml/sdtdatahash" xmlns:w16se="http://schemas.microsoft.com/office/word/2015/wordml/symex" xmlns:wpg="http://schemas.microsoft.com/office/word/2010/wordprocessingGroup" xmlns:wpi="http://schemas.microsoft.com/office/word/2010/wordprocessingInk" xmlns:wne="http://schemas.microsoft.com/office/word/2006/wordml" xmlns:wps="http://schemas.microsoft.com/office/word/2010/wordprocessingShape" mc:Ignorable="w14 w15 w16se w16cid w16 w16cex w16sdtdh wp14">
   <w:endnote w:type="separator" w:id="-1">
     <w:p>
       <w:pPr>
@@ -3952,7 +4638,7 @@
 </file>
 
 <file path=word/footer1.xml><?xml version="1.0" encoding="utf-8"?>
-<w:ftr xmlns:wpc="http://schemas.microsoft.com/office/word/2010/wordprocessingCanvas" xmlns:cx="http://schemas.microsoft.com/office/drawing/2014/chartex" xmlns:cx1="http://schemas.microsoft.com/office/drawing/2015/9/8/chartex" xmlns:cx2="http://schemas.microsoft.com/office/drawing/2015/10/21/chartex" xmlns:cx3="http://schemas.microsoft.com/office/drawing/2016/5/9/chartex" xmlns:cx4="http://schemas.microsoft.com/office/drawing/2016/5/10/chartex" xmlns:cx5="http://schemas.microsoft.com/office/drawing/2016/5/11/chartex" xmlns:cx6="http://schemas.microsoft.com/office/drawing/2016/5/12/chartex" xmlns:cx7="http://schemas.microsoft.com/office/drawing/2016/5/13/chartex" xmlns:cx8="http://schemas.microsoft.com/office/drawing/2016/5/14/chartex" xmlns:mc="http://schemas.openxmlformats.org/markup-compatibility/2006" xmlns:aink="http://schemas.microsoft.com/office/drawing/2016/ink" xmlns:am3d="http://schemas.microsoft.com/office/drawing/2017/model3d" xmlns:o="urn:schemas-microsoft-com:office:office" xmlns:oel="http://schemas.microsoft.com/office/2019/extlst" xmlns:r="http://schemas.openxmlformats.org/officeDocument/2006/relationships" xmlns:m="http://schemas.openxmlformats.org/officeDocument/2006/math" xmlns:v="urn:schemas-microsoft-com:vml" xmlns:wp14="http://schemas.microsoft.com/office/word/2010/wordprocessingDrawing" xmlns:wp="http://schemas.openxmlformats.org/drawingml/2006/wordprocessingDrawing" xmlns:w10="urn:schemas-microsoft-com:office:word" xmlns:w="http://schemas.openxmlformats.org/wordprocessingml/2006/main" xmlns:w14="http://schemas.microsoft.com/office/word/2010/wordml" xmlns:w15="http://schemas.microsoft.com/office/word/2012/wordml" xmlns:w16cex="http://schemas.microsoft.com/office/word/2018/wordml/cex" xmlns:w16cid="http://schemas.microsoft.com/office/word/2016/wordml/cid" xmlns:w16="http://schemas.microsoft.com/office/word/2018/wordml" xmlns:w16du="http://schemas.microsoft.com/office/word/2023/wordml/word16du" xmlns:w16sdtdh="http://schemas.microsoft.com/office/word/2020/wordml/sdtdatahash" xmlns:w16sdtfl="http://schemas.microsoft.com/office/word/2024/wordml/sdtformatlock" xmlns:w16se="http://schemas.microsoft.com/office/word/2015/wordml/symex" xmlns:wpg="http://schemas.microsoft.com/office/word/2010/wordprocessingGroup" xmlns:wpi="http://schemas.microsoft.com/office/word/2010/wordprocessingInk" xmlns:wne="http://schemas.microsoft.com/office/word/2006/wordml" xmlns:wps="http://schemas.microsoft.com/office/word/2010/wordprocessingShape" mc:Ignorable="w14 w15 w16se w16cid w16 w16cex w16sdtdh w16sdtfl w16du wp14">
+<w:ftr xmlns:wpc="http://schemas.microsoft.com/office/word/2010/wordprocessingCanvas" xmlns:cx="http://schemas.microsoft.com/office/drawing/2014/chartex" xmlns:cx1="http://schemas.microsoft.com/office/drawing/2015/9/8/chartex" xmlns:cx2="http://schemas.microsoft.com/office/drawing/2015/10/21/chartex" xmlns:cx3="http://schemas.microsoft.com/office/drawing/2016/5/9/chartex" xmlns:cx4="http://schemas.microsoft.com/office/drawing/2016/5/10/chartex" xmlns:cx5="http://schemas.microsoft.com/office/drawing/2016/5/11/chartex" xmlns:cx6="http://schemas.microsoft.com/office/drawing/2016/5/12/chartex" xmlns:cx7="http://schemas.microsoft.com/office/drawing/2016/5/13/chartex" xmlns:cx8="http://schemas.microsoft.com/office/drawing/2016/5/14/chartex" xmlns:mc="http://schemas.openxmlformats.org/markup-compatibility/2006" xmlns:aink="http://schemas.microsoft.com/office/drawing/2016/ink" xmlns:am3d="http://schemas.microsoft.com/office/drawing/2017/model3d" xmlns:o="urn:schemas-microsoft-com:office:office" xmlns:r="http://schemas.openxmlformats.org/officeDocument/2006/relationships" xmlns:m="http://schemas.openxmlformats.org/officeDocument/2006/math" xmlns:v="urn:schemas-microsoft-com:vml" xmlns:wp14="http://schemas.microsoft.com/office/word/2010/wordprocessingDrawing" xmlns:wp="http://schemas.openxmlformats.org/drawingml/2006/wordprocessingDrawing" xmlns:w10="urn:schemas-microsoft-com:office:word" xmlns:w="http://schemas.openxmlformats.org/wordprocessingml/2006/main" xmlns:w14="http://schemas.microsoft.com/office/word/2010/wordml" xmlns:w15="http://schemas.microsoft.com/office/word/2012/wordml" xmlns:w16cex="http://schemas.microsoft.com/office/word/2018/wordml/cex" xmlns:w16cid="http://schemas.microsoft.com/office/word/2016/wordml/cid" xmlns:w16="http://schemas.microsoft.com/office/word/2018/wordml" xmlns:w16sdtdh="http://schemas.microsoft.com/office/word/2020/wordml/sdtdatahash" xmlns:w16se="http://schemas.microsoft.com/office/word/2015/wordml/symex" xmlns:wpg="http://schemas.microsoft.com/office/word/2010/wordprocessingGroup" xmlns:wpi="http://schemas.microsoft.com/office/word/2010/wordprocessingInk" xmlns:wne="http://schemas.microsoft.com/office/word/2006/wordml" xmlns:wps="http://schemas.microsoft.com/office/word/2010/wordprocessingShape" mc:Ignorable="w14 w15 w16se w16cid w16 w16cex w16sdtdh wp14">
   <w:p>
     <w:pPr>
       <w:pStyle w:val="Piedepgina"/>
@@ -3992,11 +4678,21 @@
     <w:r>
       <w:t xml:space="preserve"> de </w:t>
     </w:r>
-    <w:fldSimple w:instr=" NUMPAGES   \* MERGEFORMAT ">
-      <w:r>
-        <w:t>1</w:t>
-      </w:r>
-    </w:fldSimple>
+    <w:r>
+      <w:fldChar w:fldCharType="begin"/>
+    </w:r>
+    <w:r>
+      <w:instrText xml:space="preserve"> NUMPAGES   \* MERGEFORMAT </w:instrText>
+    </w:r>
+    <w:r>
+      <w:fldChar w:fldCharType="separate"/>
+    </w:r>
+    <w:r>
+      <w:t>1</w:t>
+    </w:r>
+    <w:r>
+      <w:fldChar w:fldCharType="end"/>
+    </w:r>
   </w:p>
   <w:p>
     <w:pPr>
@@ -4025,7 +4721,7 @@
 </file>
 
 <file path=word/footnotes.xml><?xml version="1.0" encoding="utf-8"?>
-<w:footnotes xmlns:wpc="http://schemas.microsoft.com/office/word/2010/wordprocessingCanvas" xmlns:cx="http://schemas.microsoft.com/office/drawing/2014/chartex" xmlns:cx1="http://schemas.microsoft.com/office/drawing/2015/9/8/chartex" xmlns:cx2="http://schemas.microsoft.com/office/drawing/2015/10/21/chartex" xmlns:cx3="http://schemas.microsoft.com/office/drawing/2016/5/9/chartex" xmlns:cx4="http://schemas.microsoft.com/office/drawing/2016/5/10/chartex" xmlns:cx5="http://schemas.microsoft.com/office/drawing/2016/5/11/chartex" xmlns:cx6="http://schemas.microsoft.com/office/drawing/2016/5/12/chartex" xmlns:cx7="http://schemas.microsoft.com/office/drawing/2016/5/13/chartex" xmlns:cx8="http://schemas.microsoft.com/office/drawing/2016/5/14/chartex" xmlns:mc="http://schemas.openxmlformats.org/markup-compatibility/2006" xmlns:aink="http://schemas.microsoft.com/office/drawing/2016/ink" xmlns:am3d="http://schemas.microsoft.com/office/drawing/2017/model3d" xmlns:o="urn:schemas-microsoft-com:office:office" xmlns:oel="http://schemas.microsoft.com/office/2019/extlst" xmlns:r="http://schemas.openxmlformats.org/officeDocument/2006/relationships" xmlns:m="http://schemas.openxmlformats.org/officeDocument/2006/math" xmlns:v="urn:schemas-microsoft-com:vml" xmlns:wp14="http://schemas.microsoft.com/office/word/2010/wordprocessingDrawing" xmlns:wp="http://schemas.openxmlformats.org/drawingml/2006/wordprocessingDrawing" xmlns:w10="urn:schemas-microsoft-com:office:word" xmlns:w="http://schemas.openxmlformats.org/wordprocessingml/2006/main" xmlns:w14="http://schemas.microsoft.com/office/word/2010/wordml" xmlns:w15="http://schemas.microsoft.com/office/word/2012/wordml" xmlns:w16cex="http://schemas.microsoft.com/office/word/2018/wordml/cex" xmlns:w16cid="http://schemas.microsoft.com/office/word/2016/wordml/cid" xmlns:w16="http://schemas.microsoft.com/office/word/2018/wordml" xmlns:w16du="http://schemas.microsoft.com/office/word/2023/wordml/word16du" xmlns:w16sdtdh="http://schemas.microsoft.com/office/word/2020/wordml/sdtdatahash" xmlns:w16sdtfl="http://schemas.microsoft.com/office/word/2024/wordml/sdtformatlock" xmlns:w16se="http://schemas.microsoft.com/office/word/2015/wordml/symex" xmlns:wpg="http://schemas.microsoft.com/office/word/2010/wordprocessingGroup" xmlns:wpi="http://schemas.microsoft.com/office/word/2010/wordprocessingInk" xmlns:wne="http://schemas.microsoft.com/office/word/2006/wordml" xmlns:wps="http://schemas.microsoft.com/office/word/2010/wordprocessingShape" mc:Ignorable="w14 w15 w16se w16cid w16 w16cex w16sdtdh w16sdtfl w16du wp14">
+<w:footnotes xmlns:wpc="http://schemas.microsoft.com/office/word/2010/wordprocessingCanvas" xmlns:cx="http://schemas.microsoft.com/office/drawing/2014/chartex" xmlns:cx1="http://schemas.microsoft.com/office/drawing/2015/9/8/chartex" xmlns:cx2="http://schemas.microsoft.com/office/drawing/2015/10/21/chartex" xmlns:cx3="http://schemas.microsoft.com/office/drawing/2016/5/9/chartex" xmlns:cx4="http://schemas.microsoft.com/office/drawing/2016/5/10/chartex" xmlns:cx5="http://schemas.microsoft.com/office/drawing/2016/5/11/chartex" xmlns:cx6="http://schemas.microsoft.com/office/drawing/2016/5/12/chartex" xmlns:cx7="http://schemas.microsoft.com/office/drawing/2016/5/13/chartex" xmlns:cx8="http://schemas.microsoft.com/office/drawing/2016/5/14/chartex" xmlns:mc="http://schemas.openxmlformats.org/markup-compatibility/2006" xmlns:aink="http://schemas.microsoft.com/office/drawing/2016/ink" xmlns:am3d="http://schemas.microsoft.com/office/drawing/2017/model3d" xmlns:o="urn:schemas-microsoft-com:office:office" xmlns:r="http://schemas.openxmlformats.org/officeDocument/2006/relationships" xmlns:m="http://schemas.openxmlformats.org/officeDocument/2006/math" xmlns:v="urn:schemas-microsoft-com:vml" xmlns:wp14="http://schemas.microsoft.com/office/word/2010/wordprocessingDrawing" xmlns:wp="http://schemas.openxmlformats.org/drawingml/2006/wordprocessingDrawing" xmlns:w10="urn:schemas-microsoft-com:office:word" xmlns:w="http://schemas.openxmlformats.org/wordprocessingml/2006/main" xmlns:w14="http://schemas.microsoft.com/office/word/2010/wordml" xmlns:w15="http://schemas.microsoft.com/office/word/2012/wordml" xmlns:w16cex="http://schemas.microsoft.com/office/word/2018/wordml/cex" xmlns:w16cid="http://schemas.microsoft.com/office/word/2016/wordml/cid" xmlns:w16="http://schemas.microsoft.com/office/word/2018/wordml" xmlns:w16sdtdh="http://schemas.microsoft.com/office/word/2020/wordml/sdtdatahash" xmlns:w16se="http://schemas.microsoft.com/office/word/2015/wordml/symex" xmlns:wpg="http://schemas.microsoft.com/office/word/2010/wordprocessingGroup" xmlns:wpi="http://schemas.microsoft.com/office/word/2010/wordprocessingInk" xmlns:wne="http://schemas.microsoft.com/office/word/2006/wordml" xmlns:wps="http://schemas.microsoft.com/office/word/2010/wordprocessingShape" mc:Ignorable="w14 w15 w16se w16cid w16 w16cex w16sdtdh wp14">
   <w:footnote w:type="separator" w:id="-1">
     <w:p>
       <w:pPr>
@@ -4050,7 +4746,7 @@
 </file>
 
 <file path=word/header1.xml><?xml version="1.0" encoding="utf-8"?>
-<w:hdr xmlns:wpc="http://schemas.microsoft.com/office/word/2010/wordprocessingCanvas" xmlns:cx="http://schemas.microsoft.com/office/drawing/2014/chartex" xmlns:cx1="http://schemas.microsoft.com/office/drawing/2015/9/8/chartex" xmlns:cx2="http://schemas.microsoft.com/office/drawing/2015/10/21/chartex" xmlns:cx3="http://schemas.microsoft.com/office/drawing/2016/5/9/chartex" xmlns:cx4="http://schemas.microsoft.com/office/drawing/2016/5/10/chartex" xmlns:cx5="http://schemas.microsoft.com/office/drawing/2016/5/11/chartex" xmlns:cx6="http://schemas.microsoft.com/office/drawing/2016/5/12/chartex" xmlns:cx7="http://schemas.microsoft.com/office/drawing/2016/5/13/chartex" xmlns:cx8="http://schemas.microsoft.com/office/drawing/2016/5/14/chartex" xmlns:mc="http://schemas.openxmlformats.org/markup-compatibility/2006" xmlns:aink="http://schemas.microsoft.com/office/drawing/2016/ink" xmlns:am3d="http://schemas.microsoft.com/office/drawing/2017/model3d" xmlns:o="urn:schemas-microsoft-com:office:office" xmlns:oel="http://schemas.microsoft.com/office/2019/extlst" xmlns:r="http://schemas.openxmlformats.org/officeDocument/2006/relationships" xmlns:m="http://schemas.openxmlformats.org/officeDocument/2006/math" xmlns:v="urn:schemas-microsoft-com:vml" xmlns:wp14="http://schemas.microsoft.com/office/word/2010/wordprocessingDrawing" xmlns:wp="http://schemas.openxmlformats.org/drawingml/2006/wordprocessingDrawing" xmlns:w10="urn:schemas-microsoft-com:office:word" xmlns:w="http://schemas.openxmlformats.org/wordprocessingml/2006/main" xmlns:w14="http://schemas.microsoft.com/office/word/2010/wordml" xmlns:w15="http://schemas.microsoft.com/office/word/2012/wordml" xmlns:w16cex="http://schemas.microsoft.com/office/word/2018/wordml/cex" xmlns:w16cid="http://schemas.microsoft.com/office/word/2016/wordml/cid" xmlns:w16="http://schemas.microsoft.com/office/word/2018/wordml" xmlns:w16du="http://schemas.microsoft.com/office/word/2023/wordml/word16du" xmlns:w16sdtdh="http://schemas.microsoft.com/office/word/2020/wordml/sdtdatahash" xmlns:w16sdtfl="http://schemas.microsoft.com/office/word/2024/wordml/sdtformatlock" xmlns:w16se="http://schemas.microsoft.com/office/word/2015/wordml/symex" xmlns:wpg="http://schemas.microsoft.com/office/word/2010/wordprocessingGroup" xmlns:wpi="http://schemas.microsoft.com/office/word/2010/wordprocessingInk" xmlns:wne="http://schemas.microsoft.com/office/word/2006/wordml" xmlns:wps="http://schemas.microsoft.com/office/word/2010/wordprocessingShape" mc:Ignorable="w14 w15 w16se w16cid w16 w16cex w16sdtdh w16sdtfl w16du wp14">
+<w:hdr xmlns:wpc="http://schemas.microsoft.com/office/word/2010/wordprocessingCanvas" xmlns:cx="http://schemas.microsoft.com/office/drawing/2014/chartex" xmlns:cx1="http://schemas.microsoft.com/office/drawing/2015/9/8/chartex" xmlns:cx2="http://schemas.microsoft.com/office/drawing/2015/10/21/chartex" xmlns:cx3="http://schemas.microsoft.com/office/drawing/2016/5/9/chartex" xmlns:cx4="http://schemas.microsoft.com/office/drawing/2016/5/10/chartex" xmlns:cx5="http://schemas.microsoft.com/office/drawing/2016/5/11/chartex" xmlns:cx6="http://schemas.microsoft.com/office/drawing/2016/5/12/chartex" xmlns:cx7="http://schemas.microsoft.com/office/drawing/2016/5/13/chartex" xmlns:cx8="http://schemas.microsoft.com/office/drawing/2016/5/14/chartex" xmlns:mc="http://schemas.openxmlformats.org/markup-compatibility/2006" xmlns:aink="http://schemas.microsoft.com/office/drawing/2016/ink" xmlns:am3d="http://schemas.microsoft.com/office/drawing/2017/model3d" xmlns:o="urn:schemas-microsoft-com:office:office" xmlns:r="http://schemas.openxmlformats.org/officeDocument/2006/relationships" xmlns:m="http://schemas.openxmlformats.org/officeDocument/2006/math" xmlns:v="urn:schemas-microsoft-com:vml" xmlns:wp14="http://schemas.microsoft.com/office/word/2010/wordprocessingDrawing" xmlns:wp="http://schemas.openxmlformats.org/drawingml/2006/wordprocessingDrawing" xmlns:w10="urn:schemas-microsoft-com:office:word" xmlns:w="http://schemas.openxmlformats.org/wordprocessingml/2006/main" xmlns:w14="http://schemas.microsoft.com/office/word/2010/wordml" xmlns:w15="http://schemas.microsoft.com/office/word/2012/wordml" xmlns:w16cex="http://schemas.microsoft.com/office/word/2018/wordml/cex" xmlns:w16cid="http://schemas.microsoft.com/office/word/2016/wordml/cid" xmlns:w16="http://schemas.microsoft.com/office/word/2018/wordml" xmlns:w16sdtdh="http://schemas.microsoft.com/office/word/2020/wordml/sdtdatahash" xmlns:w16se="http://schemas.microsoft.com/office/word/2015/wordml/symex" xmlns:wpg="http://schemas.microsoft.com/office/word/2010/wordprocessingGroup" xmlns:wpi="http://schemas.microsoft.com/office/word/2010/wordprocessingInk" xmlns:wne="http://schemas.microsoft.com/office/word/2006/wordml" xmlns:wps="http://schemas.microsoft.com/office/word/2010/wordprocessingShape" mc:Ignorable="w14 w15 w16se w16cid w16 w16cex w16sdtdh wp14">
   <w:p>
     <w:pPr>
       <w:pStyle w:val="Encabezado"/>
@@ -4090,7 +4786,7 @@
 </file>
 
 <file path=word/styles.xml><?xml version="1.0" encoding="utf-8"?>
-<w:styles xmlns:mc="http://schemas.openxmlformats.org/markup-compatibility/2006" xmlns:r="http://schemas.openxmlformats.org/officeDocument/2006/relationships" xmlns:w="http://schemas.openxmlformats.org/wordprocessingml/2006/main" xmlns:w14="http://schemas.microsoft.com/office/word/2010/wordml" xmlns:w15="http://schemas.microsoft.com/office/word/2012/wordml" xmlns:w16cex="http://schemas.microsoft.com/office/word/2018/wordml/cex" xmlns:w16cid="http://schemas.microsoft.com/office/word/2016/wordml/cid" xmlns:w16="http://schemas.microsoft.com/office/word/2018/wordml" xmlns:w16du="http://schemas.microsoft.com/office/word/2023/wordml/word16du" xmlns:w16sdtdh="http://schemas.microsoft.com/office/word/2020/wordml/sdtdatahash" xmlns:w16sdtfl="http://schemas.microsoft.com/office/word/2024/wordml/sdtformatlock" xmlns:w16se="http://schemas.microsoft.com/office/word/2015/wordml/symex" mc:Ignorable="w14 w15 w16se w16cid w16 w16cex w16sdtdh w16sdtfl w16du">
+<w:styles xmlns:mc="http://schemas.openxmlformats.org/markup-compatibility/2006" xmlns:r="http://schemas.openxmlformats.org/officeDocument/2006/relationships" xmlns:w="http://schemas.openxmlformats.org/wordprocessingml/2006/main" xmlns:w14="http://schemas.microsoft.com/office/word/2010/wordml" xmlns:w15="http://schemas.microsoft.com/office/word/2012/wordml" xmlns:w16cex="http://schemas.microsoft.com/office/word/2018/wordml/cex" xmlns:w16cid="http://schemas.microsoft.com/office/word/2016/wordml/cid" xmlns:w16="http://schemas.microsoft.com/office/word/2018/wordml" xmlns:w16sdtdh="http://schemas.microsoft.com/office/word/2020/wordml/sdtdatahash" xmlns:w16se="http://schemas.microsoft.com/office/word/2015/wordml/symex" mc:Ignorable="w14 w15 w16se w16cid w16 w16cex w16sdtdh">
   <w:docDefaults>
     <w:rPrDefault>
       <w:rPr>

</xml_diff>

<commit_message>
docs: :memo: actualizacion de los ultimos apartados del plan de gestión de calidad
</commit_message>
<xml_diff>
--- a/wip/semana 5/PLAN DE GESTION DE CALIDAD_v3.docx
+++ b/wip/semana 5/PLAN DE GESTION DE CALIDAD_v3.docx
@@ -1,6 +1,6 @@
 
 <file path=word/document.xml><?xml version="1.0" encoding="utf-8"?>
-<w:document xmlns:wpc="http://schemas.microsoft.com/office/word/2010/wordprocessingCanvas" xmlns:cx="http://schemas.microsoft.com/office/drawing/2014/chartex" xmlns:cx1="http://schemas.microsoft.com/office/drawing/2015/9/8/chartex" xmlns:cx2="http://schemas.microsoft.com/office/drawing/2015/10/21/chartex" xmlns:cx3="http://schemas.microsoft.com/office/drawing/2016/5/9/chartex" xmlns:cx4="http://schemas.microsoft.com/office/drawing/2016/5/10/chartex" xmlns:cx5="http://schemas.microsoft.com/office/drawing/2016/5/11/chartex" xmlns:cx6="http://schemas.microsoft.com/office/drawing/2016/5/12/chartex" xmlns:cx7="http://schemas.microsoft.com/office/drawing/2016/5/13/chartex" xmlns:cx8="http://schemas.microsoft.com/office/drawing/2016/5/14/chartex" xmlns:mc="http://schemas.openxmlformats.org/markup-compatibility/2006" xmlns:aink="http://schemas.microsoft.com/office/drawing/2016/ink" xmlns:am3d="http://schemas.microsoft.com/office/drawing/2017/model3d" xmlns:o="urn:schemas-microsoft-com:office:office" xmlns:r="http://schemas.openxmlformats.org/officeDocument/2006/relationships" xmlns:m="http://schemas.openxmlformats.org/officeDocument/2006/math" xmlns:v="urn:schemas-microsoft-com:vml" xmlns:wp14="http://schemas.microsoft.com/office/word/2010/wordprocessingDrawing" xmlns:wp="http://schemas.openxmlformats.org/drawingml/2006/wordprocessingDrawing" xmlns:w10="urn:schemas-microsoft-com:office:word" xmlns:w="http://schemas.openxmlformats.org/wordprocessingml/2006/main" xmlns:w14="http://schemas.microsoft.com/office/word/2010/wordml" xmlns:w15="http://schemas.microsoft.com/office/word/2012/wordml" xmlns:w16cex="http://schemas.microsoft.com/office/word/2018/wordml/cex" xmlns:w16cid="http://schemas.microsoft.com/office/word/2016/wordml/cid" xmlns:w16="http://schemas.microsoft.com/office/word/2018/wordml" xmlns:w16sdtdh="http://schemas.microsoft.com/office/word/2020/wordml/sdtdatahash" xmlns:w16se="http://schemas.microsoft.com/office/word/2015/wordml/symex" xmlns:wpg="http://schemas.microsoft.com/office/word/2010/wordprocessingGroup" xmlns:wpi="http://schemas.microsoft.com/office/word/2010/wordprocessingInk" xmlns:wne="http://schemas.microsoft.com/office/word/2006/wordml" xmlns:wps="http://schemas.microsoft.com/office/word/2010/wordprocessingShape" mc:Ignorable="w14 w15 w16se w16cid w16 w16cex w16sdtdh wp14">
+<w:document xmlns:wpc="http://schemas.microsoft.com/office/word/2010/wordprocessingCanvas" xmlns:cx="http://schemas.microsoft.com/office/drawing/2014/chartex" xmlns:cx1="http://schemas.microsoft.com/office/drawing/2015/9/8/chartex" xmlns:cx2="http://schemas.microsoft.com/office/drawing/2015/10/21/chartex" xmlns:cx3="http://schemas.microsoft.com/office/drawing/2016/5/9/chartex" xmlns:cx4="http://schemas.microsoft.com/office/drawing/2016/5/10/chartex" xmlns:cx5="http://schemas.microsoft.com/office/drawing/2016/5/11/chartex" xmlns:cx6="http://schemas.microsoft.com/office/drawing/2016/5/12/chartex" xmlns:cx7="http://schemas.microsoft.com/office/drawing/2016/5/13/chartex" xmlns:cx8="http://schemas.microsoft.com/office/drawing/2016/5/14/chartex" xmlns:mc="http://schemas.openxmlformats.org/markup-compatibility/2006" xmlns:aink="http://schemas.microsoft.com/office/drawing/2016/ink" xmlns:am3d="http://schemas.microsoft.com/office/drawing/2017/model3d" xmlns:o="urn:schemas-microsoft-com:office:office" xmlns:oel="http://schemas.microsoft.com/office/2019/extlst" xmlns:r="http://schemas.openxmlformats.org/officeDocument/2006/relationships" xmlns:m="http://schemas.openxmlformats.org/officeDocument/2006/math" xmlns:v="urn:schemas-microsoft-com:vml" xmlns:wp14="http://schemas.microsoft.com/office/word/2010/wordprocessingDrawing" xmlns:wp="http://schemas.openxmlformats.org/drawingml/2006/wordprocessingDrawing" xmlns:w10="urn:schemas-microsoft-com:office:word" xmlns:w="http://schemas.openxmlformats.org/wordprocessingml/2006/main" xmlns:w14="http://schemas.microsoft.com/office/word/2010/wordml" xmlns:w15="http://schemas.microsoft.com/office/word/2012/wordml" xmlns:w16cex="http://schemas.microsoft.com/office/word/2018/wordml/cex" xmlns:w16cid="http://schemas.microsoft.com/office/word/2016/wordml/cid" xmlns:w16="http://schemas.microsoft.com/office/word/2018/wordml" xmlns:w16du="http://schemas.microsoft.com/office/word/2023/wordml/word16du" xmlns:w16sdtdh="http://schemas.microsoft.com/office/word/2020/wordml/sdtdatahash" xmlns:w16sdtfl="http://schemas.microsoft.com/office/word/2024/wordml/sdtformatlock" xmlns:w16se="http://schemas.microsoft.com/office/word/2015/wordml/symex" xmlns:wpg="http://schemas.microsoft.com/office/word/2010/wordprocessingGroup" xmlns:wpi="http://schemas.microsoft.com/office/word/2010/wordprocessingInk" xmlns:wne="http://schemas.microsoft.com/office/word/2006/wordml" xmlns:wps="http://schemas.microsoft.com/office/word/2010/wordprocessingShape" mc:Ignorable="w14 w15 w16se w16cid w16 w16cex w16sdtdh w16sdtfl w16du wp14">
   <w:body>
     <w:p>
       <w:pPr>
@@ -74,18 +74,8 @@
                 <w:color w:val="0070C0"/>
                 <w:sz w:val="20"/>
               </w:rPr>
-              <w:t xml:space="preserve"> </w:t>
-            </w:r>
-            <w:proofErr w:type="spellStart"/>
-            <w:r>
-              <w:rPr>
-                <w:b/>
-                <w:color w:val="0070C0"/>
-                <w:sz w:val="20"/>
-              </w:rPr>
-              <w:t>cosmetics</w:t>
-            </w:r>
-            <w:proofErr w:type="spellEnd"/>
+              <w:t xml:space="preserve"> cosmetics</w:t>
+            </w:r>
           </w:p>
         </w:tc>
         <w:tc>
@@ -1346,15 +1336,7 @@
                 <w:color w:val="0070C0"/>
                 <w:sz w:val="20"/>
               </w:rPr>
-              <w:t>1.2.2.</w:t>
-            </w:r>
-            <w:r>
-              <w:rPr>
-                <w:b/>
-                <w:color w:val="0070C0"/>
-                <w:sz w:val="20"/>
-              </w:rPr>
-              <w:t>4</w:t>
+              <w:t>1.2.2.4</w:t>
             </w:r>
           </w:p>
         </w:tc>
@@ -1444,15 +1426,7 @@
                 <w:color w:val="0070C0"/>
                 <w:sz w:val="20"/>
               </w:rPr>
-              <w:t>1.2.2.</w:t>
-            </w:r>
-            <w:r>
-              <w:rPr>
-                <w:b/>
-                <w:color w:val="0070C0"/>
-                <w:sz w:val="20"/>
-              </w:rPr>
-              <w:t>6</w:t>
+              <w:t>1.2.2.6</w:t>
             </w:r>
           </w:p>
         </w:tc>
@@ -1552,15 +1526,7 @@
                 <w:color w:val="0070C0"/>
                 <w:sz w:val="20"/>
               </w:rPr>
-              <w:t>1.2.2.</w:t>
-            </w:r>
-            <w:r>
-              <w:rPr>
-                <w:b/>
-                <w:color w:val="0070C0"/>
-                <w:sz w:val="20"/>
-              </w:rPr>
-              <w:t>8</w:t>
+              <w:t>1.2.2.8</w:t>
             </w:r>
           </w:p>
         </w:tc>
@@ -1660,15 +1626,7 @@
                 <w:color w:val="0070C0"/>
                 <w:sz w:val="20"/>
               </w:rPr>
-              <w:t>1.2.2.</w:t>
-            </w:r>
-            <w:r>
-              <w:rPr>
-                <w:b/>
-                <w:color w:val="0070C0"/>
-                <w:sz w:val="20"/>
-              </w:rPr>
-              <w:t>10</w:t>
+              <w:t>1.2.2.10</w:t>
             </w:r>
           </w:p>
         </w:tc>
@@ -1758,15 +1716,7 @@
                 <w:color w:val="0070C0"/>
                 <w:sz w:val="20"/>
               </w:rPr>
-              <w:t>1.2.2.</w:t>
-            </w:r>
-            <w:r>
-              <w:rPr>
-                <w:b/>
-                <w:color w:val="0070C0"/>
-                <w:sz w:val="20"/>
-              </w:rPr>
-              <w:t>12</w:t>
+              <w:t>1.2.2.12</w:t>
             </w:r>
           </w:p>
         </w:tc>
@@ -1856,15 +1806,7 @@
                 <w:color w:val="0070C0"/>
                 <w:sz w:val="20"/>
               </w:rPr>
-              <w:t>1.2.2.</w:t>
-            </w:r>
-            <w:r>
-              <w:rPr>
-                <w:b/>
-                <w:color w:val="0070C0"/>
-                <w:sz w:val="20"/>
-              </w:rPr>
-              <w:t>14</w:t>
+              <w:t>1.2.2.14</w:t>
             </w:r>
           </w:p>
         </w:tc>
@@ -1954,15 +1896,7 @@
                 <w:color w:val="0070C0"/>
                 <w:sz w:val="20"/>
               </w:rPr>
-              <w:t>1.2.3.</w:t>
-            </w:r>
-            <w:r>
-              <w:rPr>
-                <w:b/>
-                <w:color w:val="0070C0"/>
-                <w:sz w:val="20"/>
-              </w:rPr>
-              <w:t>2</w:t>
+              <w:t>1.2.3.2</w:t>
             </w:r>
           </w:p>
         </w:tc>
@@ -2052,31 +1986,7 @@
                 <w:color w:val="0070C0"/>
                 <w:sz w:val="20"/>
               </w:rPr>
-              <w:t>1.2.</w:t>
-            </w:r>
-            <w:r>
-              <w:rPr>
-                <w:b/>
-                <w:color w:val="0070C0"/>
-                <w:sz w:val="20"/>
-              </w:rPr>
-              <w:t>3</w:t>
-            </w:r>
-            <w:r>
-              <w:rPr>
-                <w:b/>
-                <w:color w:val="0070C0"/>
-                <w:sz w:val="20"/>
-              </w:rPr>
-              <w:t>.</w:t>
-            </w:r>
-            <w:r>
-              <w:rPr>
-                <w:b/>
-                <w:color w:val="0070C0"/>
-                <w:sz w:val="20"/>
-              </w:rPr>
-              <w:t>4</w:t>
+              <w:t>1.2.3.4</w:t>
             </w:r>
           </w:p>
         </w:tc>
@@ -2174,15 +2084,7 @@
                 <w:color w:val="0070C0"/>
                 <w:sz w:val="20"/>
               </w:rPr>
-              <w:t>1.2.3.</w:t>
-            </w:r>
-            <w:r>
-              <w:rPr>
-                <w:b/>
-                <w:color w:val="0070C0"/>
-                <w:sz w:val="20"/>
-              </w:rPr>
-              <w:t>6</w:t>
+              <w:t>1.2.3.6</w:t>
             </w:r>
           </w:p>
         </w:tc>
@@ -2272,15 +2174,7 @@
                 <w:color w:val="0070C0"/>
                 <w:sz w:val="20"/>
               </w:rPr>
-              <w:t>1.2.3.</w:t>
-            </w:r>
-            <w:r>
-              <w:rPr>
-                <w:b/>
-                <w:color w:val="0070C0"/>
-                <w:sz w:val="20"/>
-              </w:rPr>
-              <w:t>8</w:t>
+              <w:t>1.2.3.8</w:t>
             </w:r>
           </w:p>
         </w:tc>
@@ -2370,15 +2264,7 @@
                 <w:color w:val="0070C0"/>
                 <w:sz w:val="20"/>
               </w:rPr>
-              <w:t>1.2.3.</w:t>
-            </w:r>
-            <w:r>
-              <w:rPr>
-                <w:b/>
-                <w:color w:val="0070C0"/>
-                <w:sz w:val="20"/>
-              </w:rPr>
-              <w:t>10</w:t>
+              <w:t>1.2.3.10</w:t>
             </w:r>
           </w:p>
         </w:tc>
@@ -2468,31 +2354,7 @@
                 <w:color w:val="0070C0"/>
                 <w:sz w:val="20"/>
               </w:rPr>
-              <w:t>1.2.</w:t>
-            </w:r>
-            <w:r>
-              <w:rPr>
-                <w:b/>
-                <w:color w:val="0070C0"/>
-                <w:sz w:val="20"/>
-              </w:rPr>
-              <w:t>4</w:t>
-            </w:r>
-            <w:r>
-              <w:rPr>
-                <w:b/>
-                <w:color w:val="0070C0"/>
-                <w:sz w:val="20"/>
-              </w:rPr>
-              <w:t>.</w:t>
-            </w:r>
-            <w:r>
-              <w:rPr>
-                <w:b/>
-                <w:color w:val="0070C0"/>
-                <w:sz w:val="20"/>
-              </w:rPr>
-              <w:t>2</w:t>
+              <w:t>1.2.4.2</w:t>
             </w:r>
           </w:p>
         </w:tc>
@@ -2590,15 +2452,7 @@
                 <w:color w:val="0070C0"/>
                 <w:sz w:val="20"/>
               </w:rPr>
-              <w:t>1.2.4.</w:t>
-            </w:r>
-            <w:r>
-              <w:rPr>
-                <w:b/>
-                <w:color w:val="0070C0"/>
-                <w:sz w:val="20"/>
-              </w:rPr>
-              <w:t>4</w:t>
+              <w:t>1.2.4.4</w:t>
             </w:r>
           </w:p>
         </w:tc>
@@ -2689,15 +2543,7 @@
                 <w:sz w:val="20"/>
               </w:rPr>
               <w:lastRenderedPageBreak/>
-              <w:t>1.2.4.</w:t>
-            </w:r>
-            <w:r>
-              <w:rPr>
-                <w:b/>
-                <w:color w:val="0070C0"/>
-                <w:sz w:val="20"/>
-              </w:rPr>
-              <w:t>6</w:t>
+              <w:t>1.2.4.6</w:t>
             </w:r>
           </w:p>
         </w:tc>
@@ -2787,15 +2633,7 @@
                 <w:color w:val="0070C0"/>
                 <w:sz w:val="20"/>
               </w:rPr>
-              <w:t>1.2.4.</w:t>
-            </w:r>
-            <w:r>
-              <w:rPr>
-                <w:b/>
-                <w:color w:val="0070C0"/>
-                <w:sz w:val="20"/>
-              </w:rPr>
-              <w:t>8</w:t>
+              <w:t>1.2.4.8</w:t>
             </w:r>
           </w:p>
         </w:tc>
@@ -3019,15 +2857,7 @@
                 <w:color w:val="0070C0"/>
                 <w:sz w:val="20"/>
               </w:rPr>
-              <w:t>Verificación de las instrucciones de</w:t>
-            </w:r>
-            <w:r>
-              <w:rPr>
-                <w:b/>
-                <w:color w:val="0070C0"/>
-                <w:sz w:val="20"/>
-              </w:rPr>
-              <w:t xml:space="preserve"> puesta en producción.</w:t>
+              <w:t>Verificación de las instrucciones de puesta en producción.</w:t>
             </w:r>
           </w:p>
         </w:tc>
@@ -3858,14 +3688,14 @@
             <w:pPr>
               <w:spacing w:after="0" w:line="240" w:lineRule="auto"/>
               <w:rPr>
-                <w:b/>
-                <w:color w:val="0070C0"/>
-                <w:sz w:val="20"/>
-              </w:rPr>
-            </w:pPr>
-            <w:r>
-              <w:rPr>
-                <w:b/>
+                <w:bCs/>
+                <w:color w:val="0070C0"/>
+                <w:sz w:val="20"/>
+              </w:rPr>
+            </w:pPr>
+            <w:r>
+              <w:rPr>
+                <w:bCs/>
                 <w:color w:val="0070C0"/>
                 <w:sz w:val="20"/>
               </w:rPr>
@@ -3919,14 +3749,14 @@
             <w:pPr>
               <w:spacing w:after="0" w:line="240" w:lineRule="auto"/>
               <w:rPr>
-                <w:b/>
-                <w:color w:val="0070C0"/>
-                <w:sz w:val="20"/>
-              </w:rPr>
-            </w:pPr>
-            <w:r>
-              <w:rPr>
-                <w:b/>
+                <w:bCs/>
+                <w:color w:val="0070C0"/>
+                <w:sz w:val="20"/>
+              </w:rPr>
+            </w:pPr>
+            <w:r>
+              <w:rPr>
+                <w:bCs/>
                 <w:color w:val="0070C0"/>
                 <w:sz w:val="20"/>
               </w:rPr>
@@ -4067,12 +3897,19 @@
             <w:pPr>
               <w:spacing w:after="0" w:line="240" w:lineRule="auto"/>
               <w:rPr>
-                <w:rFonts w:eastAsia="Calibri" w:cs="HelveticaNeueLT Std Med"/>
-                <w:iCs/>
-                <w:sz w:val="18"/>
-                <w:szCs w:val="18"/>
-              </w:rPr>
-            </w:pPr>
+                <w:b/>
+                <w:color w:val="0070C0"/>
+                <w:sz w:val="20"/>
+              </w:rPr>
+            </w:pPr>
+            <w:r>
+              <w:rPr>
+                <w:b/>
+                <w:color w:val="0070C0"/>
+                <w:sz w:val="20"/>
+              </w:rPr>
+              <w:t>R1</w:t>
+            </w:r>
           </w:p>
         </w:tc>
         <w:tc>
@@ -4084,12 +3921,19 @@
             <w:pPr>
               <w:spacing w:after="0" w:line="240" w:lineRule="auto"/>
               <w:rPr>
-                <w:rFonts w:eastAsia="Calibri" w:cs="HelveticaNeueLT Std Med"/>
-                <w:iCs/>
-                <w:sz w:val="18"/>
-                <w:szCs w:val="18"/>
-              </w:rPr>
-            </w:pPr>
+                <w:bCs/>
+                <w:color w:val="0070C0"/>
+                <w:sz w:val="20"/>
+              </w:rPr>
+            </w:pPr>
+            <w:r>
+              <w:rPr>
+                <w:bCs/>
+                <w:color w:val="0070C0"/>
+                <w:sz w:val="20"/>
+              </w:rPr>
+              <w:t>Reunión para comprobar que cada entregable cumple con las métricas de calidad</w:t>
+            </w:r>
           </w:p>
         </w:tc>
       </w:tr>
@@ -4258,12 +4102,19 @@
             <w:pPr>
               <w:spacing w:after="0" w:line="240" w:lineRule="auto"/>
               <w:rPr>
-                <w:rFonts w:eastAsia="Calibri" w:cs="HelveticaNeueLT Std Med"/>
-                <w:iCs/>
-                <w:sz w:val="18"/>
-                <w:szCs w:val="18"/>
-              </w:rPr>
-            </w:pPr>
+                <w:b/>
+                <w:color w:val="0070C0"/>
+                <w:sz w:val="20"/>
+              </w:rPr>
+            </w:pPr>
+            <w:r>
+              <w:rPr>
+                <w:b/>
+                <w:color w:val="0070C0"/>
+                <w:sz w:val="20"/>
+              </w:rPr>
+              <w:t>I1</w:t>
+            </w:r>
           </w:p>
         </w:tc>
         <w:tc>
@@ -4275,12 +4126,19 @@
             <w:pPr>
               <w:spacing w:after="0" w:line="240" w:lineRule="auto"/>
               <w:rPr>
-                <w:rFonts w:eastAsia="Calibri" w:cs="HelveticaNeueLT Std Med"/>
-                <w:iCs/>
-                <w:sz w:val="18"/>
-                <w:szCs w:val="18"/>
-              </w:rPr>
-            </w:pPr>
+                <w:bCs/>
+                <w:color w:val="0070C0"/>
+                <w:sz w:val="20"/>
+              </w:rPr>
+            </w:pPr>
+            <w:r>
+              <w:rPr>
+                <w:bCs/>
+                <w:color w:val="0070C0"/>
+                <w:sz w:val="20"/>
+              </w:rPr>
+              <w:t>Informe de calidad del entregable E1</w:t>
+            </w:r>
           </w:p>
         </w:tc>
       </w:tr>
@@ -4297,12 +4155,19 @@
             <w:pPr>
               <w:spacing w:after="0" w:line="240" w:lineRule="auto"/>
               <w:rPr>
-                <w:rFonts w:eastAsia="Calibri" w:cs="HelveticaNeueLT Std Med"/>
-                <w:iCs/>
-                <w:sz w:val="18"/>
-                <w:szCs w:val="18"/>
-              </w:rPr>
-            </w:pPr>
+                <w:b/>
+                <w:color w:val="0070C0"/>
+                <w:sz w:val="20"/>
+              </w:rPr>
+            </w:pPr>
+            <w:r>
+              <w:rPr>
+                <w:b/>
+                <w:color w:val="0070C0"/>
+                <w:sz w:val="20"/>
+              </w:rPr>
+              <w:t>I2</w:t>
+            </w:r>
           </w:p>
         </w:tc>
         <w:tc>
@@ -4314,12 +4179,72 @@
             <w:pPr>
               <w:spacing w:after="0" w:line="240" w:lineRule="auto"/>
               <w:rPr>
-                <w:rFonts w:eastAsia="Calibri" w:cs="HelveticaNeueLT Std Med"/>
-                <w:iCs/>
-                <w:sz w:val="18"/>
-                <w:szCs w:val="18"/>
-              </w:rPr>
-            </w:pPr>
+                <w:bCs/>
+                <w:color w:val="0070C0"/>
+                <w:sz w:val="20"/>
+              </w:rPr>
+            </w:pPr>
+            <w:r>
+              <w:rPr>
+                <w:bCs/>
+                <w:color w:val="0070C0"/>
+                <w:sz w:val="20"/>
+              </w:rPr>
+              <w:t>Informe de calidad del entregable E2</w:t>
+            </w:r>
+          </w:p>
+        </w:tc>
+      </w:tr>
+      <w:tr>
+        <w:trPr>
+          <w:trHeight w:val="406"/>
+        </w:trPr>
+        <w:tc>
+          <w:tcPr>
+            <w:tcW w:w="363" w:type="pct"/>
+            <w:vAlign w:val="center"/>
+          </w:tcPr>
+          <w:p>
+            <w:pPr>
+              <w:spacing w:after="0" w:line="240" w:lineRule="auto"/>
+              <w:rPr>
+                <w:b/>
+                <w:color w:val="0070C0"/>
+                <w:sz w:val="20"/>
+              </w:rPr>
+            </w:pPr>
+            <w:r>
+              <w:rPr>
+                <w:b/>
+                <w:color w:val="0070C0"/>
+                <w:sz w:val="20"/>
+              </w:rPr>
+              <w:t>I3</w:t>
+            </w:r>
+          </w:p>
+        </w:tc>
+        <w:tc>
+          <w:tcPr>
+            <w:tcW w:w="4637" w:type="pct"/>
+            <w:vAlign w:val="center"/>
+          </w:tcPr>
+          <w:p>
+            <w:pPr>
+              <w:spacing w:after="0" w:line="240" w:lineRule="auto"/>
+              <w:rPr>
+                <w:bCs/>
+                <w:color w:val="0070C0"/>
+                <w:sz w:val="20"/>
+              </w:rPr>
+            </w:pPr>
+            <w:r>
+              <w:rPr>
+                <w:bCs/>
+                <w:color w:val="0070C0"/>
+                <w:sz w:val="20"/>
+              </w:rPr>
+              <w:t>Informe de calidad del entregable E3</w:t>
+            </w:r>
           </w:p>
         </w:tc>
       </w:tr>
@@ -4374,6 +4299,7 @@
                 <w:b/>
                 <w:bCs/>
               </w:rPr>
+              <w:lastRenderedPageBreak/>
               <w:t>AUDITORÍAS EXTER</w:t>
             </w:r>
             <w:r>
@@ -4421,7 +4347,6 @@
                 <w:b/>
                 <w:bCs/>
               </w:rPr>
-              <w:lastRenderedPageBreak/>
               <w:t>#</w:t>
             </w:r>
           </w:p>
@@ -4466,12 +4391,19 @@
             <w:pPr>
               <w:spacing w:after="0" w:line="240" w:lineRule="auto"/>
               <w:rPr>
-                <w:rFonts w:eastAsia="Calibri" w:cs="HelveticaNeueLT Std Med"/>
-                <w:iCs/>
-                <w:sz w:val="18"/>
-                <w:szCs w:val="18"/>
-              </w:rPr>
-            </w:pPr>
+                <w:b/>
+                <w:color w:val="0070C0"/>
+                <w:sz w:val="20"/>
+              </w:rPr>
+            </w:pPr>
+            <w:r>
+              <w:rPr>
+                <w:b/>
+                <w:color w:val="0070C0"/>
+                <w:sz w:val="20"/>
+              </w:rPr>
+              <w:t>A1</w:t>
+            </w:r>
           </w:p>
         </w:tc>
         <w:tc>
@@ -4483,12 +4415,19 @@
             <w:pPr>
               <w:spacing w:after="0" w:line="240" w:lineRule="auto"/>
               <w:rPr>
-                <w:rFonts w:eastAsia="Calibri" w:cs="HelveticaNeueLT Std Med"/>
-                <w:iCs/>
-                <w:sz w:val="18"/>
-                <w:szCs w:val="18"/>
-              </w:rPr>
-            </w:pPr>
+                <w:bCs/>
+                <w:color w:val="0070C0"/>
+                <w:sz w:val="20"/>
+              </w:rPr>
+            </w:pPr>
+            <w:r>
+              <w:rPr>
+                <w:bCs/>
+                <w:color w:val="0070C0"/>
+                <w:sz w:val="20"/>
+              </w:rPr>
+              <w:t>Auditoría externa con el patrocinador para comprobar que compruebe los informes de calidad y dé el visto bueno</w:t>
+            </w:r>
           </w:p>
         </w:tc>
       </w:tr>
@@ -4569,11 +4508,20 @@
           </w:tcPr>
           <w:p>
             <w:pPr>
-              <w:spacing w:afterAutospacing="0"/>
-              <w:rPr>
-                <w:sz w:val="20"/>
-              </w:rPr>
-            </w:pPr>
+              <w:rPr>
+                <w:bCs/>
+                <w:color w:val="0070C0"/>
+                <w:sz w:val="20"/>
+              </w:rPr>
+            </w:pPr>
+            <w:r>
+              <w:rPr>
+                <w:bCs/>
+                <w:color w:val="0070C0"/>
+                <w:sz w:val="20"/>
+              </w:rPr>
+              <w:t>Como las métricas para evaluar la calidad se centran en pruebas de código y en el buen desarrollo de documentación, no usaremos una herramienta externa expresa de medición de calidad</w:t>
+            </w:r>
           </w:p>
           <w:p>
             <w:pPr>
@@ -4613,7 +4561,7 @@
 </file>
 
 <file path=word/endnotes.xml><?xml version="1.0" encoding="utf-8"?>
-<w:endnotes xmlns:wpc="http://schemas.microsoft.com/office/word/2010/wordprocessingCanvas" xmlns:cx="http://schemas.microsoft.com/office/drawing/2014/chartex" xmlns:cx1="http://schemas.microsoft.com/office/drawing/2015/9/8/chartex" xmlns:cx2="http://schemas.microsoft.com/office/drawing/2015/10/21/chartex" xmlns:cx3="http://schemas.microsoft.com/office/drawing/2016/5/9/chartex" xmlns:cx4="http://schemas.microsoft.com/office/drawing/2016/5/10/chartex" xmlns:cx5="http://schemas.microsoft.com/office/drawing/2016/5/11/chartex" xmlns:cx6="http://schemas.microsoft.com/office/drawing/2016/5/12/chartex" xmlns:cx7="http://schemas.microsoft.com/office/drawing/2016/5/13/chartex" xmlns:cx8="http://schemas.microsoft.com/office/drawing/2016/5/14/chartex" xmlns:mc="http://schemas.openxmlformats.org/markup-compatibility/2006" xmlns:aink="http://schemas.microsoft.com/office/drawing/2016/ink" xmlns:am3d="http://schemas.microsoft.com/office/drawing/2017/model3d" xmlns:o="urn:schemas-microsoft-com:office:office" xmlns:r="http://schemas.openxmlformats.org/officeDocument/2006/relationships" xmlns:m="http://schemas.openxmlformats.org/officeDocument/2006/math" xmlns:v="urn:schemas-microsoft-com:vml" xmlns:wp14="http://schemas.microsoft.com/office/word/2010/wordprocessingDrawing" xmlns:wp="http://schemas.openxmlformats.org/drawingml/2006/wordprocessingDrawing" xmlns:w10="urn:schemas-microsoft-com:office:word" xmlns:w="http://schemas.openxmlformats.org/wordprocessingml/2006/main" xmlns:w14="http://schemas.microsoft.com/office/word/2010/wordml" xmlns:w15="http://schemas.microsoft.com/office/word/2012/wordml" xmlns:w16cex="http://schemas.microsoft.com/office/word/2018/wordml/cex" xmlns:w16cid="http://schemas.microsoft.com/office/word/2016/wordml/cid" xmlns:w16="http://schemas.microsoft.com/office/word/2018/wordml" xmlns:w16sdtdh="http://schemas.microsoft.com/office/word/2020/wordml/sdtdatahash" xmlns:w16se="http://schemas.microsoft.com/office/word/2015/wordml/symex" xmlns:wpg="http://schemas.microsoft.com/office/word/2010/wordprocessingGroup" xmlns:wpi="http://schemas.microsoft.com/office/word/2010/wordprocessingInk" xmlns:wne="http://schemas.microsoft.com/office/word/2006/wordml" xmlns:wps="http://schemas.microsoft.com/office/word/2010/wordprocessingShape" mc:Ignorable="w14 w15 w16se w16cid w16 w16cex w16sdtdh wp14">
+<w:endnotes xmlns:wpc="http://schemas.microsoft.com/office/word/2010/wordprocessingCanvas" xmlns:cx="http://schemas.microsoft.com/office/drawing/2014/chartex" xmlns:cx1="http://schemas.microsoft.com/office/drawing/2015/9/8/chartex" xmlns:cx2="http://schemas.microsoft.com/office/drawing/2015/10/21/chartex" xmlns:cx3="http://schemas.microsoft.com/office/drawing/2016/5/9/chartex" xmlns:cx4="http://schemas.microsoft.com/office/drawing/2016/5/10/chartex" xmlns:cx5="http://schemas.microsoft.com/office/drawing/2016/5/11/chartex" xmlns:cx6="http://schemas.microsoft.com/office/drawing/2016/5/12/chartex" xmlns:cx7="http://schemas.microsoft.com/office/drawing/2016/5/13/chartex" xmlns:cx8="http://schemas.microsoft.com/office/drawing/2016/5/14/chartex" xmlns:mc="http://schemas.openxmlformats.org/markup-compatibility/2006" xmlns:aink="http://schemas.microsoft.com/office/drawing/2016/ink" xmlns:am3d="http://schemas.microsoft.com/office/drawing/2017/model3d" xmlns:o="urn:schemas-microsoft-com:office:office" xmlns:oel="http://schemas.microsoft.com/office/2019/extlst" xmlns:r="http://schemas.openxmlformats.org/officeDocument/2006/relationships" xmlns:m="http://schemas.openxmlformats.org/officeDocument/2006/math" xmlns:v="urn:schemas-microsoft-com:vml" xmlns:wp14="http://schemas.microsoft.com/office/word/2010/wordprocessingDrawing" xmlns:wp="http://schemas.openxmlformats.org/drawingml/2006/wordprocessingDrawing" xmlns:w10="urn:schemas-microsoft-com:office:word" xmlns:w="http://schemas.openxmlformats.org/wordprocessingml/2006/main" xmlns:w14="http://schemas.microsoft.com/office/word/2010/wordml" xmlns:w15="http://schemas.microsoft.com/office/word/2012/wordml" xmlns:w16cex="http://schemas.microsoft.com/office/word/2018/wordml/cex" xmlns:w16cid="http://schemas.microsoft.com/office/word/2016/wordml/cid" xmlns:w16="http://schemas.microsoft.com/office/word/2018/wordml" xmlns:w16du="http://schemas.microsoft.com/office/word/2023/wordml/word16du" xmlns:w16sdtdh="http://schemas.microsoft.com/office/word/2020/wordml/sdtdatahash" xmlns:w16sdtfl="http://schemas.microsoft.com/office/word/2024/wordml/sdtformatlock" xmlns:w16se="http://schemas.microsoft.com/office/word/2015/wordml/symex" xmlns:wpg="http://schemas.microsoft.com/office/word/2010/wordprocessingGroup" xmlns:wpi="http://schemas.microsoft.com/office/word/2010/wordprocessingInk" xmlns:wne="http://schemas.microsoft.com/office/word/2006/wordml" xmlns:wps="http://schemas.microsoft.com/office/word/2010/wordprocessingShape" mc:Ignorable="w14 w15 w16se w16cid w16 w16cex w16sdtdh w16sdtfl w16du wp14">
   <w:endnote w:type="separator" w:id="-1">
     <w:p>
       <w:pPr>
@@ -4638,7 +4586,7 @@
 </file>
 
 <file path=word/footer1.xml><?xml version="1.0" encoding="utf-8"?>
-<w:ftr xmlns:wpc="http://schemas.microsoft.com/office/word/2010/wordprocessingCanvas" xmlns:cx="http://schemas.microsoft.com/office/drawing/2014/chartex" xmlns:cx1="http://schemas.microsoft.com/office/drawing/2015/9/8/chartex" xmlns:cx2="http://schemas.microsoft.com/office/drawing/2015/10/21/chartex" xmlns:cx3="http://schemas.microsoft.com/office/drawing/2016/5/9/chartex" xmlns:cx4="http://schemas.microsoft.com/office/drawing/2016/5/10/chartex" xmlns:cx5="http://schemas.microsoft.com/office/drawing/2016/5/11/chartex" xmlns:cx6="http://schemas.microsoft.com/office/drawing/2016/5/12/chartex" xmlns:cx7="http://schemas.microsoft.com/office/drawing/2016/5/13/chartex" xmlns:cx8="http://schemas.microsoft.com/office/drawing/2016/5/14/chartex" xmlns:mc="http://schemas.openxmlformats.org/markup-compatibility/2006" xmlns:aink="http://schemas.microsoft.com/office/drawing/2016/ink" xmlns:am3d="http://schemas.microsoft.com/office/drawing/2017/model3d" xmlns:o="urn:schemas-microsoft-com:office:office" xmlns:r="http://schemas.openxmlformats.org/officeDocument/2006/relationships" xmlns:m="http://schemas.openxmlformats.org/officeDocument/2006/math" xmlns:v="urn:schemas-microsoft-com:vml" xmlns:wp14="http://schemas.microsoft.com/office/word/2010/wordprocessingDrawing" xmlns:wp="http://schemas.openxmlformats.org/drawingml/2006/wordprocessingDrawing" xmlns:w10="urn:schemas-microsoft-com:office:word" xmlns:w="http://schemas.openxmlformats.org/wordprocessingml/2006/main" xmlns:w14="http://schemas.microsoft.com/office/word/2010/wordml" xmlns:w15="http://schemas.microsoft.com/office/word/2012/wordml" xmlns:w16cex="http://schemas.microsoft.com/office/word/2018/wordml/cex" xmlns:w16cid="http://schemas.microsoft.com/office/word/2016/wordml/cid" xmlns:w16="http://schemas.microsoft.com/office/word/2018/wordml" xmlns:w16sdtdh="http://schemas.microsoft.com/office/word/2020/wordml/sdtdatahash" xmlns:w16se="http://schemas.microsoft.com/office/word/2015/wordml/symex" xmlns:wpg="http://schemas.microsoft.com/office/word/2010/wordprocessingGroup" xmlns:wpi="http://schemas.microsoft.com/office/word/2010/wordprocessingInk" xmlns:wne="http://schemas.microsoft.com/office/word/2006/wordml" xmlns:wps="http://schemas.microsoft.com/office/word/2010/wordprocessingShape" mc:Ignorable="w14 w15 w16se w16cid w16 w16cex w16sdtdh wp14">
+<w:ftr xmlns:wpc="http://schemas.microsoft.com/office/word/2010/wordprocessingCanvas" xmlns:cx="http://schemas.microsoft.com/office/drawing/2014/chartex" xmlns:cx1="http://schemas.microsoft.com/office/drawing/2015/9/8/chartex" xmlns:cx2="http://schemas.microsoft.com/office/drawing/2015/10/21/chartex" xmlns:cx3="http://schemas.microsoft.com/office/drawing/2016/5/9/chartex" xmlns:cx4="http://schemas.microsoft.com/office/drawing/2016/5/10/chartex" xmlns:cx5="http://schemas.microsoft.com/office/drawing/2016/5/11/chartex" xmlns:cx6="http://schemas.microsoft.com/office/drawing/2016/5/12/chartex" xmlns:cx7="http://schemas.microsoft.com/office/drawing/2016/5/13/chartex" xmlns:cx8="http://schemas.microsoft.com/office/drawing/2016/5/14/chartex" xmlns:mc="http://schemas.openxmlformats.org/markup-compatibility/2006" xmlns:aink="http://schemas.microsoft.com/office/drawing/2016/ink" xmlns:am3d="http://schemas.microsoft.com/office/drawing/2017/model3d" xmlns:o="urn:schemas-microsoft-com:office:office" xmlns:oel="http://schemas.microsoft.com/office/2019/extlst" xmlns:r="http://schemas.openxmlformats.org/officeDocument/2006/relationships" xmlns:m="http://schemas.openxmlformats.org/officeDocument/2006/math" xmlns:v="urn:schemas-microsoft-com:vml" xmlns:wp14="http://schemas.microsoft.com/office/word/2010/wordprocessingDrawing" xmlns:wp="http://schemas.openxmlformats.org/drawingml/2006/wordprocessingDrawing" xmlns:w10="urn:schemas-microsoft-com:office:word" xmlns:w="http://schemas.openxmlformats.org/wordprocessingml/2006/main" xmlns:w14="http://schemas.microsoft.com/office/word/2010/wordml" xmlns:w15="http://schemas.microsoft.com/office/word/2012/wordml" xmlns:w16cex="http://schemas.microsoft.com/office/word/2018/wordml/cex" xmlns:w16cid="http://schemas.microsoft.com/office/word/2016/wordml/cid" xmlns:w16="http://schemas.microsoft.com/office/word/2018/wordml" xmlns:w16du="http://schemas.microsoft.com/office/word/2023/wordml/word16du" xmlns:w16sdtdh="http://schemas.microsoft.com/office/word/2020/wordml/sdtdatahash" xmlns:w16sdtfl="http://schemas.microsoft.com/office/word/2024/wordml/sdtformatlock" xmlns:w16se="http://schemas.microsoft.com/office/word/2015/wordml/symex" xmlns:wpg="http://schemas.microsoft.com/office/word/2010/wordprocessingGroup" xmlns:wpi="http://schemas.microsoft.com/office/word/2010/wordprocessingInk" xmlns:wne="http://schemas.microsoft.com/office/word/2006/wordml" xmlns:wps="http://schemas.microsoft.com/office/word/2010/wordprocessingShape" mc:Ignorable="w14 w15 w16se w16cid w16 w16cex w16sdtdh w16sdtfl w16du wp14">
   <w:p>
     <w:pPr>
       <w:pStyle w:val="Piedepgina"/>
@@ -4678,21 +4626,11 @@
     <w:r>
       <w:t xml:space="preserve"> de </w:t>
     </w:r>
-    <w:r>
-      <w:fldChar w:fldCharType="begin"/>
-    </w:r>
-    <w:r>
-      <w:instrText xml:space="preserve"> NUMPAGES   \* MERGEFORMAT </w:instrText>
-    </w:r>
-    <w:r>
-      <w:fldChar w:fldCharType="separate"/>
-    </w:r>
-    <w:r>
-      <w:t>1</w:t>
-    </w:r>
-    <w:r>
-      <w:fldChar w:fldCharType="end"/>
-    </w:r>
+    <w:fldSimple w:instr=" NUMPAGES   \* MERGEFORMAT ">
+      <w:r>
+        <w:t>1</w:t>
+      </w:r>
+    </w:fldSimple>
   </w:p>
   <w:p>
     <w:pPr>
@@ -4721,7 +4659,7 @@
 </file>
 
 <file path=word/footnotes.xml><?xml version="1.0" encoding="utf-8"?>
-<w:footnotes xmlns:wpc="http://schemas.microsoft.com/office/word/2010/wordprocessingCanvas" xmlns:cx="http://schemas.microsoft.com/office/drawing/2014/chartex" xmlns:cx1="http://schemas.microsoft.com/office/drawing/2015/9/8/chartex" xmlns:cx2="http://schemas.microsoft.com/office/drawing/2015/10/21/chartex" xmlns:cx3="http://schemas.microsoft.com/office/drawing/2016/5/9/chartex" xmlns:cx4="http://schemas.microsoft.com/office/drawing/2016/5/10/chartex" xmlns:cx5="http://schemas.microsoft.com/office/drawing/2016/5/11/chartex" xmlns:cx6="http://schemas.microsoft.com/office/drawing/2016/5/12/chartex" xmlns:cx7="http://schemas.microsoft.com/office/drawing/2016/5/13/chartex" xmlns:cx8="http://schemas.microsoft.com/office/drawing/2016/5/14/chartex" xmlns:mc="http://schemas.openxmlformats.org/markup-compatibility/2006" xmlns:aink="http://schemas.microsoft.com/office/drawing/2016/ink" xmlns:am3d="http://schemas.microsoft.com/office/drawing/2017/model3d" xmlns:o="urn:schemas-microsoft-com:office:office" xmlns:r="http://schemas.openxmlformats.org/officeDocument/2006/relationships" xmlns:m="http://schemas.openxmlformats.org/officeDocument/2006/math" xmlns:v="urn:schemas-microsoft-com:vml" xmlns:wp14="http://schemas.microsoft.com/office/word/2010/wordprocessingDrawing" xmlns:wp="http://schemas.openxmlformats.org/drawingml/2006/wordprocessingDrawing" xmlns:w10="urn:schemas-microsoft-com:office:word" xmlns:w="http://schemas.openxmlformats.org/wordprocessingml/2006/main" xmlns:w14="http://schemas.microsoft.com/office/word/2010/wordml" xmlns:w15="http://schemas.microsoft.com/office/word/2012/wordml" xmlns:w16cex="http://schemas.microsoft.com/office/word/2018/wordml/cex" xmlns:w16cid="http://schemas.microsoft.com/office/word/2016/wordml/cid" xmlns:w16="http://schemas.microsoft.com/office/word/2018/wordml" xmlns:w16sdtdh="http://schemas.microsoft.com/office/word/2020/wordml/sdtdatahash" xmlns:w16se="http://schemas.microsoft.com/office/word/2015/wordml/symex" xmlns:wpg="http://schemas.microsoft.com/office/word/2010/wordprocessingGroup" xmlns:wpi="http://schemas.microsoft.com/office/word/2010/wordprocessingInk" xmlns:wne="http://schemas.microsoft.com/office/word/2006/wordml" xmlns:wps="http://schemas.microsoft.com/office/word/2010/wordprocessingShape" mc:Ignorable="w14 w15 w16se w16cid w16 w16cex w16sdtdh wp14">
+<w:footnotes xmlns:wpc="http://schemas.microsoft.com/office/word/2010/wordprocessingCanvas" xmlns:cx="http://schemas.microsoft.com/office/drawing/2014/chartex" xmlns:cx1="http://schemas.microsoft.com/office/drawing/2015/9/8/chartex" xmlns:cx2="http://schemas.microsoft.com/office/drawing/2015/10/21/chartex" xmlns:cx3="http://schemas.microsoft.com/office/drawing/2016/5/9/chartex" xmlns:cx4="http://schemas.microsoft.com/office/drawing/2016/5/10/chartex" xmlns:cx5="http://schemas.microsoft.com/office/drawing/2016/5/11/chartex" xmlns:cx6="http://schemas.microsoft.com/office/drawing/2016/5/12/chartex" xmlns:cx7="http://schemas.microsoft.com/office/drawing/2016/5/13/chartex" xmlns:cx8="http://schemas.microsoft.com/office/drawing/2016/5/14/chartex" xmlns:mc="http://schemas.openxmlformats.org/markup-compatibility/2006" xmlns:aink="http://schemas.microsoft.com/office/drawing/2016/ink" xmlns:am3d="http://schemas.microsoft.com/office/drawing/2017/model3d" xmlns:o="urn:schemas-microsoft-com:office:office" xmlns:oel="http://schemas.microsoft.com/office/2019/extlst" xmlns:r="http://schemas.openxmlformats.org/officeDocument/2006/relationships" xmlns:m="http://schemas.openxmlformats.org/officeDocument/2006/math" xmlns:v="urn:schemas-microsoft-com:vml" xmlns:wp14="http://schemas.microsoft.com/office/word/2010/wordprocessingDrawing" xmlns:wp="http://schemas.openxmlformats.org/drawingml/2006/wordprocessingDrawing" xmlns:w10="urn:schemas-microsoft-com:office:word" xmlns:w="http://schemas.openxmlformats.org/wordprocessingml/2006/main" xmlns:w14="http://schemas.microsoft.com/office/word/2010/wordml" xmlns:w15="http://schemas.microsoft.com/office/word/2012/wordml" xmlns:w16cex="http://schemas.microsoft.com/office/word/2018/wordml/cex" xmlns:w16cid="http://schemas.microsoft.com/office/word/2016/wordml/cid" xmlns:w16="http://schemas.microsoft.com/office/word/2018/wordml" xmlns:w16du="http://schemas.microsoft.com/office/word/2023/wordml/word16du" xmlns:w16sdtdh="http://schemas.microsoft.com/office/word/2020/wordml/sdtdatahash" xmlns:w16sdtfl="http://schemas.microsoft.com/office/word/2024/wordml/sdtformatlock" xmlns:w16se="http://schemas.microsoft.com/office/word/2015/wordml/symex" xmlns:wpg="http://schemas.microsoft.com/office/word/2010/wordprocessingGroup" xmlns:wpi="http://schemas.microsoft.com/office/word/2010/wordprocessingInk" xmlns:wne="http://schemas.microsoft.com/office/word/2006/wordml" xmlns:wps="http://schemas.microsoft.com/office/word/2010/wordprocessingShape" mc:Ignorable="w14 w15 w16se w16cid w16 w16cex w16sdtdh w16sdtfl w16du wp14">
   <w:footnote w:type="separator" w:id="-1">
     <w:p>
       <w:pPr>
@@ -4746,7 +4684,7 @@
 </file>
 
 <file path=word/header1.xml><?xml version="1.0" encoding="utf-8"?>
-<w:hdr xmlns:wpc="http://schemas.microsoft.com/office/word/2010/wordprocessingCanvas" xmlns:cx="http://schemas.microsoft.com/office/drawing/2014/chartex" xmlns:cx1="http://schemas.microsoft.com/office/drawing/2015/9/8/chartex" xmlns:cx2="http://schemas.microsoft.com/office/drawing/2015/10/21/chartex" xmlns:cx3="http://schemas.microsoft.com/office/drawing/2016/5/9/chartex" xmlns:cx4="http://schemas.microsoft.com/office/drawing/2016/5/10/chartex" xmlns:cx5="http://schemas.microsoft.com/office/drawing/2016/5/11/chartex" xmlns:cx6="http://schemas.microsoft.com/office/drawing/2016/5/12/chartex" xmlns:cx7="http://schemas.microsoft.com/office/drawing/2016/5/13/chartex" xmlns:cx8="http://schemas.microsoft.com/office/drawing/2016/5/14/chartex" xmlns:mc="http://schemas.openxmlformats.org/markup-compatibility/2006" xmlns:aink="http://schemas.microsoft.com/office/drawing/2016/ink" xmlns:am3d="http://schemas.microsoft.com/office/drawing/2017/model3d" xmlns:o="urn:schemas-microsoft-com:office:office" xmlns:r="http://schemas.openxmlformats.org/officeDocument/2006/relationships" xmlns:m="http://schemas.openxmlformats.org/officeDocument/2006/math" xmlns:v="urn:schemas-microsoft-com:vml" xmlns:wp14="http://schemas.microsoft.com/office/word/2010/wordprocessingDrawing" xmlns:wp="http://schemas.openxmlformats.org/drawingml/2006/wordprocessingDrawing" xmlns:w10="urn:schemas-microsoft-com:office:word" xmlns:w="http://schemas.openxmlformats.org/wordprocessingml/2006/main" xmlns:w14="http://schemas.microsoft.com/office/word/2010/wordml" xmlns:w15="http://schemas.microsoft.com/office/word/2012/wordml" xmlns:w16cex="http://schemas.microsoft.com/office/word/2018/wordml/cex" xmlns:w16cid="http://schemas.microsoft.com/office/word/2016/wordml/cid" xmlns:w16="http://schemas.microsoft.com/office/word/2018/wordml" xmlns:w16sdtdh="http://schemas.microsoft.com/office/word/2020/wordml/sdtdatahash" xmlns:w16se="http://schemas.microsoft.com/office/word/2015/wordml/symex" xmlns:wpg="http://schemas.microsoft.com/office/word/2010/wordprocessingGroup" xmlns:wpi="http://schemas.microsoft.com/office/word/2010/wordprocessingInk" xmlns:wne="http://schemas.microsoft.com/office/word/2006/wordml" xmlns:wps="http://schemas.microsoft.com/office/word/2010/wordprocessingShape" mc:Ignorable="w14 w15 w16se w16cid w16 w16cex w16sdtdh wp14">
+<w:hdr xmlns:wpc="http://schemas.microsoft.com/office/word/2010/wordprocessingCanvas" xmlns:cx="http://schemas.microsoft.com/office/drawing/2014/chartex" xmlns:cx1="http://schemas.microsoft.com/office/drawing/2015/9/8/chartex" xmlns:cx2="http://schemas.microsoft.com/office/drawing/2015/10/21/chartex" xmlns:cx3="http://schemas.microsoft.com/office/drawing/2016/5/9/chartex" xmlns:cx4="http://schemas.microsoft.com/office/drawing/2016/5/10/chartex" xmlns:cx5="http://schemas.microsoft.com/office/drawing/2016/5/11/chartex" xmlns:cx6="http://schemas.microsoft.com/office/drawing/2016/5/12/chartex" xmlns:cx7="http://schemas.microsoft.com/office/drawing/2016/5/13/chartex" xmlns:cx8="http://schemas.microsoft.com/office/drawing/2016/5/14/chartex" xmlns:mc="http://schemas.openxmlformats.org/markup-compatibility/2006" xmlns:aink="http://schemas.microsoft.com/office/drawing/2016/ink" xmlns:am3d="http://schemas.microsoft.com/office/drawing/2017/model3d" xmlns:o="urn:schemas-microsoft-com:office:office" xmlns:oel="http://schemas.microsoft.com/office/2019/extlst" xmlns:r="http://schemas.openxmlformats.org/officeDocument/2006/relationships" xmlns:m="http://schemas.openxmlformats.org/officeDocument/2006/math" xmlns:v="urn:schemas-microsoft-com:vml" xmlns:wp14="http://schemas.microsoft.com/office/word/2010/wordprocessingDrawing" xmlns:wp="http://schemas.openxmlformats.org/drawingml/2006/wordprocessingDrawing" xmlns:w10="urn:schemas-microsoft-com:office:word" xmlns:w="http://schemas.openxmlformats.org/wordprocessingml/2006/main" xmlns:w14="http://schemas.microsoft.com/office/word/2010/wordml" xmlns:w15="http://schemas.microsoft.com/office/word/2012/wordml" xmlns:w16cex="http://schemas.microsoft.com/office/word/2018/wordml/cex" xmlns:w16cid="http://schemas.microsoft.com/office/word/2016/wordml/cid" xmlns:w16="http://schemas.microsoft.com/office/word/2018/wordml" xmlns:w16du="http://schemas.microsoft.com/office/word/2023/wordml/word16du" xmlns:w16sdtdh="http://schemas.microsoft.com/office/word/2020/wordml/sdtdatahash" xmlns:w16sdtfl="http://schemas.microsoft.com/office/word/2024/wordml/sdtformatlock" xmlns:w16se="http://schemas.microsoft.com/office/word/2015/wordml/symex" xmlns:wpg="http://schemas.microsoft.com/office/word/2010/wordprocessingGroup" xmlns:wpi="http://schemas.microsoft.com/office/word/2010/wordprocessingInk" xmlns:wne="http://schemas.microsoft.com/office/word/2006/wordml" xmlns:wps="http://schemas.microsoft.com/office/word/2010/wordprocessingShape" mc:Ignorable="w14 w15 w16se w16cid w16 w16cex w16sdtdh w16sdtfl w16du wp14">
   <w:p>
     <w:pPr>
       <w:pStyle w:val="Encabezado"/>
@@ -4786,7 +4724,7 @@
 </file>
 
 <file path=word/styles.xml><?xml version="1.0" encoding="utf-8"?>
-<w:styles xmlns:mc="http://schemas.openxmlformats.org/markup-compatibility/2006" xmlns:r="http://schemas.openxmlformats.org/officeDocument/2006/relationships" xmlns:w="http://schemas.openxmlformats.org/wordprocessingml/2006/main" xmlns:w14="http://schemas.microsoft.com/office/word/2010/wordml" xmlns:w15="http://schemas.microsoft.com/office/word/2012/wordml" xmlns:w16cex="http://schemas.microsoft.com/office/word/2018/wordml/cex" xmlns:w16cid="http://schemas.microsoft.com/office/word/2016/wordml/cid" xmlns:w16="http://schemas.microsoft.com/office/word/2018/wordml" xmlns:w16sdtdh="http://schemas.microsoft.com/office/word/2020/wordml/sdtdatahash" xmlns:w16se="http://schemas.microsoft.com/office/word/2015/wordml/symex" mc:Ignorable="w14 w15 w16se w16cid w16 w16cex w16sdtdh">
+<w:styles xmlns:mc="http://schemas.openxmlformats.org/markup-compatibility/2006" xmlns:r="http://schemas.openxmlformats.org/officeDocument/2006/relationships" xmlns:w="http://schemas.openxmlformats.org/wordprocessingml/2006/main" xmlns:w14="http://schemas.microsoft.com/office/word/2010/wordml" xmlns:w15="http://schemas.microsoft.com/office/word/2012/wordml" xmlns:w16cex="http://schemas.microsoft.com/office/word/2018/wordml/cex" xmlns:w16cid="http://schemas.microsoft.com/office/word/2016/wordml/cid" xmlns:w16="http://schemas.microsoft.com/office/word/2018/wordml" xmlns:w16du="http://schemas.microsoft.com/office/word/2023/wordml/word16du" xmlns:w16sdtdh="http://schemas.microsoft.com/office/word/2020/wordml/sdtdatahash" xmlns:w16sdtfl="http://schemas.microsoft.com/office/word/2024/wordml/sdtformatlock" xmlns:w16se="http://schemas.microsoft.com/office/word/2015/wordml/symex" mc:Ignorable="w14 w15 w16se w16cid w16 w16cex w16sdtdh w16sdtfl w16du">
   <w:docDefaults>
     <w:rPrDefault>
       <w:rPr>

</xml_diff>

<commit_message>
docs: :memo: especificación de las fechas de elaboración del plan de gestion de calidad
</commit_message>
<xml_diff>
--- a/wip/semana 5/PLAN DE GESTION DE CALIDAD_v3.docx
+++ b/wip/semana 5/PLAN DE GESTION DE CALIDAD_v3.docx
@@ -167,7 +167,23 @@
                 <w:color w:val="0070C0"/>
                 <w:sz w:val="20"/>
               </w:rPr>
-              <w:t>18-01-2025</w:t>
+              <w:t>18-</w:t>
+            </w:r>
+            <w:r>
+              <w:rPr>
+                <w:b/>
+                <w:color w:val="0070C0"/>
+                <w:sz w:val="20"/>
+              </w:rPr>
+              <w:t>10</w:t>
+            </w:r>
+            <w:r>
+              <w:rPr>
+                <w:b/>
+                <w:color w:val="0070C0"/>
+                <w:sz w:val="20"/>
+              </w:rPr>
+              <w:t>-2025</w:t>
             </w:r>
           </w:p>
         </w:tc>
@@ -351,6 +367,16 @@
                 <w:lang w:eastAsia="zh-CN"/>
               </w:rPr>
             </w:pPr>
+            <w:r>
+              <w:rPr>
+                <w:rFonts w:eastAsia="SimSun" w:cstheme="minorHAnsi"/>
+                <w:color w:val="0070C0"/>
+                <w:sz w:val="20"/>
+                <w:szCs w:val="20"/>
+                <w:lang w:eastAsia="zh-CN"/>
+              </w:rPr>
+              <w:t>18-01-2025</w:t>
+            </w:r>
           </w:p>
         </w:tc>
         <w:tc>
@@ -367,6 +393,7 @@
             <w:pPr>
               <w:widowControl w:val="0"/>
               <w:spacing w:after="0" w:line="200" w:lineRule="atLeast"/>
+              <w:jc w:val="center"/>
               <w:rPr>
                 <w:rFonts w:eastAsia="SimSun" w:cstheme="minorHAnsi"/>
                 <w:color w:val="0070C0"/>
@@ -375,6 +402,16 @@
                 <w:lang w:eastAsia="zh-CN"/>
               </w:rPr>
             </w:pPr>
+            <w:r>
+              <w:rPr>
+                <w:rFonts w:eastAsia="SimSun" w:cstheme="minorHAnsi"/>
+                <w:color w:val="0070C0"/>
+                <w:sz w:val="20"/>
+                <w:szCs w:val="20"/>
+                <w:lang w:eastAsia="zh-CN"/>
+              </w:rPr>
+              <w:t>Equipo de trabajo</w:t>
+            </w:r>
           </w:p>
         </w:tc>
         <w:tc>
@@ -398,6 +435,16 @@
                 <w:lang w:eastAsia="zh-CN"/>
               </w:rPr>
             </w:pPr>
+            <w:r>
+              <w:rPr>
+                <w:rFonts w:eastAsia="SimSun" w:cstheme="minorHAnsi"/>
+                <w:color w:val="0070C0"/>
+                <w:sz w:val="20"/>
+                <w:szCs w:val="20"/>
+                <w:lang w:eastAsia="zh-CN"/>
+              </w:rPr>
+              <w:t>Comienzo de la elaboración del plan de gestión de calidad</w:t>
+            </w:r>
           </w:p>
         </w:tc>
       </w:tr>
@@ -416,11 +463,23 @@
             <w:pPr>
               <w:spacing w:after="0"/>
               <w:rPr>
-                <w:rFonts w:eastAsia="PMingLiU" w:cstheme="minorHAnsi"/>
-                <w:color w:val="000000" w:themeColor="text1"/>
-                <w:sz w:val="20"/>
-              </w:rPr>
-            </w:pPr>
+                <w:rFonts w:eastAsia="SimSun" w:cstheme="minorHAnsi"/>
+                <w:color w:val="0070C0"/>
+                <w:sz w:val="20"/>
+                <w:szCs w:val="20"/>
+                <w:lang w:eastAsia="zh-CN"/>
+              </w:rPr>
+            </w:pPr>
+            <w:r>
+              <w:rPr>
+                <w:rFonts w:eastAsia="SimSun" w:cstheme="minorHAnsi"/>
+                <w:color w:val="0070C0"/>
+                <w:sz w:val="20"/>
+                <w:szCs w:val="20"/>
+                <w:lang w:eastAsia="zh-CN"/>
+              </w:rPr>
+              <w:t>26-10-2025</w:t>
+            </w:r>
           </w:p>
         </w:tc>
         <w:tc>
@@ -437,11 +496,23 @@
             <w:pPr>
               <w:spacing w:after="0"/>
               <w:rPr>
-                <w:rFonts w:eastAsia="PMingLiU" w:cstheme="minorHAnsi"/>
-                <w:color w:val="000000" w:themeColor="text1"/>
-                <w:sz w:val="20"/>
-              </w:rPr>
-            </w:pPr>
+                <w:rFonts w:eastAsia="SimSun" w:cstheme="minorHAnsi"/>
+                <w:color w:val="0070C0"/>
+                <w:sz w:val="20"/>
+                <w:szCs w:val="20"/>
+                <w:lang w:eastAsia="zh-CN"/>
+              </w:rPr>
+            </w:pPr>
+            <w:r>
+              <w:rPr>
+                <w:rFonts w:eastAsia="SimSun" w:cstheme="minorHAnsi"/>
+                <w:color w:val="0070C0"/>
+                <w:sz w:val="20"/>
+                <w:szCs w:val="20"/>
+                <w:lang w:eastAsia="zh-CN"/>
+              </w:rPr>
+              <w:t>Equipo de trabajo</w:t>
+            </w:r>
           </w:p>
         </w:tc>
         <w:tc>
@@ -458,11 +529,23 @@
             <w:pPr>
               <w:spacing w:after="0"/>
               <w:rPr>
-                <w:rFonts w:eastAsia="PMingLiU" w:cstheme="minorHAnsi"/>
-                <w:color w:val="000000" w:themeColor="text1"/>
-                <w:sz w:val="20"/>
-              </w:rPr>
-            </w:pPr>
+                <w:rFonts w:eastAsia="SimSun" w:cstheme="minorHAnsi"/>
+                <w:color w:val="0070C0"/>
+                <w:sz w:val="20"/>
+                <w:szCs w:val="20"/>
+                <w:lang w:eastAsia="zh-CN"/>
+              </w:rPr>
+            </w:pPr>
+            <w:r>
+              <w:rPr>
+                <w:rFonts w:eastAsia="SimSun" w:cstheme="minorHAnsi"/>
+                <w:color w:val="0070C0"/>
+                <w:sz w:val="20"/>
+                <w:szCs w:val="20"/>
+                <w:lang w:eastAsia="zh-CN"/>
+              </w:rPr>
+              <w:t>Terminar últimos apartados del plan de gestión de calidad</w:t>
+            </w:r>
           </w:p>
         </w:tc>
       </w:tr>

</xml_diff>

<commit_message>
docs: :memo: Correcciones pequeñas y recursos mas completo
</commit_message>
<xml_diff>
--- a/wip/semana 5/PLAN DE GESTION DE CALIDAD_v3.docx
+++ b/wip/semana 5/PLAN DE GESTION DE CALIDAD_v3.docx
@@ -1,6 +1,6 @@
 
 <file path=word/document.xml><?xml version="1.0" encoding="utf-8"?>
-<w:document xmlns:wpc="http://schemas.microsoft.com/office/word/2010/wordprocessingCanvas" xmlns:cx="http://schemas.microsoft.com/office/drawing/2014/chartex" xmlns:cx1="http://schemas.microsoft.com/office/drawing/2015/9/8/chartex" xmlns:cx2="http://schemas.microsoft.com/office/drawing/2015/10/21/chartex" xmlns:cx3="http://schemas.microsoft.com/office/drawing/2016/5/9/chartex" xmlns:cx4="http://schemas.microsoft.com/office/drawing/2016/5/10/chartex" xmlns:cx5="http://schemas.microsoft.com/office/drawing/2016/5/11/chartex" xmlns:cx6="http://schemas.microsoft.com/office/drawing/2016/5/12/chartex" xmlns:cx7="http://schemas.microsoft.com/office/drawing/2016/5/13/chartex" xmlns:cx8="http://schemas.microsoft.com/office/drawing/2016/5/14/chartex" xmlns:mc="http://schemas.openxmlformats.org/markup-compatibility/2006" xmlns:aink="http://schemas.microsoft.com/office/drawing/2016/ink" xmlns:am3d="http://schemas.microsoft.com/office/drawing/2017/model3d" xmlns:o="urn:schemas-microsoft-com:office:office" xmlns:oel="http://schemas.microsoft.com/office/2019/extlst" xmlns:r="http://schemas.openxmlformats.org/officeDocument/2006/relationships" xmlns:m="http://schemas.openxmlformats.org/officeDocument/2006/math" xmlns:v="urn:schemas-microsoft-com:vml" xmlns:wp14="http://schemas.microsoft.com/office/word/2010/wordprocessingDrawing" xmlns:wp="http://schemas.openxmlformats.org/drawingml/2006/wordprocessingDrawing" xmlns:w10="urn:schemas-microsoft-com:office:word" xmlns:w="http://schemas.openxmlformats.org/wordprocessingml/2006/main" xmlns:w14="http://schemas.microsoft.com/office/word/2010/wordml" xmlns:w15="http://schemas.microsoft.com/office/word/2012/wordml" xmlns:w16cex="http://schemas.microsoft.com/office/word/2018/wordml/cex" xmlns:w16cid="http://schemas.microsoft.com/office/word/2016/wordml/cid" xmlns:w16="http://schemas.microsoft.com/office/word/2018/wordml" xmlns:w16du="http://schemas.microsoft.com/office/word/2023/wordml/word16du" xmlns:w16sdtdh="http://schemas.microsoft.com/office/word/2020/wordml/sdtdatahash" xmlns:w16sdtfl="http://schemas.microsoft.com/office/word/2024/wordml/sdtformatlock" xmlns:w16se="http://schemas.microsoft.com/office/word/2015/wordml/symex" xmlns:wpg="http://schemas.microsoft.com/office/word/2010/wordprocessingGroup" xmlns:wpi="http://schemas.microsoft.com/office/word/2010/wordprocessingInk" xmlns:wne="http://schemas.microsoft.com/office/word/2006/wordml" xmlns:wps="http://schemas.microsoft.com/office/word/2010/wordprocessingShape" mc:Ignorable="w14 w15 w16se w16cid w16 w16cex w16sdtdh w16sdtfl w16du wp14">
+<w:document xmlns:wpc="http://schemas.microsoft.com/office/word/2010/wordprocessingCanvas" xmlns:cx="http://schemas.microsoft.com/office/drawing/2014/chartex" xmlns:cx1="http://schemas.microsoft.com/office/drawing/2015/9/8/chartex" xmlns:cx2="http://schemas.microsoft.com/office/drawing/2015/10/21/chartex" xmlns:cx3="http://schemas.microsoft.com/office/drawing/2016/5/9/chartex" xmlns:cx4="http://schemas.microsoft.com/office/drawing/2016/5/10/chartex" xmlns:cx5="http://schemas.microsoft.com/office/drawing/2016/5/11/chartex" xmlns:cx6="http://schemas.microsoft.com/office/drawing/2016/5/12/chartex" xmlns:cx7="http://schemas.microsoft.com/office/drawing/2016/5/13/chartex" xmlns:cx8="http://schemas.microsoft.com/office/drawing/2016/5/14/chartex" xmlns:mc="http://schemas.openxmlformats.org/markup-compatibility/2006" xmlns:aink="http://schemas.microsoft.com/office/drawing/2016/ink" xmlns:am3d="http://schemas.microsoft.com/office/drawing/2017/model3d" xmlns:o="urn:schemas-microsoft-com:office:office" xmlns:r="http://schemas.openxmlformats.org/officeDocument/2006/relationships" xmlns:m="http://schemas.openxmlformats.org/officeDocument/2006/math" xmlns:v="urn:schemas-microsoft-com:vml" xmlns:wp14="http://schemas.microsoft.com/office/word/2010/wordprocessingDrawing" xmlns:wp="http://schemas.openxmlformats.org/drawingml/2006/wordprocessingDrawing" xmlns:w10="urn:schemas-microsoft-com:office:word" xmlns:w="http://schemas.openxmlformats.org/wordprocessingml/2006/main" xmlns:w14="http://schemas.microsoft.com/office/word/2010/wordml" xmlns:w15="http://schemas.microsoft.com/office/word/2012/wordml" xmlns:w16cex="http://schemas.microsoft.com/office/word/2018/wordml/cex" xmlns:w16cid="http://schemas.microsoft.com/office/word/2016/wordml/cid" xmlns:w16="http://schemas.microsoft.com/office/word/2018/wordml" xmlns:w16sdtdh="http://schemas.microsoft.com/office/word/2020/wordml/sdtdatahash" xmlns:w16se="http://schemas.microsoft.com/office/word/2015/wordml/symex" xmlns:wpg="http://schemas.microsoft.com/office/word/2010/wordprocessingGroup" xmlns:wpi="http://schemas.microsoft.com/office/word/2010/wordprocessingInk" xmlns:wne="http://schemas.microsoft.com/office/word/2006/wordml" xmlns:wps="http://schemas.microsoft.com/office/word/2010/wordprocessingShape" mc:Ignorable="w14 w15 w16se w16cid w16 w16cex w16sdtdh wp14">
   <w:body>
     <w:p>
       <w:pPr>
@@ -58,23 +58,13 @@
                 <w:sz w:val="20"/>
               </w:rPr>
             </w:pPr>
-            <w:proofErr w:type="spellStart"/>
-            <w:r>
-              <w:rPr>
-                <w:b/>
-                <w:color w:val="0070C0"/>
-                <w:sz w:val="20"/>
-              </w:rPr>
-              <w:t>Orchid</w:t>
-            </w:r>
-            <w:proofErr w:type="spellEnd"/>
-            <w:r>
-              <w:rPr>
-                <w:b/>
-                <w:color w:val="0070C0"/>
-                <w:sz w:val="20"/>
-              </w:rPr>
-              <w:t xml:space="preserve"> cosmetics</w:t>
+            <w:r>
+              <w:rPr>
+                <w:b/>
+                <w:color w:val="0070C0"/>
+                <w:sz w:val="20"/>
+              </w:rPr>
+              <w:t>Orchid cosmetics</w:t>
             </w:r>
           </w:p>
         </w:tc>
@@ -393,7 +383,6 @@
             <w:pPr>
               <w:widowControl w:val="0"/>
               <w:spacing w:after="0" w:line="200" w:lineRule="atLeast"/>
-              <w:jc w:val="center"/>
               <w:rPr>
                 <w:rFonts w:eastAsia="SimSun" w:cstheme="minorHAnsi"/>
                 <w:color w:val="0070C0"/>
@@ -410,7 +399,7 @@
                 <w:szCs w:val="20"/>
                 <w:lang w:eastAsia="zh-CN"/>
               </w:rPr>
-              <w:t>Equipo de trabajo</w:t>
+              <w:t>Director</w:t>
             </w:r>
           </w:p>
         </w:tc>
@@ -511,7 +500,7 @@
                 <w:szCs w:val="20"/>
                 <w:lang w:eastAsia="zh-CN"/>
               </w:rPr>
-              <w:t>Equipo de trabajo</w:t>
+              <w:t>Director</w:t>
             </w:r>
           </w:p>
         </w:tc>
@@ -545,6 +534,107 @@
                 <w:lang w:eastAsia="zh-CN"/>
               </w:rPr>
               <w:t>Terminar últimos apartados del plan de gestión de calidad</w:t>
+            </w:r>
+          </w:p>
+        </w:tc>
+      </w:tr>
+      <w:tr>
+        <w:tc>
+          <w:tcPr>
+            <w:tcW w:w="605" w:type="pct"/>
+            <w:tcBorders>
+              <w:top w:val="single" w:sz="4" w:space="0" w:color="7F7F7F" w:themeColor="text1" w:themeTint="80"/>
+              <w:left w:val="single" w:sz="4" w:space="0" w:color="7F7F7F" w:themeColor="text1" w:themeTint="80"/>
+              <w:bottom w:val="single" w:sz="4" w:space="0" w:color="7F7F7F" w:themeColor="text1" w:themeTint="80"/>
+              <w:right w:val="single" w:sz="4" w:space="0" w:color="7F7F7F" w:themeColor="text1" w:themeTint="80"/>
+            </w:tcBorders>
+          </w:tcPr>
+          <w:p>
+            <w:pPr>
+              <w:spacing w:after="0"/>
+              <w:rPr>
+                <w:rFonts w:eastAsia="SimSun" w:cstheme="minorHAnsi"/>
+                <w:color w:val="0070C0"/>
+                <w:sz w:val="20"/>
+                <w:szCs w:val="20"/>
+                <w:lang w:eastAsia="zh-CN"/>
+              </w:rPr>
+            </w:pPr>
+            <w:r>
+              <w:rPr>
+                <w:rFonts w:eastAsia="SimSun" w:cstheme="minorHAnsi"/>
+                <w:color w:val="0070C0"/>
+                <w:sz w:val="20"/>
+                <w:szCs w:val="20"/>
+                <w:lang w:eastAsia="zh-CN"/>
+              </w:rPr>
+              <w:t>28-10-2025</w:t>
+            </w:r>
+          </w:p>
+        </w:tc>
+        <w:tc>
+          <w:tcPr>
+            <w:tcW w:w="977" w:type="pct"/>
+            <w:tcBorders>
+              <w:top w:val="single" w:sz="4" w:space="0" w:color="7F7F7F" w:themeColor="text1" w:themeTint="80"/>
+              <w:left w:val="single" w:sz="4" w:space="0" w:color="7F7F7F" w:themeColor="text1" w:themeTint="80"/>
+              <w:bottom w:val="single" w:sz="4" w:space="0" w:color="7F7F7F" w:themeColor="text1" w:themeTint="80"/>
+              <w:right w:val="single" w:sz="4" w:space="0" w:color="7F7F7F" w:themeColor="text1" w:themeTint="80"/>
+            </w:tcBorders>
+          </w:tcPr>
+          <w:p>
+            <w:pPr>
+              <w:spacing w:after="0"/>
+              <w:rPr>
+                <w:rFonts w:eastAsia="SimSun" w:cstheme="minorHAnsi"/>
+                <w:color w:val="0070C0"/>
+                <w:sz w:val="20"/>
+                <w:szCs w:val="20"/>
+                <w:lang w:eastAsia="zh-CN"/>
+              </w:rPr>
+            </w:pPr>
+            <w:r>
+              <w:rPr>
+                <w:rFonts w:eastAsia="SimSun" w:cstheme="minorHAnsi"/>
+                <w:color w:val="0070C0"/>
+                <w:sz w:val="20"/>
+                <w:szCs w:val="20"/>
+                <w:lang w:eastAsia="zh-CN"/>
+              </w:rPr>
+              <w:t>Director</w:t>
+            </w:r>
+          </w:p>
+        </w:tc>
+        <w:tc>
+          <w:tcPr>
+            <w:tcW w:w="3418" w:type="pct"/>
+            <w:tcBorders>
+              <w:top w:val="single" w:sz="4" w:space="0" w:color="7F7F7F" w:themeColor="text1" w:themeTint="80"/>
+              <w:left w:val="single" w:sz="4" w:space="0" w:color="7F7F7F" w:themeColor="text1" w:themeTint="80"/>
+              <w:bottom w:val="single" w:sz="4" w:space="0" w:color="7F7F7F" w:themeColor="text1" w:themeTint="80"/>
+              <w:right w:val="single" w:sz="4" w:space="0" w:color="7F7F7F" w:themeColor="text1" w:themeTint="80"/>
+            </w:tcBorders>
+          </w:tcPr>
+          <w:p>
+            <w:pPr>
+              <w:spacing w:after="0"/>
+              <w:rPr>
+                <w:rFonts w:eastAsia="SimSun" w:cstheme="minorHAnsi"/>
+                <w:color w:val="0070C0"/>
+                <w:sz w:val="20"/>
+                <w:szCs w:val="20"/>
+                <w:lang w:eastAsia="zh-CN"/>
+              </w:rPr>
+            </w:pPr>
+            <w:r>
+              <w:rPr>
+                <w:rFonts w:eastAsia="SimSun" w:cstheme="minorHAnsi"/>
+                <w:color w:val="0070C0"/>
+                <w:sz w:val="20"/>
+                <w:szCs w:val="20"/>
+                <w:lang w:eastAsia="zh-CN"/>
+              </w:rPr>
+              <w:t>Pequeña corrección en el histórico</w:t>
             </w:r>
           </w:p>
         </w:tc>
@@ -627,7 +717,15 @@
                 <w:color w:val="0070C0"/>
                 <w:sz w:val="20"/>
               </w:rPr>
-              <w:t>La marca y los colores de la empresa deben de ser visibles en todas las pestañas de la web.</w:t>
+              <w:t>Toda funcionalidad implementada debe ser probada y verificada</w:t>
+            </w:r>
+            <w:r>
+              <w:rPr>
+                <w:b/>
+                <w:color w:val="0070C0"/>
+                <w:sz w:val="20"/>
+              </w:rPr>
+              <w:t>.</w:t>
             </w:r>
           </w:p>
           <w:p>
@@ -1553,18 +1651,8 @@
                 <w:color w:val="0070C0"/>
                 <w:sz w:val="20"/>
               </w:rPr>
-              <w:t xml:space="preserve">Implementar pruebas unitarias para el repositorio de </w:t>
-            </w:r>
-            <w:proofErr w:type="spellStart"/>
-            <w:r>
-              <w:rPr>
-                <w:b/>
-                <w:color w:val="0070C0"/>
-                <w:sz w:val="20"/>
-              </w:rPr>
-              <w:t>CantidadProducto</w:t>
-            </w:r>
-            <w:proofErr w:type="spellEnd"/>
+              <w:t>Implementar pruebas unitarias para el repositorio de CantidadProducto</w:t>
+            </w:r>
           </w:p>
         </w:tc>
         <w:tc>
@@ -1653,18 +1741,8 @@
                 <w:color w:val="0070C0"/>
                 <w:sz w:val="20"/>
               </w:rPr>
-              <w:t xml:space="preserve">Implementar pruebas unitarias para el repositorio de la entidad </w:t>
-            </w:r>
-            <w:proofErr w:type="spellStart"/>
-            <w:r>
-              <w:rPr>
-                <w:b/>
-                <w:color w:val="0070C0"/>
-                <w:sz w:val="20"/>
-              </w:rPr>
-              <w:t>CantidadServicio</w:t>
-            </w:r>
-            <w:proofErr w:type="spellEnd"/>
+              <w:t>Implementar pruebas unitarias para el repositorio de la entidad CantidadServicio</w:t>
+            </w:r>
           </w:p>
         </w:tc>
         <w:tc>
@@ -2535,6 +2613,7 @@
                 <w:color w:val="0070C0"/>
                 <w:sz w:val="20"/>
               </w:rPr>
+              <w:lastRenderedPageBreak/>
               <w:t>1.2.4.4</w:t>
             </w:r>
           </w:p>
@@ -2625,7 +2704,6 @@
                 <w:color w:val="0070C0"/>
                 <w:sz w:val="20"/>
               </w:rPr>
-              <w:lastRenderedPageBreak/>
               <w:t>1.2.4.6</w:t>
             </w:r>
           </w:p>
@@ -4382,7 +4460,6 @@
                 <w:b/>
                 <w:bCs/>
               </w:rPr>
-              <w:lastRenderedPageBreak/>
               <w:t>AUDITORÍAS EXTER</w:t>
             </w:r>
             <w:r>
@@ -4644,7 +4721,7 @@
 </file>
 
 <file path=word/endnotes.xml><?xml version="1.0" encoding="utf-8"?>
-<w:endnotes xmlns:wpc="http://schemas.microsoft.com/office/word/2010/wordprocessingCanvas" xmlns:cx="http://schemas.microsoft.com/office/drawing/2014/chartex" xmlns:cx1="http://schemas.microsoft.com/office/drawing/2015/9/8/chartex" xmlns:cx2="http://schemas.microsoft.com/office/drawing/2015/10/21/chartex" xmlns:cx3="http://schemas.microsoft.com/office/drawing/2016/5/9/chartex" xmlns:cx4="http://schemas.microsoft.com/office/drawing/2016/5/10/chartex" xmlns:cx5="http://schemas.microsoft.com/office/drawing/2016/5/11/chartex" xmlns:cx6="http://schemas.microsoft.com/office/drawing/2016/5/12/chartex" xmlns:cx7="http://schemas.microsoft.com/office/drawing/2016/5/13/chartex" xmlns:cx8="http://schemas.microsoft.com/office/drawing/2016/5/14/chartex" xmlns:mc="http://schemas.openxmlformats.org/markup-compatibility/2006" xmlns:aink="http://schemas.microsoft.com/office/drawing/2016/ink" xmlns:am3d="http://schemas.microsoft.com/office/drawing/2017/model3d" xmlns:o="urn:schemas-microsoft-com:office:office" xmlns:oel="http://schemas.microsoft.com/office/2019/extlst" xmlns:r="http://schemas.openxmlformats.org/officeDocument/2006/relationships" xmlns:m="http://schemas.openxmlformats.org/officeDocument/2006/math" xmlns:v="urn:schemas-microsoft-com:vml" xmlns:wp14="http://schemas.microsoft.com/office/word/2010/wordprocessingDrawing" xmlns:wp="http://schemas.openxmlformats.org/drawingml/2006/wordprocessingDrawing" xmlns:w10="urn:schemas-microsoft-com:office:word" xmlns:w="http://schemas.openxmlformats.org/wordprocessingml/2006/main" xmlns:w14="http://schemas.microsoft.com/office/word/2010/wordml" xmlns:w15="http://schemas.microsoft.com/office/word/2012/wordml" xmlns:w16cex="http://schemas.microsoft.com/office/word/2018/wordml/cex" xmlns:w16cid="http://schemas.microsoft.com/office/word/2016/wordml/cid" xmlns:w16="http://schemas.microsoft.com/office/word/2018/wordml" xmlns:w16du="http://schemas.microsoft.com/office/word/2023/wordml/word16du" xmlns:w16sdtdh="http://schemas.microsoft.com/office/word/2020/wordml/sdtdatahash" xmlns:w16sdtfl="http://schemas.microsoft.com/office/word/2024/wordml/sdtformatlock" xmlns:w16se="http://schemas.microsoft.com/office/word/2015/wordml/symex" xmlns:wpg="http://schemas.microsoft.com/office/word/2010/wordprocessingGroup" xmlns:wpi="http://schemas.microsoft.com/office/word/2010/wordprocessingInk" xmlns:wne="http://schemas.microsoft.com/office/word/2006/wordml" xmlns:wps="http://schemas.microsoft.com/office/word/2010/wordprocessingShape" mc:Ignorable="w14 w15 w16se w16cid w16 w16cex w16sdtdh w16sdtfl w16du wp14">
+<w:endnotes xmlns:wpc="http://schemas.microsoft.com/office/word/2010/wordprocessingCanvas" xmlns:cx="http://schemas.microsoft.com/office/drawing/2014/chartex" xmlns:cx1="http://schemas.microsoft.com/office/drawing/2015/9/8/chartex" xmlns:cx2="http://schemas.microsoft.com/office/drawing/2015/10/21/chartex" xmlns:cx3="http://schemas.microsoft.com/office/drawing/2016/5/9/chartex" xmlns:cx4="http://schemas.microsoft.com/office/drawing/2016/5/10/chartex" xmlns:cx5="http://schemas.microsoft.com/office/drawing/2016/5/11/chartex" xmlns:cx6="http://schemas.microsoft.com/office/drawing/2016/5/12/chartex" xmlns:cx7="http://schemas.microsoft.com/office/drawing/2016/5/13/chartex" xmlns:cx8="http://schemas.microsoft.com/office/drawing/2016/5/14/chartex" xmlns:mc="http://schemas.openxmlformats.org/markup-compatibility/2006" xmlns:aink="http://schemas.microsoft.com/office/drawing/2016/ink" xmlns:am3d="http://schemas.microsoft.com/office/drawing/2017/model3d" xmlns:o="urn:schemas-microsoft-com:office:office" xmlns:r="http://schemas.openxmlformats.org/officeDocument/2006/relationships" xmlns:m="http://schemas.openxmlformats.org/officeDocument/2006/math" xmlns:v="urn:schemas-microsoft-com:vml" xmlns:wp14="http://schemas.microsoft.com/office/word/2010/wordprocessingDrawing" xmlns:wp="http://schemas.openxmlformats.org/drawingml/2006/wordprocessingDrawing" xmlns:w10="urn:schemas-microsoft-com:office:word" xmlns:w="http://schemas.openxmlformats.org/wordprocessingml/2006/main" xmlns:w14="http://schemas.microsoft.com/office/word/2010/wordml" xmlns:w15="http://schemas.microsoft.com/office/word/2012/wordml" xmlns:w16cex="http://schemas.microsoft.com/office/word/2018/wordml/cex" xmlns:w16cid="http://schemas.microsoft.com/office/word/2016/wordml/cid" xmlns:w16="http://schemas.microsoft.com/office/word/2018/wordml" xmlns:w16sdtdh="http://schemas.microsoft.com/office/word/2020/wordml/sdtdatahash" xmlns:w16se="http://schemas.microsoft.com/office/word/2015/wordml/symex" xmlns:wpg="http://schemas.microsoft.com/office/word/2010/wordprocessingGroup" xmlns:wpi="http://schemas.microsoft.com/office/word/2010/wordprocessingInk" xmlns:wne="http://schemas.microsoft.com/office/word/2006/wordml" xmlns:wps="http://schemas.microsoft.com/office/word/2010/wordprocessingShape" mc:Ignorable="w14 w15 w16se w16cid w16 w16cex w16sdtdh wp14">
   <w:endnote w:type="separator" w:id="-1">
     <w:p>
       <w:pPr>
@@ -4669,7 +4746,7 @@
 </file>
 
 <file path=word/footer1.xml><?xml version="1.0" encoding="utf-8"?>
-<w:ftr xmlns:wpc="http://schemas.microsoft.com/office/word/2010/wordprocessingCanvas" xmlns:cx="http://schemas.microsoft.com/office/drawing/2014/chartex" xmlns:cx1="http://schemas.microsoft.com/office/drawing/2015/9/8/chartex" xmlns:cx2="http://schemas.microsoft.com/office/drawing/2015/10/21/chartex" xmlns:cx3="http://schemas.microsoft.com/office/drawing/2016/5/9/chartex" xmlns:cx4="http://schemas.microsoft.com/office/drawing/2016/5/10/chartex" xmlns:cx5="http://schemas.microsoft.com/office/drawing/2016/5/11/chartex" xmlns:cx6="http://schemas.microsoft.com/office/drawing/2016/5/12/chartex" xmlns:cx7="http://schemas.microsoft.com/office/drawing/2016/5/13/chartex" xmlns:cx8="http://schemas.microsoft.com/office/drawing/2016/5/14/chartex" xmlns:mc="http://schemas.openxmlformats.org/markup-compatibility/2006" xmlns:aink="http://schemas.microsoft.com/office/drawing/2016/ink" xmlns:am3d="http://schemas.microsoft.com/office/drawing/2017/model3d" xmlns:o="urn:schemas-microsoft-com:office:office" xmlns:oel="http://schemas.microsoft.com/office/2019/extlst" xmlns:r="http://schemas.openxmlformats.org/officeDocument/2006/relationships" xmlns:m="http://schemas.openxmlformats.org/officeDocument/2006/math" xmlns:v="urn:schemas-microsoft-com:vml" xmlns:wp14="http://schemas.microsoft.com/office/word/2010/wordprocessingDrawing" xmlns:wp="http://schemas.openxmlformats.org/drawingml/2006/wordprocessingDrawing" xmlns:w10="urn:schemas-microsoft-com:office:word" xmlns:w="http://schemas.openxmlformats.org/wordprocessingml/2006/main" xmlns:w14="http://schemas.microsoft.com/office/word/2010/wordml" xmlns:w15="http://schemas.microsoft.com/office/word/2012/wordml" xmlns:w16cex="http://schemas.microsoft.com/office/word/2018/wordml/cex" xmlns:w16cid="http://schemas.microsoft.com/office/word/2016/wordml/cid" xmlns:w16="http://schemas.microsoft.com/office/word/2018/wordml" xmlns:w16du="http://schemas.microsoft.com/office/word/2023/wordml/word16du" xmlns:w16sdtdh="http://schemas.microsoft.com/office/word/2020/wordml/sdtdatahash" xmlns:w16sdtfl="http://schemas.microsoft.com/office/word/2024/wordml/sdtformatlock" xmlns:w16se="http://schemas.microsoft.com/office/word/2015/wordml/symex" xmlns:wpg="http://schemas.microsoft.com/office/word/2010/wordprocessingGroup" xmlns:wpi="http://schemas.microsoft.com/office/word/2010/wordprocessingInk" xmlns:wne="http://schemas.microsoft.com/office/word/2006/wordml" xmlns:wps="http://schemas.microsoft.com/office/word/2010/wordprocessingShape" mc:Ignorable="w14 w15 w16se w16cid w16 w16cex w16sdtdh w16sdtfl w16du wp14">
+<w:ftr xmlns:wpc="http://schemas.microsoft.com/office/word/2010/wordprocessingCanvas" xmlns:cx="http://schemas.microsoft.com/office/drawing/2014/chartex" xmlns:cx1="http://schemas.microsoft.com/office/drawing/2015/9/8/chartex" xmlns:cx2="http://schemas.microsoft.com/office/drawing/2015/10/21/chartex" xmlns:cx3="http://schemas.microsoft.com/office/drawing/2016/5/9/chartex" xmlns:cx4="http://schemas.microsoft.com/office/drawing/2016/5/10/chartex" xmlns:cx5="http://schemas.microsoft.com/office/drawing/2016/5/11/chartex" xmlns:cx6="http://schemas.microsoft.com/office/drawing/2016/5/12/chartex" xmlns:cx7="http://schemas.microsoft.com/office/drawing/2016/5/13/chartex" xmlns:cx8="http://schemas.microsoft.com/office/drawing/2016/5/14/chartex" xmlns:mc="http://schemas.openxmlformats.org/markup-compatibility/2006" xmlns:aink="http://schemas.microsoft.com/office/drawing/2016/ink" xmlns:am3d="http://schemas.microsoft.com/office/drawing/2017/model3d" xmlns:o="urn:schemas-microsoft-com:office:office" xmlns:r="http://schemas.openxmlformats.org/officeDocument/2006/relationships" xmlns:m="http://schemas.openxmlformats.org/officeDocument/2006/math" xmlns:v="urn:schemas-microsoft-com:vml" xmlns:wp14="http://schemas.microsoft.com/office/word/2010/wordprocessingDrawing" xmlns:wp="http://schemas.openxmlformats.org/drawingml/2006/wordprocessingDrawing" xmlns:w10="urn:schemas-microsoft-com:office:word" xmlns:w="http://schemas.openxmlformats.org/wordprocessingml/2006/main" xmlns:w14="http://schemas.microsoft.com/office/word/2010/wordml" xmlns:w15="http://schemas.microsoft.com/office/word/2012/wordml" xmlns:w16cex="http://schemas.microsoft.com/office/word/2018/wordml/cex" xmlns:w16cid="http://schemas.microsoft.com/office/word/2016/wordml/cid" xmlns:w16="http://schemas.microsoft.com/office/word/2018/wordml" xmlns:w16sdtdh="http://schemas.microsoft.com/office/word/2020/wordml/sdtdatahash" xmlns:w16se="http://schemas.microsoft.com/office/word/2015/wordml/symex" xmlns:wpg="http://schemas.microsoft.com/office/word/2010/wordprocessingGroup" xmlns:wpi="http://schemas.microsoft.com/office/word/2010/wordprocessingInk" xmlns:wne="http://schemas.microsoft.com/office/word/2006/wordml" xmlns:wps="http://schemas.microsoft.com/office/word/2010/wordprocessingShape" mc:Ignorable="w14 w15 w16se w16cid w16 w16cex w16sdtdh wp14">
   <w:p>
     <w:pPr>
       <w:pStyle w:val="Piedepgina"/>
@@ -4709,11 +4786,21 @@
     <w:r>
       <w:t xml:space="preserve"> de </w:t>
     </w:r>
-    <w:fldSimple w:instr=" NUMPAGES   \* MERGEFORMAT ">
-      <w:r>
-        <w:t>1</w:t>
-      </w:r>
-    </w:fldSimple>
+    <w:r>
+      <w:fldChar w:fldCharType="begin"/>
+    </w:r>
+    <w:r>
+      <w:instrText xml:space="preserve"> NUMPAGES   \* MERGEFORMAT </w:instrText>
+    </w:r>
+    <w:r>
+      <w:fldChar w:fldCharType="separate"/>
+    </w:r>
+    <w:r>
+      <w:t>1</w:t>
+    </w:r>
+    <w:r>
+      <w:fldChar w:fldCharType="end"/>
+    </w:r>
   </w:p>
   <w:p>
     <w:pPr>
@@ -4742,7 +4829,7 @@
 </file>
 
 <file path=word/footnotes.xml><?xml version="1.0" encoding="utf-8"?>
-<w:footnotes xmlns:wpc="http://schemas.microsoft.com/office/word/2010/wordprocessingCanvas" xmlns:cx="http://schemas.microsoft.com/office/drawing/2014/chartex" xmlns:cx1="http://schemas.microsoft.com/office/drawing/2015/9/8/chartex" xmlns:cx2="http://schemas.microsoft.com/office/drawing/2015/10/21/chartex" xmlns:cx3="http://schemas.microsoft.com/office/drawing/2016/5/9/chartex" xmlns:cx4="http://schemas.microsoft.com/office/drawing/2016/5/10/chartex" xmlns:cx5="http://schemas.microsoft.com/office/drawing/2016/5/11/chartex" xmlns:cx6="http://schemas.microsoft.com/office/drawing/2016/5/12/chartex" xmlns:cx7="http://schemas.microsoft.com/office/drawing/2016/5/13/chartex" xmlns:cx8="http://schemas.microsoft.com/office/drawing/2016/5/14/chartex" xmlns:mc="http://schemas.openxmlformats.org/markup-compatibility/2006" xmlns:aink="http://schemas.microsoft.com/office/drawing/2016/ink" xmlns:am3d="http://schemas.microsoft.com/office/drawing/2017/model3d" xmlns:o="urn:schemas-microsoft-com:office:office" xmlns:oel="http://schemas.microsoft.com/office/2019/extlst" xmlns:r="http://schemas.openxmlformats.org/officeDocument/2006/relationships" xmlns:m="http://schemas.openxmlformats.org/officeDocument/2006/math" xmlns:v="urn:schemas-microsoft-com:vml" xmlns:wp14="http://schemas.microsoft.com/office/word/2010/wordprocessingDrawing" xmlns:wp="http://schemas.openxmlformats.org/drawingml/2006/wordprocessingDrawing" xmlns:w10="urn:schemas-microsoft-com:office:word" xmlns:w="http://schemas.openxmlformats.org/wordprocessingml/2006/main" xmlns:w14="http://schemas.microsoft.com/office/word/2010/wordml" xmlns:w15="http://schemas.microsoft.com/office/word/2012/wordml" xmlns:w16cex="http://schemas.microsoft.com/office/word/2018/wordml/cex" xmlns:w16cid="http://schemas.microsoft.com/office/word/2016/wordml/cid" xmlns:w16="http://schemas.microsoft.com/office/word/2018/wordml" xmlns:w16du="http://schemas.microsoft.com/office/word/2023/wordml/word16du" xmlns:w16sdtdh="http://schemas.microsoft.com/office/word/2020/wordml/sdtdatahash" xmlns:w16sdtfl="http://schemas.microsoft.com/office/word/2024/wordml/sdtformatlock" xmlns:w16se="http://schemas.microsoft.com/office/word/2015/wordml/symex" xmlns:wpg="http://schemas.microsoft.com/office/word/2010/wordprocessingGroup" xmlns:wpi="http://schemas.microsoft.com/office/word/2010/wordprocessingInk" xmlns:wne="http://schemas.microsoft.com/office/word/2006/wordml" xmlns:wps="http://schemas.microsoft.com/office/word/2010/wordprocessingShape" mc:Ignorable="w14 w15 w16se w16cid w16 w16cex w16sdtdh w16sdtfl w16du wp14">
+<w:footnotes xmlns:wpc="http://schemas.microsoft.com/office/word/2010/wordprocessingCanvas" xmlns:cx="http://schemas.microsoft.com/office/drawing/2014/chartex" xmlns:cx1="http://schemas.microsoft.com/office/drawing/2015/9/8/chartex" xmlns:cx2="http://schemas.microsoft.com/office/drawing/2015/10/21/chartex" xmlns:cx3="http://schemas.microsoft.com/office/drawing/2016/5/9/chartex" xmlns:cx4="http://schemas.microsoft.com/office/drawing/2016/5/10/chartex" xmlns:cx5="http://schemas.microsoft.com/office/drawing/2016/5/11/chartex" xmlns:cx6="http://schemas.microsoft.com/office/drawing/2016/5/12/chartex" xmlns:cx7="http://schemas.microsoft.com/office/drawing/2016/5/13/chartex" xmlns:cx8="http://schemas.microsoft.com/office/drawing/2016/5/14/chartex" xmlns:mc="http://schemas.openxmlformats.org/markup-compatibility/2006" xmlns:aink="http://schemas.microsoft.com/office/drawing/2016/ink" xmlns:am3d="http://schemas.microsoft.com/office/drawing/2017/model3d" xmlns:o="urn:schemas-microsoft-com:office:office" xmlns:r="http://schemas.openxmlformats.org/officeDocument/2006/relationships" xmlns:m="http://schemas.openxmlformats.org/officeDocument/2006/math" xmlns:v="urn:schemas-microsoft-com:vml" xmlns:wp14="http://schemas.microsoft.com/office/word/2010/wordprocessingDrawing" xmlns:wp="http://schemas.openxmlformats.org/drawingml/2006/wordprocessingDrawing" xmlns:w10="urn:schemas-microsoft-com:office:word" xmlns:w="http://schemas.openxmlformats.org/wordprocessingml/2006/main" xmlns:w14="http://schemas.microsoft.com/office/word/2010/wordml" xmlns:w15="http://schemas.microsoft.com/office/word/2012/wordml" xmlns:w16cex="http://schemas.microsoft.com/office/word/2018/wordml/cex" xmlns:w16cid="http://schemas.microsoft.com/office/word/2016/wordml/cid" xmlns:w16="http://schemas.microsoft.com/office/word/2018/wordml" xmlns:w16sdtdh="http://schemas.microsoft.com/office/word/2020/wordml/sdtdatahash" xmlns:w16se="http://schemas.microsoft.com/office/word/2015/wordml/symex" xmlns:wpg="http://schemas.microsoft.com/office/word/2010/wordprocessingGroup" xmlns:wpi="http://schemas.microsoft.com/office/word/2010/wordprocessingInk" xmlns:wne="http://schemas.microsoft.com/office/word/2006/wordml" xmlns:wps="http://schemas.microsoft.com/office/word/2010/wordprocessingShape" mc:Ignorable="w14 w15 w16se w16cid w16 w16cex w16sdtdh wp14">
   <w:footnote w:type="separator" w:id="-1">
     <w:p>
       <w:pPr>
@@ -4767,7 +4854,7 @@
 </file>
 
 <file path=word/header1.xml><?xml version="1.0" encoding="utf-8"?>
-<w:hdr xmlns:wpc="http://schemas.microsoft.com/office/word/2010/wordprocessingCanvas" xmlns:cx="http://schemas.microsoft.com/office/drawing/2014/chartex" xmlns:cx1="http://schemas.microsoft.com/office/drawing/2015/9/8/chartex" xmlns:cx2="http://schemas.microsoft.com/office/drawing/2015/10/21/chartex" xmlns:cx3="http://schemas.microsoft.com/office/drawing/2016/5/9/chartex" xmlns:cx4="http://schemas.microsoft.com/office/drawing/2016/5/10/chartex" xmlns:cx5="http://schemas.microsoft.com/office/drawing/2016/5/11/chartex" xmlns:cx6="http://schemas.microsoft.com/office/drawing/2016/5/12/chartex" xmlns:cx7="http://schemas.microsoft.com/office/drawing/2016/5/13/chartex" xmlns:cx8="http://schemas.microsoft.com/office/drawing/2016/5/14/chartex" xmlns:mc="http://schemas.openxmlformats.org/markup-compatibility/2006" xmlns:aink="http://schemas.microsoft.com/office/drawing/2016/ink" xmlns:am3d="http://schemas.microsoft.com/office/drawing/2017/model3d" xmlns:o="urn:schemas-microsoft-com:office:office" xmlns:oel="http://schemas.microsoft.com/office/2019/extlst" xmlns:r="http://schemas.openxmlformats.org/officeDocument/2006/relationships" xmlns:m="http://schemas.openxmlformats.org/officeDocument/2006/math" xmlns:v="urn:schemas-microsoft-com:vml" xmlns:wp14="http://schemas.microsoft.com/office/word/2010/wordprocessingDrawing" xmlns:wp="http://schemas.openxmlformats.org/drawingml/2006/wordprocessingDrawing" xmlns:w10="urn:schemas-microsoft-com:office:word" xmlns:w="http://schemas.openxmlformats.org/wordprocessingml/2006/main" xmlns:w14="http://schemas.microsoft.com/office/word/2010/wordml" xmlns:w15="http://schemas.microsoft.com/office/word/2012/wordml" xmlns:w16cex="http://schemas.microsoft.com/office/word/2018/wordml/cex" xmlns:w16cid="http://schemas.microsoft.com/office/word/2016/wordml/cid" xmlns:w16="http://schemas.microsoft.com/office/word/2018/wordml" xmlns:w16du="http://schemas.microsoft.com/office/word/2023/wordml/word16du" xmlns:w16sdtdh="http://schemas.microsoft.com/office/word/2020/wordml/sdtdatahash" xmlns:w16sdtfl="http://schemas.microsoft.com/office/word/2024/wordml/sdtformatlock" xmlns:w16se="http://schemas.microsoft.com/office/word/2015/wordml/symex" xmlns:wpg="http://schemas.microsoft.com/office/word/2010/wordprocessingGroup" xmlns:wpi="http://schemas.microsoft.com/office/word/2010/wordprocessingInk" xmlns:wne="http://schemas.microsoft.com/office/word/2006/wordml" xmlns:wps="http://schemas.microsoft.com/office/word/2010/wordprocessingShape" mc:Ignorable="w14 w15 w16se w16cid w16 w16cex w16sdtdh w16sdtfl w16du wp14">
+<w:hdr xmlns:wpc="http://schemas.microsoft.com/office/word/2010/wordprocessingCanvas" xmlns:cx="http://schemas.microsoft.com/office/drawing/2014/chartex" xmlns:cx1="http://schemas.microsoft.com/office/drawing/2015/9/8/chartex" xmlns:cx2="http://schemas.microsoft.com/office/drawing/2015/10/21/chartex" xmlns:cx3="http://schemas.microsoft.com/office/drawing/2016/5/9/chartex" xmlns:cx4="http://schemas.microsoft.com/office/drawing/2016/5/10/chartex" xmlns:cx5="http://schemas.microsoft.com/office/drawing/2016/5/11/chartex" xmlns:cx6="http://schemas.microsoft.com/office/drawing/2016/5/12/chartex" xmlns:cx7="http://schemas.microsoft.com/office/drawing/2016/5/13/chartex" xmlns:cx8="http://schemas.microsoft.com/office/drawing/2016/5/14/chartex" xmlns:mc="http://schemas.openxmlformats.org/markup-compatibility/2006" xmlns:aink="http://schemas.microsoft.com/office/drawing/2016/ink" xmlns:am3d="http://schemas.microsoft.com/office/drawing/2017/model3d" xmlns:o="urn:schemas-microsoft-com:office:office" xmlns:r="http://schemas.openxmlformats.org/officeDocument/2006/relationships" xmlns:m="http://schemas.openxmlformats.org/officeDocument/2006/math" xmlns:v="urn:schemas-microsoft-com:vml" xmlns:wp14="http://schemas.microsoft.com/office/word/2010/wordprocessingDrawing" xmlns:wp="http://schemas.openxmlformats.org/drawingml/2006/wordprocessingDrawing" xmlns:w10="urn:schemas-microsoft-com:office:word" xmlns:w="http://schemas.openxmlformats.org/wordprocessingml/2006/main" xmlns:w14="http://schemas.microsoft.com/office/word/2010/wordml" xmlns:w15="http://schemas.microsoft.com/office/word/2012/wordml" xmlns:w16cex="http://schemas.microsoft.com/office/word/2018/wordml/cex" xmlns:w16cid="http://schemas.microsoft.com/office/word/2016/wordml/cid" xmlns:w16="http://schemas.microsoft.com/office/word/2018/wordml" xmlns:w16sdtdh="http://schemas.microsoft.com/office/word/2020/wordml/sdtdatahash" xmlns:w16se="http://schemas.microsoft.com/office/word/2015/wordml/symex" xmlns:wpg="http://schemas.microsoft.com/office/word/2010/wordprocessingGroup" xmlns:wpi="http://schemas.microsoft.com/office/word/2010/wordprocessingInk" xmlns:wne="http://schemas.microsoft.com/office/word/2006/wordml" xmlns:wps="http://schemas.microsoft.com/office/word/2010/wordprocessingShape" mc:Ignorable="w14 w15 w16se w16cid w16 w16cex w16sdtdh wp14">
   <w:p>
     <w:pPr>
       <w:pStyle w:val="Encabezado"/>
@@ -4807,7 +4894,7 @@
 </file>
 
 <file path=word/styles.xml><?xml version="1.0" encoding="utf-8"?>
-<w:styles xmlns:mc="http://schemas.openxmlformats.org/markup-compatibility/2006" xmlns:r="http://schemas.openxmlformats.org/officeDocument/2006/relationships" xmlns:w="http://schemas.openxmlformats.org/wordprocessingml/2006/main" xmlns:w14="http://schemas.microsoft.com/office/word/2010/wordml" xmlns:w15="http://schemas.microsoft.com/office/word/2012/wordml" xmlns:w16cex="http://schemas.microsoft.com/office/word/2018/wordml/cex" xmlns:w16cid="http://schemas.microsoft.com/office/word/2016/wordml/cid" xmlns:w16="http://schemas.microsoft.com/office/word/2018/wordml" xmlns:w16du="http://schemas.microsoft.com/office/word/2023/wordml/word16du" xmlns:w16sdtdh="http://schemas.microsoft.com/office/word/2020/wordml/sdtdatahash" xmlns:w16sdtfl="http://schemas.microsoft.com/office/word/2024/wordml/sdtformatlock" xmlns:w16se="http://schemas.microsoft.com/office/word/2015/wordml/symex" mc:Ignorable="w14 w15 w16se w16cid w16 w16cex w16sdtdh w16sdtfl w16du">
+<w:styles xmlns:mc="http://schemas.openxmlformats.org/markup-compatibility/2006" xmlns:r="http://schemas.openxmlformats.org/officeDocument/2006/relationships" xmlns:w="http://schemas.openxmlformats.org/wordprocessingml/2006/main" xmlns:w14="http://schemas.microsoft.com/office/word/2010/wordml" xmlns:w15="http://schemas.microsoft.com/office/word/2012/wordml" xmlns:w16cex="http://schemas.microsoft.com/office/word/2018/wordml/cex" xmlns:w16cid="http://schemas.microsoft.com/office/word/2016/wordml/cid" xmlns:w16="http://schemas.microsoft.com/office/word/2018/wordml" xmlns:w16sdtdh="http://schemas.microsoft.com/office/word/2020/wordml/sdtdatahash" xmlns:w16se="http://schemas.microsoft.com/office/word/2015/wordml/symex" mc:Ignorable="w14 w15 w16se w16cid w16 w16cex w16sdtdh">
   <w:docDefaults>
     <w:rPrDefault>
       <w:rPr>

</xml_diff>